<commit_message>
Added playlist and base bluetooth support
</commit_message>
<xml_diff>
--- a/Cyfrowy Equalizer.docx
+++ b/Cyfrowy Equalizer.docx
@@ -378,7 +378,12 @@
       </w:pPr>
       <w:r>
         <w:rPr>
-          <w:lang w:val="pl-PL"/>
+          <w:rFonts w:ascii="Arial" w:hAnsi="Arial"/>
+          <w:b/>
+          <w:bCs/>
+          <w:color w:val="222222"/>
+          <w:sz w:val="32"/>
+          <w:szCs w:val="32"/>
         </w:rPr>
       </w:r>
       <w:r>
@@ -463,17 +468,94 @@
         <w:jc w:val="both"/>
         <w:rPr>
           <w:rFonts w:ascii="Arial" w:hAnsi="Arial"/>
-          <w:color w:val="222222"/>
-          <w:lang w:val="pl-PL"/>
-        </w:rPr>
-      </w:pPr>
-      <w:r>
-        <w:rPr>
-          <w:rFonts w:ascii="Arial" w:hAnsi="Arial"/>
-          <w:color w:val="222222"/>
-          <w:lang w:val="pl-PL"/>
-        </w:rPr>
-        <w:t>Moduł czytnika kart microSD podłączono do pinów PA5-PA7 oraz PB0 oraz do napięcia 5V.</w:t>
+          <w:b/>
+          <w:b/>
+          <w:color w:val="222222"/>
+          <w:lang w:val="pl-PL"/>
+        </w:rPr>
+      </w:pPr>
+      <w:r>
+        <w:rPr>
+          <w:rFonts w:ascii="Arial" w:hAnsi="Arial"/>
+          <w:b/>
+          <w:color w:val="222222"/>
+          <w:lang w:val="pl-PL"/>
+        </w:rPr>
+        <w:t>Karta SD</w:t>
+      </w:r>
+    </w:p>
+    <w:p>
+      <w:pPr>
+        <w:pStyle w:val="Textbody1"/>
+        <w:spacing w:lineRule="auto" w:line="240" w:before="114" w:after="114"/>
+        <w:ind w:left="720" w:hanging="0"/>
+        <w:jc w:val="both"/>
+        <w:rPr>
+          <w:rFonts w:ascii="Arial" w:hAnsi="Arial"/>
+          <w:color w:val="222222"/>
+          <w:lang w:val="pl-PL"/>
+        </w:rPr>
+      </w:pPr>
+      <w:r>
+        <w:rPr>
+          <w:rFonts w:ascii="Arial" w:hAnsi="Arial"/>
+          <w:color w:val="222222"/>
+          <w:lang w:val="pl-PL"/>
+        </w:rPr>
+        <w:t>Moduł czytnika kart microSD podłączono do pinów PA5, PA6, PB3 oraz PB0, do napięcia 5V. Komunikacją z kartą SD odbywa się z wykorzystaniem protokołu SPI.</w:t>
+      </w:r>
+    </w:p>
+    <w:p>
+      <w:pPr>
+        <w:pStyle w:val="Textbody1"/>
+        <w:spacing w:lineRule="auto" w:line="240" w:before="114" w:after="114"/>
+        <w:ind w:left="720" w:hanging="0"/>
+        <w:jc w:val="both"/>
+        <w:rPr>
+          <w:rFonts w:ascii="Arial" w:hAnsi="Arial"/>
+          <w:color w:val="222222"/>
+          <w:lang w:val="pl-PL"/>
+        </w:rPr>
+      </w:pPr>
+      <w:r>
+        <w:rPr/>
+        <w:drawing>
+          <wp:inline distT="0" distB="0" distL="0" distR="0">
+            <wp:extent cx="4000500" cy="7143750"/>
+            <wp:effectExtent l="0" t="0" r="0" b="0"/>
+            <wp:docPr id="1" name="Picture 1" descr=""/>
+            <wp:cNvGraphicFramePr>
+              <a:graphicFrameLocks xmlns:a="http://schemas.openxmlformats.org/drawingml/2006/main" noChangeAspect="1"/>
+            </wp:cNvGraphicFramePr>
+            <a:graphic xmlns:a="http://schemas.openxmlformats.org/drawingml/2006/main">
+              <a:graphicData uri="http://schemas.openxmlformats.org/drawingml/2006/picture">
+                <pic:pic xmlns:pic="http://schemas.openxmlformats.org/drawingml/2006/picture">
+                  <pic:nvPicPr>
+                    <pic:cNvPr id="1" name="Picture 1" descr=""/>
+                    <pic:cNvPicPr>
+                      <a:picLocks noChangeAspect="1" noChangeArrowheads="1"/>
+                    </pic:cNvPicPr>
+                  </pic:nvPicPr>
+                  <pic:blipFill>
+                    <a:blip r:embed="rId2"/>
+                    <a:stretch>
+                      <a:fillRect/>
+                    </a:stretch>
+                  </pic:blipFill>
+                  <pic:spPr bwMode="auto">
+                    <a:xfrm>
+                      <a:off x="0" y="0"/>
+                      <a:ext cx="4000500" cy="7143750"/>
+                    </a:xfrm>
+                    <a:prstGeom prst="rect">
+                      <a:avLst/>
+                    </a:prstGeom>
+                  </pic:spPr>
+                </pic:pic>
+              </a:graphicData>
+            </a:graphic>
+          </wp:inline>
+        </w:drawing>
       </w:r>
     </w:p>
     <w:p>
@@ -812,30 +894,477 @@
     <w:p>
       <w:pPr>
         <w:pStyle w:val="Textbody1"/>
-        <w:widowControl/>
+        <w:spacing w:lineRule="auto" w:line="240" w:before="114" w:after="114"/>
+        <w:jc w:val="both"/>
+        <w:rPr>
+          <w:rFonts w:ascii="Arial" w:hAnsi="Arial"/>
+          <w:b/>
+          <w:b/>
+          <w:color w:val="222222"/>
+          <w:sz w:val="28"/>
+          <w:lang w:val="pl-PL"/>
+        </w:rPr>
+      </w:pPr>
+      <w:r>
+        <w:rPr>
+          <w:rFonts w:ascii="Arial" w:hAnsi="Arial"/>
+          <w:b/>
+          <w:color w:val="222222"/>
+          <w:sz w:val="28"/>
+          <w:lang w:val="pl-PL"/>
+        </w:rPr>
+      </w:r>
+      <w:r>
+        <w:br w:type="page"/>
+      </w:r>
+    </w:p>
+    <w:p>
+      <w:pPr>
+        <w:pStyle w:val="Textbody1"/>
+        <w:numPr>
+          <w:ilvl w:val="0"/>
+          <w:numId w:val="1"/>
+        </w:numPr>
+        <w:spacing w:lineRule="auto" w:line="240" w:before="114" w:after="114"/>
+        <w:jc w:val="both"/>
+        <w:rPr>
+          <w:lang w:val="pl-PL"/>
+        </w:rPr>
+      </w:pPr>
+      <w:r>
+        <w:rPr>
+          <w:rFonts w:ascii="Arial" w:hAnsi="Arial"/>
+          <w:b/>
+          <w:color w:val="222222"/>
+          <w:sz w:val="28"/>
+          <w:lang w:val="pl-PL"/>
+        </w:rPr>
+        <w:t>Implementacja prostego odtwarzania dźwięku wave audio z karty microSD</w:t>
+      </w:r>
+    </w:p>
+    <w:p>
+      <w:pPr>
+        <w:pStyle w:val="Textbody1"/>
+        <w:spacing w:lineRule="auto" w:line="240" w:before="114" w:after="114"/>
+        <w:ind w:left="720" w:hanging="0"/>
+        <w:jc w:val="both"/>
+        <w:rPr>
+          <w:rFonts w:ascii="Arial" w:hAnsi="Arial"/>
+          <w:color w:val="222222"/>
+          <w:lang w:val="pl-PL"/>
+        </w:rPr>
+      </w:pPr>
+      <w:r>
+        <w:rPr>
+          <w:rFonts w:ascii="Arial" w:hAnsi="Arial"/>
+          <w:color w:val="222222"/>
+          <w:lang w:val="pl-PL"/>
+        </w:rPr>
+        <w:t xml:space="preserve">Za odczyt metadanych audio oraz próbek dźwięku odpowiada klasa </w:t>
+      </w:r>
+      <w:r>
+        <w:rPr>
+          <w:rFonts w:ascii="Arial" w:hAnsi="Arial"/>
+          <w:b/>
+          <w:color w:val="222222"/>
+          <w:lang w:val="pl-PL"/>
+        </w:rPr>
+        <w:t>WavAudioReader</w:t>
+      </w:r>
+      <w:r>
+        <w:rPr>
+          <w:rFonts w:ascii="Arial" w:hAnsi="Arial"/>
+          <w:color w:val="222222"/>
+          <w:lang w:val="pl-PL"/>
+        </w:rPr>
+        <w:t>. Umożliwia ona ciągły odczyt sekwencyjny danych, a także wykonuje walidację pliku, wykrywając błędy i informując o nieobsługiwanych formatach i parametrach.</w:t>
+      </w:r>
+    </w:p>
+    <w:p>
+      <w:pPr>
+        <w:pStyle w:val="Textbody1"/>
+        <w:spacing w:lineRule="auto" w:line="240" w:before="114" w:after="114"/>
+        <w:ind w:left="720" w:hanging="0"/>
+        <w:jc w:val="both"/>
+        <w:rPr>
+          <w:rFonts w:ascii="Arial" w:hAnsi="Arial"/>
+          <w:lang w:val="pl-PL"/>
+        </w:rPr>
+      </w:pPr>
+      <w:r>
+        <w:rPr>
+          <w:rFonts w:ascii="Arial" w:hAnsi="Arial"/>
+          <w:lang w:val="pl-PL"/>
+        </w:rPr>
+        <w:t xml:space="preserve">Klasa </w:t>
+      </w:r>
+      <w:r>
+        <w:rPr>
+          <w:rFonts w:ascii="Arial" w:hAnsi="Arial"/>
+          <w:b/>
+          <w:bCs/>
+          <w:lang w:val="pl-PL"/>
+        </w:rPr>
+        <w:t>AudioPlayer</w:t>
+      </w:r>
+      <w:r>
+        <w:rPr>
+          <w:rFonts w:ascii="Arial" w:hAnsi="Arial"/>
+          <w:lang w:val="pl-PL"/>
+        </w:rPr>
+        <w:t xml:space="preserve"> odtwarza pliki audio wykorzystując klasę </w:t>
+      </w:r>
+      <w:r>
+        <w:rPr>
+          <w:rFonts w:ascii="Arial" w:hAnsi="Arial"/>
+          <w:b/>
+          <w:bCs/>
+          <w:lang w:val="pl-PL"/>
+        </w:rPr>
+        <w:t>WavAudioReader</w:t>
+      </w:r>
+      <w:r>
+        <w:rPr>
+          <w:rFonts w:ascii="Arial" w:hAnsi="Arial"/>
+          <w:lang w:val="pl-PL"/>
+        </w:rPr>
+        <w:t>. Odtwarzanie porzebiega z wykorzystaniem sterowników BSP płytki discovery.</w:t>
+      </w:r>
+    </w:p>
+    <w:p>
+      <w:pPr>
+        <w:pStyle w:val="Textbody1"/>
+        <w:numPr>
+          <w:ilvl w:val="0"/>
+          <w:numId w:val="1"/>
+        </w:numPr>
+        <w:spacing w:lineRule="auto" w:line="240" w:before="114" w:after="114"/>
+        <w:jc w:val="both"/>
+        <w:rPr>
+          <w:rFonts w:ascii="Arial" w:hAnsi="Arial"/>
+          <w:b/>
+          <w:b/>
+          <w:color w:val="222222"/>
+          <w:sz w:val="28"/>
+          <w:szCs w:val="28"/>
+          <w:lang w:val="pl-PL"/>
+        </w:rPr>
+      </w:pPr>
+      <w:r>
+        <w:rPr>
+          <w:rFonts w:ascii="Arial" w:hAnsi="Arial"/>
+          <w:b/>
+          <w:color w:val="222222"/>
+          <w:sz w:val="28"/>
+          <w:szCs w:val="28"/>
+          <w:lang w:val="pl-PL"/>
+        </w:rPr>
+        <w:t>Implementacja graficznego equalizera z wykorzystaniem szybkiej transformacji Fouriera</w:t>
+      </w:r>
+    </w:p>
+    <w:p>
+      <w:pPr>
+        <w:pStyle w:val="Textbody1"/>
+        <w:spacing w:lineRule="auto" w:line="240" w:before="114" w:after="114"/>
+        <w:ind w:left="709" w:hanging="0"/>
+        <w:jc w:val="both"/>
+        <w:rPr>
+          <w:lang w:val="pl-PL"/>
+        </w:rPr>
+      </w:pPr>
+      <w:r>
+        <w:rPr>
+          <w:rFonts w:ascii="Arial" w:hAnsi="Arial"/>
+          <w:color w:val="222222"/>
+          <w:lang w:val="pl-PL"/>
+        </w:rPr>
+        <w:t xml:space="preserve">Klasa </w:t>
+      </w:r>
+      <w:r>
+        <w:rPr>
+          <w:rFonts w:ascii="Arial" w:hAnsi="Arial"/>
+          <w:b/>
+          <w:bCs/>
+          <w:color w:val="222222"/>
+          <w:lang w:val="pl-PL"/>
+        </w:rPr>
+        <w:t>AudioPlayer</w:t>
+      </w:r>
+      <w:r>
+        <w:rPr>
+          <w:rFonts w:ascii="Arial" w:hAnsi="Arial"/>
+          <w:color w:val="222222"/>
+          <w:lang w:val="pl-PL"/>
+        </w:rPr>
+        <w:t xml:space="preserve"> umożliwia filtrowanie dźwięku przed jego odtwarzaniem. Interfejs filtrowania dostarcza klasa </w:t>
+      </w:r>
+      <w:r>
+        <w:rPr>
+          <w:rFonts w:ascii="Arial" w:hAnsi="Arial"/>
+          <w:b/>
+          <w:bCs/>
+          <w:color w:val="222222"/>
+          <w:lang w:val="pl-PL"/>
+        </w:rPr>
+        <w:t>AudioFilter</w:t>
+      </w:r>
+      <w:r>
+        <w:rPr>
+          <w:rFonts w:ascii="Arial" w:hAnsi="Arial"/>
+          <w:color w:val="222222"/>
+          <w:lang w:val="pl-PL"/>
+        </w:rPr>
+        <w:t xml:space="preserve">, która wykonuje skalowanie próbek z wartości całkowitoliczbowych do wartości zmiennoprzecinkowych (-1, 1), rozdzielając ciąg próbek na poszczególne kanały, a następnie dla próbek każdego kanału wywołuje metodę </w:t>
+      </w:r>
+      <w:r>
+        <w:rPr>
+          <w:rFonts w:ascii="Arial" w:hAnsi="Arial"/>
+          <w:b/>
+          <w:bCs/>
+          <w:color w:val="222222"/>
+          <w:lang w:val="pl-PL"/>
+        </w:rPr>
+        <w:t>processNormalizedSamples</w:t>
+      </w:r>
+      <w:r>
+        <w:rPr>
+          <w:rFonts w:ascii="Arial" w:hAnsi="Arial"/>
+          <w:color w:val="222222"/>
+          <w:lang w:val="pl-PL"/>
+        </w:rPr>
+        <w:t>, która przetwarza znormalizowane próbki. Następnie przefiltrowane wartości rzeczywiste są konwertowane z powrotem do wartości całkowitoliczbowych.</w:t>
+      </w:r>
+    </w:p>
+    <w:p>
+      <w:pPr>
+        <w:pStyle w:val="Textbody1"/>
+        <w:spacing w:lineRule="auto" w:line="240" w:before="114" w:after="114"/>
+        <w:ind w:left="709" w:hanging="0"/>
+        <w:jc w:val="both"/>
+        <w:rPr>
+          <w:rFonts w:ascii="Arial" w:hAnsi="Arial"/>
+          <w:color w:val="222222"/>
+          <w:lang w:val="pl-PL"/>
+        </w:rPr>
+      </w:pPr>
+      <w:r>
+        <w:rPr>
+          <w:rFonts w:ascii="Arial" w:hAnsi="Arial"/>
+          <w:color w:val="222222"/>
+          <w:lang w:val="pl-PL"/>
+        </w:rPr>
+        <w:t xml:space="preserve">Klasa </w:t>
+      </w:r>
+      <w:r>
+        <w:rPr>
+          <w:rFonts w:ascii="Arial" w:hAnsi="Arial"/>
+          <w:b/>
+          <w:color w:val="222222"/>
+          <w:lang w:val="pl-PL"/>
+        </w:rPr>
+        <w:t>FFTAudioFilter</w:t>
+      </w:r>
+      <w:r>
+        <w:rPr>
+          <w:rFonts w:ascii="Arial" w:hAnsi="Arial"/>
+          <w:color w:val="222222"/>
+          <w:lang w:val="pl-PL"/>
+        </w:rPr>
+        <w:t xml:space="preserve"> implementuję metodę </w:t>
+      </w:r>
+      <w:r>
+        <w:rPr>
+          <w:rFonts w:ascii="Arial" w:hAnsi="Arial"/>
+          <w:b/>
+          <w:color w:val="222222"/>
+          <w:lang w:val="pl-PL"/>
+        </w:rPr>
+        <w:t>processNormalizedSamples</w:t>
+      </w:r>
+      <w:r>
+        <w:rPr>
+          <w:rFonts w:ascii="Arial" w:hAnsi="Arial"/>
+          <w:color w:val="222222"/>
+          <w:lang w:val="pl-PL"/>
+        </w:rPr>
+        <w:t xml:space="preserve">, wykonując Szybką Transformację Fouriera. Transformacja wykonywana jest bez dodatkowej pamięci, z wersją ze zwiniętą rekurencją w iterację. Algorytm wykorzystuje decymację częstotliwościową (Decimation-in-Frequency). Klasa wywołuję następnie metodę </w:t>
+      </w:r>
+      <w:r>
+        <w:rPr>
+          <w:rFonts w:ascii="Arial" w:hAnsi="Arial"/>
+          <w:b/>
+          <w:color w:val="222222"/>
+          <w:lang w:val="pl-PL"/>
+        </w:rPr>
+        <w:t>processFFT</w:t>
+      </w:r>
+      <w:r>
+        <w:rPr>
+          <w:rFonts w:ascii="Arial" w:hAnsi="Arial"/>
+          <w:color w:val="222222"/>
+          <w:lang w:val="pl-PL"/>
+        </w:rPr>
+        <w:t xml:space="preserve"> i wykonuje odwrotną transformację Fouriera.</w:t>
+      </w:r>
+    </w:p>
+    <w:p>
+      <w:pPr>
+        <w:pStyle w:val="Textbody1"/>
+        <w:spacing w:lineRule="auto" w:line="240" w:before="114" w:after="114"/>
+        <w:ind w:left="709" w:hanging="0"/>
+        <w:jc w:val="both"/>
+        <w:rPr>
+          <w:lang w:val="pl-PL"/>
+        </w:rPr>
+      </w:pPr>
+      <w:r>
+        <w:rPr>
+          <w:rFonts w:ascii="Arial" w:hAnsi="Arial"/>
+          <w:color w:val="222222"/>
+          <w:lang w:val="pl-PL"/>
+        </w:rPr>
+        <w:t xml:space="preserve">Klasa </w:t>
+      </w:r>
+      <w:r>
+        <w:rPr>
+          <w:rFonts w:ascii="Arial" w:hAnsi="Arial"/>
+          <w:b/>
+          <w:color w:val="222222"/>
+          <w:lang w:val="pl-PL"/>
+        </w:rPr>
+        <w:t>DigitalEqualizerFilter</w:t>
+      </w:r>
+      <w:r>
+        <w:rPr>
+          <w:rFonts w:ascii="Arial" w:hAnsi="Arial"/>
+          <w:color w:val="222222"/>
+          <w:lang w:val="pl-PL"/>
+        </w:rPr>
+        <w:t xml:space="preserve"> implementuje metodę </w:t>
+      </w:r>
+      <w:r>
+        <w:rPr>
+          <w:rFonts w:ascii="Arial" w:hAnsi="Arial"/>
+          <w:b/>
+          <w:color w:val="222222"/>
+          <w:lang w:val="pl-PL"/>
+        </w:rPr>
+        <w:t>processFFT</w:t>
+      </w:r>
+      <w:r>
+        <w:rPr>
+          <w:rFonts w:ascii="Arial" w:hAnsi="Arial"/>
+          <w:color w:val="222222"/>
+          <w:lang w:val="pl-PL"/>
+        </w:rPr>
+        <w:t>, w której wykonuje filtrowanie próbek transformaty. Dostępne parametry konfiguracji to podbicie wartości amplitudy dla wszystkich częstotliwości oraz podbicie amplitudy w bandach oktawy ISO (zestaw dziesięciu bandów).</w:t>
+      </w:r>
+      <w:bookmarkStart w:id="0" w:name="_GoBack"/>
+      <w:bookmarkEnd w:id="0"/>
+    </w:p>
+    <w:p>
+      <w:pPr>
+        <w:pStyle w:val="Textbody1"/>
+        <w:numPr>
+          <w:ilvl w:val="0"/>
+          <w:numId w:val="1"/>
+        </w:numPr>
+        <w:spacing w:lineRule="auto" w:line="240" w:before="114" w:after="114"/>
+        <w:jc w:val="both"/>
+        <w:rPr/>
+      </w:pPr>
+      <w:r>
+        <w:rPr>
+          <w:rFonts w:ascii="Arial" w:hAnsi="Arial"/>
+          <w:b/>
+          <w:color w:val="222222"/>
+          <w:sz w:val="28"/>
+          <w:szCs w:val="28"/>
+          <w:lang w:val="pl-PL"/>
+        </w:rPr>
+        <w:t>Przygotowanie funkcjonalnego interfejsu odtwarzacza.</w:t>
+      </w:r>
+    </w:p>
+    <w:p>
+      <w:pPr>
+        <w:pStyle w:val="Textbody1"/>
         <w:numPr>
           <w:ilvl w:val="0"/>
           <w:numId w:val="0"/>
         </w:numPr>
-        <w:suppressAutoHyphens w:val="true"/>
-        <w:spacing w:lineRule="auto" w:line="240" w:before="114" w:after="114"/>
-        <w:jc w:val="both"/>
-        <w:textAlignment w:val="baseline"/>
-        <w:rPr>
-          <w:rFonts w:ascii="Arial" w:hAnsi="Arial"/>
-          <w:b/>
-          <w:b/>
+        <w:spacing w:lineRule="auto" w:line="240" w:before="114" w:after="114"/>
+        <w:ind w:left="720" w:hanging="0"/>
+        <w:jc w:val="both"/>
+        <w:rPr>
+          <w:rFonts w:ascii="Arial" w:hAnsi="Arial"/>
+          <w:b w:val="false"/>
+          <w:b w:val="false"/>
+          <w:bCs w:val="false"/>
           <w:color w:val="222222"/>
           <w:sz w:val="28"/>
-        </w:rPr>
-      </w:pPr>
-      <w:r>
-        <w:rPr>
-          <w:lang w:val="pl-PL"/>
-        </w:rPr>
-      </w:r>
-      <w:r>
-        <w:br w:type="page"/>
+          <w:szCs w:val="28"/>
+          <w:lang w:val="pl-PL"/>
+        </w:rPr>
+      </w:pPr>
+      <w:r>
+        <w:rPr>
+          <w:rFonts w:ascii="Arial" w:hAnsi="Arial"/>
+          <w:b w:val="false"/>
+          <w:bCs w:val="false"/>
+          <w:color w:val="222222"/>
+          <w:sz w:val="28"/>
+          <w:szCs w:val="28"/>
+          <w:lang w:val="pl-PL"/>
+        </w:rPr>
+        <w:t xml:space="preserve">Klasa </w:t>
+      </w:r>
+      <w:r>
+        <w:rPr>
+          <w:rFonts w:ascii="Arial" w:hAnsi="Arial"/>
+          <w:b/>
+          <w:bCs/>
+          <w:color w:val="222222"/>
+          <w:sz w:val="28"/>
+          <w:szCs w:val="28"/>
+          <w:lang w:val="pl-PL"/>
+        </w:rPr>
+        <w:t>Playlist</w:t>
+      </w:r>
+      <w:r>
+        <w:rPr>
+          <w:rFonts w:ascii="Arial" w:hAnsi="Arial"/>
+          <w:b w:val="false"/>
+          <w:bCs w:val="false"/>
+          <w:color w:val="222222"/>
+          <w:sz w:val="28"/>
+          <w:szCs w:val="28"/>
+          <w:lang w:val="pl-PL"/>
+        </w:rPr>
+        <w:t xml:space="preserve"> udostępnia listę plików audio do odtwarzania z danego katalogu karty SD do odtwarzania przez klasę </w:t>
+      </w:r>
+      <w:r>
+        <w:rPr>
+          <w:rFonts w:ascii="Arial" w:hAnsi="Arial"/>
+          <w:b/>
+          <w:bCs/>
+          <w:color w:val="222222"/>
+          <w:sz w:val="28"/>
+          <w:szCs w:val="28"/>
+          <w:lang w:val="pl-PL"/>
+        </w:rPr>
+        <w:t>AudioPlayer</w:t>
+      </w:r>
+      <w:r>
+        <w:rPr>
+          <w:rFonts w:ascii="Arial" w:hAnsi="Arial"/>
+          <w:b w:val="false"/>
+          <w:bCs w:val="false"/>
+          <w:color w:val="222222"/>
+          <w:sz w:val="28"/>
+          <w:szCs w:val="28"/>
+          <w:lang w:val="pl-PL"/>
+        </w:rPr>
+        <w:t>.</w:t>
       </w:r>
     </w:p>
     <w:p>
@@ -857,102 +1386,10 @@
           <w:b/>
           <w:color w:val="222222"/>
           <w:sz w:val="28"/>
-          <w:lang w:val="pl-PL"/>
-        </w:rPr>
-        <w:t>Implementacja prostego odtwarzania dźwięku wave audio z karty microSD</w:t>
-      </w:r>
-    </w:p>
-    <w:p>
-      <w:pPr>
-        <w:pStyle w:val="Textbody1"/>
-        <w:spacing w:lineRule="auto" w:line="240" w:before="114" w:after="114"/>
-        <w:ind w:left="720" w:hanging="0"/>
-        <w:jc w:val="both"/>
-        <w:rPr>
-          <w:rFonts w:ascii="Arial" w:hAnsi="Arial"/>
-          <w:color w:val="222222"/>
-          <w:lang w:val="pl-PL"/>
-        </w:rPr>
-      </w:pPr>
-      <w:r>
-        <w:rPr>
-          <w:rFonts w:ascii="Arial" w:hAnsi="Arial"/>
-          <w:color w:val="222222"/>
-          <w:lang w:val="pl-PL"/>
-        </w:rPr>
-        <w:t xml:space="preserve">Za odczyt metadanych audio oraz próbek dźwięku odpowiada klasa </w:t>
-      </w:r>
-      <w:r>
-        <w:rPr>
-          <w:rFonts w:ascii="Arial" w:hAnsi="Arial"/>
-          <w:b/>
-          <w:color w:val="222222"/>
-          <w:lang w:val="pl-PL"/>
-        </w:rPr>
-        <w:t>WavAudioReader</w:t>
-      </w:r>
-      <w:r>
-        <w:rPr>
-          <w:rFonts w:ascii="Arial" w:hAnsi="Arial"/>
-          <w:color w:val="222222"/>
-          <w:lang w:val="pl-PL"/>
-        </w:rPr>
-        <w:t>. Umożliwia ona ciągły odczyt sekwencyjny danych, a także wykonuje walidację pliku, wykrywając błędy i informując o nieobsługiwanych formatach i parametrach.</w:t>
-      </w:r>
-    </w:p>
-    <w:p>
-      <w:pPr>
-        <w:pStyle w:val="Textbody1"/>
-        <w:spacing w:lineRule="auto" w:line="240" w:before="114" w:after="114"/>
-        <w:ind w:left="720" w:hanging="0"/>
-        <w:jc w:val="both"/>
-        <w:rPr>
-          <w:rFonts w:ascii="Arial" w:hAnsi="Arial"/>
-          <w:lang w:val="pl-PL"/>
-        </w:rPr>
-      </w:pPr>
-      <w:r>
-        <w:rPr>
-          <w:rFonts w:ascii="Arial" w:hAnsi="Arial"/>
-          <w:lang w:val="pl-PL"/>
-        </w:rPr>
-        <w:t xml:space="preserve">Klasa </w:t>
-      </w:r>
-      <w:r>
-        <w:rPr>
-          <w:rFonts w:ascii="Arial" w:hAnsi="Arial"/>
-          <w:b/>
-          <w:bCs/>
-          <w:lang w:val="pl-PL"/>
-        </w:rPr>
-        <w:t>AudioPlayer</w:t>
-      </w:r>
-      <w:r>
-        <w:rPr>
-          <w:rFonts w:ascii="Arial" w:hAnsi="Arial"/>
-          <w:b w:val="false"/>
-          <w:bCs w:val="false"/>
-          <w:lang w:val="pl-PL"/>
-        </w:rPr>
-        <w:t xml:space="preserve"> odtwarza pliki audio wykorzystując klasę </w:t>
-      </w:r>
-      <w:r>
-        <w:rPr>
-          <w:rFonts w:ascii="Arial" w:hAnsi="Arial"/>
-          <w:b/>
-          <w:bCs/>
-          <w:lang w:val="pl-PL"/>
-        </w:rPr>
-        <w:t>WavAudioReader</w:t>
-      </w:r>
-      <w:r>
-        <w:rPr>
-          <w:rFonts w:ascii="Arial" w:hAnsi="Arial"/>
-          <w:b w:val="false"/>
-          <w:bCs w:val="false"/>
-          <w:lang w:val="pl-PL"/>
-        </w:rPr>
-        <w:t>. Odtwarzanie porzebiega z wykorzystaniem sterowników BSP płytki discovery.</w:t>
+          <w:szCs w:val="28"/>
+          <w:lang w:val="pl-PL"/>
+        </w:rPr>
+        <w:t>Publikacja interfejsu odtwarzacza poprzez moduł bluetooth.</w:t>
       </w:r>
     </w:p>
     <w:p>
@@ -965,10 +1402,8 @@
         <w:spacing w:lineRule="auto" w:line="240" w:before="114" w:after="114"/>
         <w:jc w:val="both"/>
         <w:rPr>
-          <w:rFonts w:ascii="Arial" w:hAnsi="Arial"/>
-          <w:b/>
-          <w:b/>
-          <w:color w:val="222222"/>
+          <w:b/>
+          <w:b/>
           <w:sz w:val="28"/>
           <w:szCs w:val="28"/>
           <w:lang w:val="pl-PL"/>
@@ -983,180 +1418,7 @@
           <w:szCs w:val="28"/>
           <w:lang w:val="pl-PL"/>
         </w:rPr>
-        <w:t>Implementacja graficznego equalizera z wykorzystaniem szybkiej transformacji Fouriera</w:t>
-      </w:r>
-    </w:p>
-    <w:p>
-      <w:pPr>
-        <w:pStyle w:val="Textbody1"/>
-        <w:spacing w:lineRule="auto" w:line="240" w:before="114" w:after="114"/>
-        <w:ind w:left="709" w:hanging="0"/>
-        <w:jc w:val="both"/>
-        <w:rPr>
-          <w:lang w:val="pl-PL"/>
-        </w:rPr>
-      </w:pPr>
-      <w:r>
-        <w:rPr>
-          <w:rFonts w:ascii="Arial" w:hAnsi="Arial"/>
-          <w:b w:val="false"/>
-          <w:bCs w:val="false"/>
-          <w:color w:val="222222"/>
-          <w:sz w:val="24"/>
-          <w:szCs w:val="24"/>
-          <w:lang w:val="pl-PL"/>
-        </w:rPr>
-        <w:t xml:space="preserve">Klasa </w:t>
-      </w:r>
-      <w:r>
-        <w:rPr>
-          <w:rFonts w:ascii="Arial" w:hAnsi="Arial"/>
-          <w:b/>
-          <w:bCs/>
-          <w:color w:val="222222"/>
-          <w:sz w:val="24"/>
-          <w:szCs w:val="24"/>
-          <w:lang w:val="pl-PL"/>
-        </w:rPr>
-        <w:t>AudioPlayer</w:t>
-      </w:r>
-      <w:r>
-        <w:rPr>
-          <w:rFonts w:ascii="Arial" w:hAnsi="Arial"/>
-          <w:b w:val="false"/>
-          <w:bCs w:val="false"/>
-          <w:color w:val="222222"/>
-          <w:sz w:val="24"/>
-          <w:szCs w:val="24"/>
-          <w:lang w:val="pl-PL"/>
-        </w:rPr>
-        <w:t xml:space="preserve"> umożliwia filtrowanie dźwięku przed jego odtwarzaniem. Interfejs filtrowania dostarcza klasa </w:t>
-      </w:r>
-      <w:r>
-        <w:rPr>
-          <w:rFonts w:ascii="Arial" w:hAnsi="Arial"/>
-          <w:b/>
-          <w:bCs/>
-          <w:color w:val="222222"/>
-          <w:sz w:val="24"/>
-          <w:szCs w:val="24"/>
-          <w:lang w:val="pl-PL"/>
-        </w:rPr>
-        <w:t>AudioFilter</w:t>
-      </w:r>
-      <w:r>
-        <w:rPr>
-          <w:rFonts w:ascii="Arial" w:hAnsi="Arial"/>
-          <w:b w:val="false"/>
-          <w:bCs w:val="false"/>
-          <w:color w:val="222222"/>
-          <w:sz w:val="24"/>
-          <w:szCs w:val="24"/>
-          <w:lang w:val="pl-PL"/>
-        </w:rPr>
-        <w:t xml:space="preserve">, która wykonuje skalowanie próbek z wartości całkowitoliczbowych do wartości zmiennoprzecinkowych rozdzielając ciąg próbek na poszczególne kanały, a następnie wywołuje metodę </w:t>
-      </w:r>
-      <w:r>
-        <w:rPr>
-          <w:rFonts w:ascii="Arial" w:hAnsi="Arial"/>
-          <w:b/>
-          <w:bCs/>
-          <w:i w:val="false"/>
-          <w:color w:val="222222"/>
-          <w:sz w:val="24"/>
-          <w:szCs w:val="24"/>
-          <w:lang w:val="pl-PL"/>
-        </w:rPr>
-        <w:t>processNormalizedSamples</w:t>
-      </w:r>
-      <w:r>
-        <w:rPr>
-          <w:rFonts w:ascii="Arial" w:hAnsi="Arial"/>
-          <w:b w:val="false"/>
-          <w:bCs w:val="false"/>
-          <w:i w:val="false"/>
-          <w:color w:val="222222"/>
-          <w:sz w:val="24"/>
-          <w:szCs w:val="24"/>
-          <w:lang w:val="pl-PL"/>
-        </w:rPr>
-        <w:t>, która przetwarza znormalizowane próbki. Następnie przefiltrowane wartości rzeczywiste są konwertowane z powrotem do wartości całkowitoliczbowych.</w:t>
-      </w:r>
-    </w:p>
-    <w:p>
-      <w:pPr>
-        <w:pStyle w:val="Textbody1"/>
-        <w:spacing w:lineRule="auto" w:line="240" w:before="114" w:after="114"/>
-        <w:ind w:left="709" w:hanging="0"/>
-        <w:jc w:val="both"/>
-        <w:rPr>
-          <w:lang w:val="pl-PL"/>
-        </w:rPr>
-      </w:pPr>
-      <w:r>
-        <w:rPr>
-          <w:rFonts w:ascii="Arial" w:hAnsi="Arial"/>
-          <w:b w:val="false"/>
-          <w:bCs w:val="false"/>
-          <w:i w:val="false"/>
-          <w:color w:val="222222"/>
-          <w:sz w:val="24"/>
-          <w:szCs w:val="24"/>
-          <w:lang w:val="pl-PL"/>
-        </w:rPr>
-        <w:t xml:space="preserve">Następny krok do wykonania: klasa </w:t>
-      </w:r>
-      <w:r>
-        <w:rPr>
-          <w:rFonts w:ascii="Arial" w:hAnsi="Arial"/>
-          <w:b/>
-          <w:bCs/>
-          <w:i w:val="false"/>
-          <w:color w:val="222222"/>
-          <w:sz w:val="24"/>
-          <w:szCs w:val="24"/>
-          <w:lang w:val="pl-PL"/>
-        </w:rPr>
-        <w:t>FFTAudioFilter</w:t>
-      </w:r>
-      <w:r>
-        <w:rPr>
-          <w:rFonts w:ascii="Arial" w:hAnsi="Arial"/>
-          <w:b w:val="false"/>
-          <w:bCs w:val="false"/>
-          <w:i w:val="false"/>
-          <w:color w:val="222222"/>
-          <w:sz w:val="24"/>
-          <w:szCs w:val="24"/>
-          <w:lang w:val="pl-PL"/>
-        </w:rPr>
-        <w:t xml:space="preserve">: wykonuje FFT oraz IFFT na podstawie znormalizowanych próbek i umożliwia przetwarzanie transformaty w metodzie </w:t>
-      </w:r>
-      <w:r>
-        <w:rPr>
-          <w:rFonts w:ascii="Arial" w:hAnsi="Arial"/>
-          <w:b/>
-          <w:bCs/>
-          <w:i w:val="false"/>
-          <w:color w:val="222222"/>
-          <w:sz w:val="24"/>
-          <w:szCs w:val="24"/>
-          <w:lang w:val="pl-PL"/>
-        </w:rPr>
-        <w:t>processFFT</w:t>
-      </w:r>
-      <w:r>
-        <w:rPr>
-          <w:rFonts w:ascii="Arial" w:hAnsi="Arial"/>
-          <w:b w:val="false"/>
-          <w:bCs w:val="false"/>
-          <w:i w:val="false"/>
-          <w:color w:val="222222"/>
-          <w:sz w:val="24"/>
-          <w:szCs w:val="24"/>
-          <w:lang w:val="pl-PL"/>
-        </w:rPr>
-        <w:t>.</w:t>
+        <w:t>Przygotowanie aplikacji dla androida obsługującej mikrokontrolerowy odtwarzacz przez bluetooth.</w:t>
       </w:r>
     </w:p>
     <w:p>
@@ -1169,154 +1431,21 @@
         <w:spacing w:lineRule="auto" w:line="240" w:before="114" w:after="114"/>
         <w:jc w:val="both"/>
         <w:rPr>
-          <w:lang w:val="pl-PL"/>
-        </w:rPr>
-      </w:pPr>
-      <w:r>
-        <w:rPr>
-          <w:rFonts w:ascii="Arial" w:hAnsi="Arial"/>
-          <w:b/>
-          <w:color w:val="222222"/>
+          <w:b/>
+          <w:b/>
           <w:sz w:val="28"/>
           <w:szCs w:val="28"/>
           <w:lang w:val="pl-PL"/>
         </w:rPr>
-        <w:t>Przygotowanie funkcjonalnego interfejsu odtwarzacza.</w:t>
-      </w:r>
-    </w:p>
-    <w:p>
-      <w:pPr>
-        <w:pStyle w:val="Textbody1"/>
-        <w:numPr>
-          <w:ilvl w:val="0"/>
-          <w:numId w:val="0"/>
-        </w:numPr>
-        <w:spacing w:lineRule="auto" w:line="240" w:before="114" w:after="114"/>
-        <w:ind w:left="720" w:hanging="0"/>
-        <w:jc w:val="both"/>
-        <w:rPr>
-          <w:lang w:val="pl-PL"/>
-        </w:rPr>
-      </w:pPr>
-      <w:r>
-        <w:rPr>
-          <w:rFonts w:ascii="Arial" w:hAnsi="Arial"/>
-          <w:b w:val="false"/>
-          <w:bCs w:val="false"/>
-          <w:color w:val="222222"/>
-          <w:sz w:val="24"/>
-          <w:szCs w:val="24"/>
-          <w:lang w:val="pl-PL"/>
-        </w:rPr>
-        <w:t>Do wykonania:</w:t>
-      </w:r>
-    </w:p>
-    <w:p>
-      <w:pPr>
-        <w:pStyle w:val="Textbody1"/>
-        <w:numPr>
-          <w:ilvl w:val="0"/>
-          <w:numId w:val="0"/>
-        </w:numPr>
-        <w:spacing w:lineRule="auto" w:line="240" w:before="114" w:after="114"/>
-        <w:ind w:left="720" w:hanging="0"/>
-        <w:jc w:val="both"/>
-        <w:rPr>
-          <w:lang w:val="pl-PL"/>
-        </w:rPr>
-      </w:pPr>
-      <w:r>
-        <w:rPr>
-          <w:rFonts w:ascii="Arial" w:hAnsi="Arial"/>
-          <w:b w:val="false"/>
-          <w:bCs w:val="false"/>
-          <w:color w:val="222222"/>
-          <w:sz w:val="24"/>
-          <w:szCs w:val="24"/>
-          <w:lang w:val="pl-PL"/>
-        </w:rPr>
-        <w:t>Listowanie plików audio (*.wav), odtwarzanie playlisty, fast forward, informacje o postępie odtwarzania</w:t>
-      </w:r>
-    </w:p>
-    <w:p>
-      <w:pPr>
-        <w:pStyle w:val="Textbody1"/>
-        <w:numPr>
-          <w:ilvl w:val="0"/>
-          <w:numId w:val="1"/>
-        </w:numPr>
-        <w:spacing w:lineRule="auto" w:line="240" w:before="114" w:after="114"/>
-        <w:jc w:val="both"/>
-        <w:rPr>
-          <w:lang w:val="pl-PL"/>
-        </w:rPr>
-      </w:pPr>
-      <w:r>
-        <w:rPr>
-          <w:rFonts w:ascii="Arial" w:hAnsi="Arial"/>
-          <w:b/>
-          <w:color w:val="222222"/>
+      </w:pPr>
+      <w:r>
+        <w:rPr>
+          <w:rFonts w:cs="Arial" w:ascii="Arial" w:hAnsi="Arial"/>
+          <w:b/>
           <w:sz w:val="28"/>
           <w:szCs w:val="28"/>
           <w:lang w:val="pl-PL"/>
         </w:rPr>
-        <w:t>Publikacja interfejsu odtwarzacza poprzez moduł bluetooth.</w:t>
-      </w:r>
-    </w:p>
-    <w:p>
-      <w:pPr>
-        <w:pStyle w:val="Textbody1"/>
-        <w:numPr>
-          <w:ilvl w:val="0"/>
-          <w:numId w:val="1"/>
-        </w:numPr>
-        <w:spacing w:lineRule="auto" w:line="240" w:before="114" w:after="114"/>
-        <w:jc w:val="both"/>
-        <w:rPr>
-          <w:b/>
-          <w:b/>
-          <w:sz w:val="28"/>
-          <w:szCs w:val="28"/>
-          <w:lang w:val="pl-PL"/>
-        </w:rPr>
-      </w:pPr>
-      <w:r>
-        <w:rPr>
-          <w:rFonts w:ascii="Arial" w:hAnsi="Arial"/>
-          <w:b/>
-          <w:color w:val="222222"/>
-          <w:sz w:val="28"/>
-          <w:szCs w:val="28"/>
-          <w:lang w:val="pl-PL"/>
-        </w:rPr>
-        <w:t>Przygotowanie aplikacji dla androida obsługującej mikrokontrolerowy odtwarzacz przez bluetooth.</w:t>
-      </w:r>
-    </w:p>
-    <w:p>
-      <w:pPr>
-        <w:pStyle w:val="Textbody1"/>
-        <w:numPr>
-          <w:ilvl w:val="0"/>
-          <w:numId w:val="1"/>
-        </w:numPr>
-        <w:spacing w:lineRule="auto" w:line="240" w:before="114" w:after="114"/>
-        <w:jc w:val="both"/>
-        <w:rPr>
-          <w:b/>
-          <w:b/>
-          <w:sz w:val="28"/>
-          <w:szCs w:val="28"/>
-          <w:lang w:val="pl-PL"/>
-        </w:rPr>
-      </w:pPr>
-      <w:r>
-        <w:rPr>
-          <w:rFonts w:cs="Arial" w:ascii="Arial" w:hAnsi="Arial"/>
-          <w:b/>
-          <w:sz w:val="28"/>
-          <w:szCs w:val="28"/>
-          <w:lang w:val="pl-PL"/>
-        </w:rPr>
         <w:t>Przetestowanie i ewentualne poprawki błędów całego systemu.</w:t>
       </w:r>
     </w:p>
@@ -1407,7 +1536,7 @@
         <w:jc w:val="both"/>
         <w:rPr/>
       </w:pPr>
-      <w:hyperlink r:id="rId2">
+      <w:hyperlink r:id="rId3">
         <w:r>
           <w:rPr>
             <w:rStyle w:val="InternetLink"/>
@@ -1432,16 +1561,7 @@
           <w:rFonts w:cs="Arial" w:ascii="Arial" w:hAnsi="Arial"/>
           <w:lang w:val="pl-PL"/>
         </w:rPr>
-        <w:t>Szablonowy projek</w:t>
-      </w:r>
-      <w:bookmarkStart w:id="0" w:name="_GoBack"/>
-      <w:bookmarkEnd w:id="0"/>
-      <w:r>
-        <w:rPr>
-          <w:rFonts w:cs="Arial" w:ascii="Arial" w:hAnsi="Arial"/>
-          <w:lang w:val="pl-PL"/>
-        </w:rPr>
-        <w:t>t CMake dla płytek STM32F4xx</w:t>
+        <w:t>Szablonowy projekt CMake dla płytek STM32F4xx</w:t>
       </w:r>
     </w:p>
     <w:p>
@@ -1451,7 +1571,7 @@
         <w:jc w:val="both"/>
         <w:rPr/>
       </w:pPr>
-      <w:hyperlink r:id="rId3">
+      <w:hyperlink r:id="rId4">
         <w:r>
           <w:rPr>
             <w:rStyle w:val="InternetLink"/>
@@ -1485,42 +1605,40 @@
         <w:jc w:val="both"/>
         <w:rPr/>
       </w:pPr>
+      <w:r>
+        <w:rPr>
+          <w:rStyle w:val="InternetLink"/>
+          <w:lang w:val="pl-PL"/>
+        </w:rPr>
+        <w:t>http://www-mmsp.ece.mcgill.ca/Documents/AudioFormats/WAVE/WAVE.html</w:t>
+      </w:r>
+    </w:p>
+    <w:p>
+      <w:pPr>
+        <w:pStyle w:val="Textbody1"/>
+        <w:spacing w:lineRule="auto" w:line="240" w:before="114" w:after="114"/>
+        <w:jc w:val="both"/>
+        <w:rPr>
+          <w:rFonts w:ascii="Arial" w:hAnsi="Arial"/>
+          <w:lang w:val="pl-PL"/>
+        </w:rPr>
+      </w:pPr>
+      <w:r>
+        <w:rPr>
+          <w:rFonts w:ascii="Arial" w:hAnsi="Arial"/>
+          <w:lang w:val="pl-PL"/>
+        </w:rPr>
+        <w:t>Przykładowy kod equalizera plików WAVE napisany w C</w:t>
+      </w:r>
+    </w:p>
+    <w:p>
+      <w:pPr>
+        <w:pStyle w:val="Textbody1"/>
+        <w:spacing w:lineRule="auto" w:line="240" w:before="114" w:after="114"/>
+        <w:jc w:val="both"/>
+        <w:rPr/>
+      </w:pPr>
       <w:hyperlink r:id="rId5">
-        <w:r>
-          <w:rPr>
-            <w:rStyle w:val="InternetLink"/>
-            <w:lang w:val="pl-PL"/>
-          </w:rPr>
-          <w:t>http://www-mmsp.ece.mcgill.ca/Documents/AudioFormats/WAVE/WAVE.html</w:t>
-        </w:r>
-      </w:hyperlink>
-    </w:p>
-    <w:p>
-      <w:pPr>
-        <w:pStyle w:val="Textbody1"/>
-        <w:spacing w:lineRule="auto" w:line="240" w:before="114" w:after="114"/>
-        <w:jc w:val="both"/>
-        <w:rPr>
-          <w:rFonts w:ascii="Arial" w:hAnsi="Arial"/>
-          <w:lang w:val="pl-PL"/>
-        </w:rPr>
-      </w:pPr>
-      <w:r>
-        <w:rPr>
-          <w:rFonts w:ascii="Arial" w:hAnsi="Arial"/>
-          <w:lang w:val="pl-PL"/>
-        </w:rPr>
-        <w:t>Przykładowy kod equalizera plików WAVE napisany w C</w:t>
-      </w:r>
-    </w:p>
-    <w:p>
-      <w:pPr>
-        <w:pStyle w:val="Textbody1"/>
-        <w:spacing w:lineRule="auto" w:line="240" w:before="114" w:after="114"/>
-        <w:jc w:val="both"/>
-        <w:rPr/>
-      </w:pPr>
-      <w:hyperlink r:id="rId6">
         <w:r>
           <w:rPr>
             <w:rStyle w:val="InternetLink"/>
@@ -1545,15 +1663,7 @@
           <w:rFonts w:ascii="Arial" w:hAnsi="Arial"/>
           <w:lang w:val="pl-PL"/>
         </w:rPr>
-        <w:t xml:space="preserve">Przykładowy kod equalizera napisany w C++ wykorzystujący </w:t>
-      </w:r>
-      <w:r>
-        <w:rPr>
-          <w:rFonts w:ascii="Arial" w:hAnsi="Arial"/>
-          <w:sz w:val="24"/>
-          <w:lang w:val="pl-PL"/>
-        </w:rPr>
-        <w:t>biblioteki do FFT I filtrowania dźwięku</w:t>
+        <w:t>Przykładowy kod equalizera napisany w C++ wykorzystujący biblioteki do FFT I filtrowania dźwięku</w:t>
       </w:r>
     </w:p>
     <w:p>
@@ -1567,10 +1677,100 @@
         <w:r>
           <w:rPr>
             <w:rStyle w:val="InternetLink"/>
-            <w:sz w:val="24"/>
             <w:lang w:val="pl-PL"/>
           </w:rPr>
           <w:t>https://sourceforge.net/projects/equalizerapo/</w:t>
+        </w:r>
+      </w:hyperlink>
+    </w:p>
+    <w:p>
+      <w:pPr>
+        <w:pStyle w:val="Textbody1"/>
+        <w:spacing w:lineRule="auto" w:line="240" w:before="114" w:after="114"/>
+        <w:jc w:val="both"/>
+        <w:rPr/>
+      </w:pPr>
+      <w:bookmarkStart w:id="1" w:name="__DdeLink__157_2275680575"/>
+      <w:r>
+        <w:rPr>
+          <w:rFonts w:ascii="Arial" w:hAnsi="Arial"/>
+          <w:sz w:val="24"/>
+        </w:rPr>
+        <w:t>Artykuł o wykorzystaniu szybkiej transformacji Furiera w equalizerach.</w:t>
+      </w:r>
+      <w:bookmarkEnd w:id="1"/>
+    </w:p>
+    <w:p>
+      <w:pPr>
+        <w:pStyle w:val="Textbody1"/>
+        <w:spacing w:lineRule="auto" w:line="240" w:before="114" w:after="114"/>
+        <w:jc w:val="both"/>
+        <w:rPr/>
+      </w:pPr>
+      <w:r>
+        <w:fldChar w:fldCharType="begin"/>
+      </w:r>
+      <w:r>
+        <w:rPr>
+          <w:rStyle w:val="InternetLink"/>
+        </w:rPr>
+        <w:instrText> HYPERLINK "http://www.zytrax.com/tech/audio/equalization.html" \l "overview"</w:instrText>
+      </w:r>
+      <w:r>
+        <w:rPr>
+          <w:rStyle w:val="InternetLink"/>
+        </w:rPr>
+        <w:fldChar w:fldCharType="separate"/>
+      </w:r>
+      <w:hyperlink r:id="rId8">
+        <w:r>
+          <w:rPr>
+            <w:rStyle w:val="InternetLink"/>
+            <w:lang w:val="pl-PL"/>
+          </w:rPr>
+          <w:t>http://www.zytrax.com/tech/audio/equalization.html#overview</w:t>
+        </w:r>
+      </w:hyperlink>
+      <w:r>
+        <w:rPr>
+          <w:rStyle w:val="InternetLink"/>
+        </w:rPr>
+        <w:fldChar w:fldCharType="end"/>
+      </w:r>
+    </w:p>
+    <w:p>
+      <w:pPr>
+        <w:pStyle w:val="Textbody1"/>
+        <w:spacing w:lineRule="auto" w:line="240" w:before="114" w:after="114"/>
+        <w:jc w:val="both"/>
+        <w:rPr>
+          <w:rFonts w:ascii="Arial" w:hAnsi="Arial"/>
+        </w:rPr>
+      </w:pPr>
+      <w:r>
+        <w:rPr>
+          <w:rFonts w:ascii="Arial" w:hAnsi="Arial"/>
+        </w:rPr>
+        <w:t>Decymacja częstotliwości</w:t>
+      </w:r>
+    </w:p>
+    <w:p>
+      <w:pPr>
+        <w:pStyle w:val="Textbody1"/>
+        <w:spacing w:lineRule="auto" w:line="240" w:before="114" w:after="114"/>
+        <w:jc w:val="both"/>
+        <w:rPr>
+          <w:rStyle w:val="InternetLink"/>
+          <w:lang w:val="pl-PL"/>
+        </w:rPr>
+      </w:pPr>
+      <w:hyperlink r:id="rId9">
+        <w:r>
+          <w:rPr>
+            <w:rStyle w:val="InternetLink"/>
+            <w:lang w:val="pl-PL"/>
+          </w:rPr>
+          <w:t>https://www.brainkart.com/article/Decimation-In-Frequency-(DIFFFT)_13033/</w:t>
         </w:r>
       </w:hyperlink>
     </w:p>
@@ -1923,6 +2123,7 @@
       </w:pPr>
       <w:rPr>
         <w:rFonts w:ascii="Wingdings" w:hAnsi="Wingdings" w:cs="Wingdings" w:hint="default"/>
+        <w:rFonts w:cs="Wingdings"/>
       </w:rPr>
     </w:lvl>
     <w:lvl w:ilvl="1">
@@ -1948,6 +2149,7 @@
       </w:pPr>
       <w:rPr>
         <w:rFonts w:ascii="Wingdings" w:hAnsi="Wingdings" w:cs="Wingdings" w:hint="default"/>
+        <w:rFonts w:cs="Wingdings"/>
       </w:rPr>
     </w:lvl>
     <w:lvl w:ilvl="3">
@@ -1960,6 +2162,7 @@
       </w:pPr>
       <w:rPr>
         <w:rFonts w:ascii="Symbol" w:hAnsi="Symbol" w:cs="Symbol" w:hint="default"/>
+        <w:rFonts w:cs="Symbol"/>
       </w:rPr>
     </w:lvl>
     <w:lvl w:ilvl="4">
@@ -1985,6 +2188,7 @@
       </w:pPr>
       <w:rPr>
         <w:rFonts w:ascii="Wingdings" w:hAnsi="Wingdings" w:cs="Wingdings" w:hint="default"/>
+        <w:rFonts w:cs="Wingdings"/>
       </w:rPr>
     </w:lvl>
     <w:lvl w:ilvl="6">
@@ -1997,6 +2201,7 @@
       </w:pPr>
       <w:rPr>
         <w:rFonts w:ascii="Symbol" w:hAnsi="Symbol" w:cs="Symbol" w:hint="default"/>
+        <w:rFonts w:cs="Symbol"/>
       </w:rPr>
     </w:lvl>
     <w:lvl w:ilvl="7">
@@ -2022,6 +2227,7 @@
       </w:pPr>
       <w:rPr>
         <w:rFonts w:ascii="Wingdings" w:hAnsi="Wingdings" w:cs="Wingdings" w:hint="default"/>
+        <w:rFonts w:cs="Wingdings"/>
       </w:rPr>
     </w:lvl>
   </w:abstractNum>
@@ -2150,7 +2356,7 @@
       <w:pPr/>
     </w:pPrDefault>
   </w:docDefaults>
-  <w:latentStyles w:defLockedState="0" w:defUIPriority="99" w:defSemiHidden="0" w:defUnhideWhenUsed="0" w:defQFormat="0" w:count="375">
+  <w:latentStyles w:defLockedState="0" w:defUIPriority="99" w:defSemiHidden="0" w:defUnhideWhenUsed="0" w:defQFormat="0" w:count="371">
     <w:lsdException w:name="Normal" w:uiPriority="0" w:qFormat="1"/>
     <w:lsdException w:name="heading 1" w:uiPriority="9" w:qFormat="1"/>
     <w:lsdException w:name="heading 2" w:uiPriority="9" w:semiHidden="1" w:unhideWhenUsed="1" w:qFormat="1"/>
@@ -2256,6 +2462,7 @@
     <w:lsdException w:name="HTML Sample" w:semiHidden="1" w:unhideWhenUsed="1"/>
     <w:lsdException w:name="HTML Typewriter" w:semiHidden="1" w:unhideWhenUsed="1"/>
     <w:lsdException w:name="HTML Variable" w:semiHidden="1" w:unhideWhenUsed="1"/>
+    <w:lsdException w:name="Normal Table" w:semiHidden="1" w:unhideWhenUsed="1"/>
     <w:lsdException w:name="annotation subject" w:semiHidden="1" w:unhideWhenUsed="1"/>
     <w:lsdException w:name="No List" w:semiHidden="1" w:unhideWhenUsed="1"/>
     <w:lsdException w:name="Outline List 1" w:semiHidden="1" w:unhideWhenUsed="1"/>
@@ -2299,8 +2506,10 @@
     <w:lsdException w:name="Table Elegant" w:semiHidden="1" w:unhideWhenUsed="1"/>
     <w:lsdException w:name="Table Professional" w:semiHidden="1" w:unhideWhenUsed="1"/>
     <w:lsdException w:name="Table Subtle 1" w:semiHidden="1" w:unhideWhenUsed="1"/>
+    <w:lsdException w:name="Table Subtle 2" w:semiHidden="1" w:unhideWhenUsed="1"/>
     <w:lsdException w:name="Table Web 1" w:semiHidden="1" w:unhideWhenUsed="1"/>
     <w:lsdException w:name="Table Web 2" w:semiHidden="1" w:unhideWhenUsed="1"/>
+    <w:lsdException w:name="Table Web 3" w:semiHidden="1" w:unhideWhenUsed="1"/>
     <w:lsdException w:name="Balloon Text" w:semiHidden="1" w:unhideWhenUsed="1"/>
     <w:lsdException w:name="Table Grid" w:uiPriority="39"/>
     <w:lsdException w:name="Table Theme" w:semiHidden="1" w:unhideWhenUsed="1"/>
@@ -2519,10 +2728,6 @@
     <w:lsdException w:name="List Table 5 Dark Accent 6" w:uiPriority="50"/>
     <w:lsdException w:name="List Table 6 Colorful Accent 6" w:uiPriority="51"/>
     <w:lsdException w:name="List Table 7 Colorful Accent 6" w:uiPriority="52"/>
-    <w:lsdException w:name="Mention" w:semiHidden="1" w:unhideWhenUsed="1"/>
-    <w:lsdException w:name="Smart Hyperlink" w:semiHidden="1" w:unhideWhenUsed="1"/>
-    <w:lsdException w:name="Hashtag" w:semiHidden="1" w:unhideWhenUsed="1"/>
-    <w:lsdException w:name="Unresolved Mention" w:semiHidden="1" w:unhideWhenUsed="1"/>
   </w:latentStyles>
   <w:style w:type="paragraph" w:styleId="Normal" w:default="1">
     <w:name w:val="Normal"/>
@@ -2559,9 +2764,33 @@
       <w:szCs w:val="48"/>
     </w:rPr>
   </w:style>
+  <w:style w:type="paragraph" w:styleId="Heading2">
+    <w:name w:val="Heading 2"/>
+    <w:basedOn w:val="Normal"/>
+    <w:next w:val="Normal"/>
+    <w:link w:val="Heading2Char"/>
+    <w:uiPriority w:val="9"/>
+    <w:semiHidden/>
+    <w:unhideWhenUsed/>
+    <w:qFormat/>
+    <w:rsid w:val="00064099"/>
+    <w:pPr>
+      <w:keepNext w:val="true"/>
+      <w:keepLines/>
+      <w:spacing w:before="40" w:after="0"/>
+      <w:outlineLvl w:val="1"/>
+    </w:pPr>
+    <w:rPr>
+      <w:rFonts w:ascii="Calibri Light" w:hAnsi="Calibri Light" w:eastAsia="" w:cs="Mangal" w:asciiTheme="majorHAnsi" w:eastAsiaTheme="majorEastAsia" w:hAnsiTheme="majorHAnsi"/>
+      <w:color w:val="2E74B5" w:themeColor="accent1" w:themeShade="bf"/>
+      <w:sz w:val="26"/>
+      <w:szCs w:val="23"/>
+    </w:rPr>
+  </w:style>
   <w:style w:type="character" w:styleId="DefaultParagraphFont" w:default="1">
     <w:name w:val="Default Paragraph Font"/>
     <w:uiPriority w:val="1"/>
+    <w:semiHidden/>
     <w:unhideWhenUsed/>
     <w:qFormat/>
     <w:rPr/>
@@ -2580,7 +2809,7 @@
       <w:rFonts w:ascii="OpenSymbol" w:hAnsi="OpenSymbol" w:eastAsia="OpenSymbol" w:cs="OpenSymbol"/>
     </w:rPr>
   </w:style>
-  <w:style w:type="character" w:styleId="InternetLink">
+  <w:style w:type="character" w:styleId="InternetLink" w:customStyle="1">
     <w:name w:val="Internet Link"/>
     <w:basedOn w:val="DefaultParagraphFont"/>
     <w:uiPriority w:val="99"/>
@@ -2590,6 +2819,21 @@
     <w:rPr>
       <w:color w:val="0000FF"/>
       <w:u w:val="single"/>
+    </w:rPr>
+  </w:style>
+  <w:style w:type="character" w:styleId="Heading2Char" w:customStyle="1">
+    <w:name w:val="Heading 2 Char"/>
+    <w:basedOn w:val="DefaultParagraphFont"/>
+    <w:link w:val="Heading2"/>
+    <w:uiPriority w:val="9"/>
+    <w:semiHidden/>
+    <w:qFormat/>
+    <w:rsid w:val="00064099"/>
+    <w:rPr>
+      <w:rFonts w:ascii="Calibri Light" w:hAnsi="Calibri Light" w:eastAsia="" w:cs="Mangal" w:asciiTheme="majorHAnsi" w:eastAsiaTheme="majorEastAsia" w:hAnsiTheme="majorHAnsi"/>
+      <w:color w:val="2E74B5" w:themeColor="accent1" w:themeShade="bf"/>
+      <w:sz w:val="26"/>
+      <w:szCs w:val="23"/>
     </w:rPr>
   </w:style>
   <w:style w:type="paragraph" w:styleId="Heading" w:customStyle="1">

</xml_diff>

<commit_message>
equalizer parameters messages implemented
</commit_message>
<xml_diff>
--- a/Cyfrowy Equalizer.docx
+++ b/Cyfrowy Equalizer.docx
@@ -209,16 +209,25 @@
         </w:numPr>
         <w:spacing w:before="57" w:after="57"/>
         <w:jc w:val="both"/>
-        <w:rPr>
-          <w:lang w:val="pl-PL"/>
-        </w:rPr>
-      </w:pPr>
-      <w:r>
-        <w:rPr>
-          <w:rFonts w:ascii="Arial" w:hAnsi="Arial"/>
-          <w:lang w:val="pl-PL"/>
-        </w:rPr>
-        <w:t>Aplikacja do zdalnej obsługi kontrolera na urządzenia z systemem Android</w:t>
+        <w:rPr/>
+      </w:pPr>
+      <w:r>
+        <w:rPr>
+          <w:rFonts w:ascii="Arial" w:hAnsi="Arial"/>
+          <w:lang w:val="pl-PL"/>
+        </w:rPr>
+        <w:t xml:space="preserve">Aplikacja do zdalnej obsługi kontrolera na urządzenia z systemem </w:t>
+      </w:r>
+      <w:r>
+        <w:rPr>
+          <w:rFonts w:eastAsia="Noto Serif CJK SC" w:cs="Lohit Devanagari" w:ascii="Arial" w:hAnsi="Arial"/>
+          <w:color w:val="auto"/>
+          <w:kern w:val="2"/>
+          <w:sz w:val="24"/>
+          <w:szCs w:val="24"/>
+          <w:lang w:val="pl-PL" w:eastAsia="zh-CN" w:bidi="hi-IN"/>
+        </w:rPr>
+        <w:t>Linux</w:t>
       </w:r>
     </w:p>
     <w:p>
@@ -511,17 +520,13 @@
         <w:spacing w:lineRule="auto" w:line="240" w:before="114" w:after="114"/>
         <w:ind w:left="720" w:hanging="0"/>
         <w:jc w:val="both"/>
-        <w:rPr>
-          <w:rFonts w:ascii="Arial" w:hAnsi="Arial"/>
-          <w:color w:val="222222"/>
-          <w:lang w:val="pl-PL"/>
-        </w:rPr>
+        <w:rPr/>
       </w:pPr>
       <w:r>
         <w:rPr/>
         <w:drawing>
           <wp:inline distT="0" distB="0" distL="0" distR="0">
-            <wp:extent cx="4000500" cy="7143750"/>
+            <wp:extent cx="3834765" cy="6847840"/>
             <wp:effectExtent l="0" t="0" r="0" b="0"/>
             <wp:docPr id="1" name="Picture 1" descr=""/>
             <wp:cNvGraphicFramePr>
@@ -545,7 +550,7 @@
                   <pic:spPr bwMode="auto">
                     <a:xfrm>
                       <a:off x="0" y="0"/>
-                      <a:ext cx="4000500" cy="7143750"/>
+                      <a:ext cx="3834765" cy="6847840"/>
                     </a:xfrm>
                     <a:prstGeom prst="rect">
                       <a:avLst/>
@@ -565,17 +570,117 @@
         <w:ind w:left="720" w:hanging="0"/>
         <w:jc w:val="both"/>
         <w:rPr>
-          <w:rFonts w:ascii="Arial" w:hAnsi="Arial"/>
-          <w:color w:val="222222"/>
-          <w:lang w:val="pl-PL"/>
-        </w:rPr>
-      </w:pPr>
-      <w:r>
-        <w:rPr>
-          <w:rFonts w:ascii="Arial" w:hAnsi="Arial"/>
-          <w:color w:val="222222"/>
-          <w:lang w:val="pl-PL"/>
-        </w:rPr>
+          <w:rFonts w:ascii="Arial" w:hAnsi="Arial" w:eastAsia="Noto Serif CJK SC" w:cs="Lohit Devanagari"/>
+          <w:b/>
+          <w:b/>
+          <w:color w:val="222222"/>
+          <w:kern w:val="2"/>
+          <w:sz w:val="24"/>
+          <w:szCs w:val="24"/>
+          <w:lang w:val="pl-PL" w:eastAsia="zh-CN" w:bidi="hi-IN"/>
+        </w:rPr>
+      </w:pPr>
+      <w:r>
+        <w:rPr>
+          <w:rFonts w:eastAsia="Noto Serif CJK SC" w:cs="Lohit Devanagari" w:ascii="Arial" w:hAnsi="Arial"/>
+          <w:b/>
+          <w:color w:val="222222"/>
+          <w:kern w:val="2"/>
+          <w:sz w:val="24"/>
+          <w:szCs w:val="24"/>
+          <w:lang w:val="pl-PL" w:eastAsia="zh-CN" w:bidi="hi-IN"/>
+        </w:rPr>
+        <w:t>Moduł Bluetooth</w:t>
+      </w:r>
+    </w:p>
+    <w:p>
+      <w:pPr>
+        <w:pStyle w:val="Textbody1"/>
+        <w:spacing w:lineRule="auto" w:line="240" w:before="114" w:after="114"/>
+        <w:ind w:left="720" w:hanging="0"/>
+        <w:jc w:val="both"/>
+        <w:rPr/>
+      </w:pPr>
+      <w:r>
+        <w:rPr>
+          <w:rFonts w:ascii="Arial" w:hAnsi="Arial"/>
+          <w:color w:val="222222"/>
+          <w:lang w:val="pl-PL"/>
+        </w:rPr>
+        <w:t xml:space="preserve">Moduł </w:t>
+      </w:r>
+      <w:r>
+        <w:rPr>
+          <w:rFonts w:eastAsia="Noto Serif CJK SC" w:cs="Lohit Devanagari" w:ascii="Arial" w:hAnsi="Arial"/>
+          <w:color w:val="222222"/>
+          <w:kern w:val="2"/>
+          <w:sz w:val="24"/>
+          <w:szCs w:val="24"/>
+          <w:lang w:val="pl-PL" w:eastAsia="zh-CN" w:bidi="hi-IN"/>
+        </w:rPr>
+        <w:t xml:space="preserve">kompunikacji Bluetooth ZS-040 </w:t>
+      </w:r>
+      <w:r>
+        <w:rPr>
+          <w:rFonts w:ascii="Arial" w:hAnsi="Arial"/>
+          <w:color w:val="222222"/>
+          <w:lang w:val="pl-PL"/>
+        </w:rPr>
+        <w:t>podłączono do pinów PA</w:t>
+      </w:r>
+      <w:r>
+        <w:rPr>
+          <w:rFonts w:ascii="Arial" w:hAnsi="Arial"/>
+          <w:color w:val="222222"/>
+          <w:lang w:val="pl-PL"/>
+        </w:rPr>
+        <w:t>3 i</w:t>
+      </w:r>
+      <w:r>
+        <w:rPr>
+          <w:rFonts w:ascii="Arial" w:hAnsi="Arial"/>
+          <w:color w:val="222222"/>
+          <w:lang w:val="pl-PL"/>
+        </w:rPr>
+        <w:t xml:space="preserve"> </w:t>
+      </w:r>
+      <w:r>
+        <w:rPr>
+          <w:rFonts w:eastAsia="Noto Serif CJK SC" w:cs="Lohit Devanagari" w:ascii="Arial" w:hAnsi="Arial"/>
+          <w:color w:val="222222"/>
+          <w:kern w:val="2"/>
+          <w:sz w:val="24"/>
+          <w:szCs w:val="24"/>
+          <w:lang w:val="pl-PL" w:eastAsia="zh-CN" w:bidi="hi-IN"/>
+        </w:rPr>
+        <w:t>PA4 oraz</w:t>
+      </w:r>
+      <w:r>
+        <w:rPr>
+          <w:rFonts w:ascii="Arial" w:hAnsi="Arial"/>
+          <w:color w:val="222222"/>
+          <w:lang w:val="pl-PL"/>
+        </w:rPr>
+        <w:t xml:space="preserve"> do napięcia 5V. Komunikacją z </w:t>
+      </w:r>
+      <w:r>
+        <w:rPr>
+          <w:rFonts w:eastAsia="Noto Serif CJK SC" w:cs="Lohit Devanagari" w:ascii="Arial" w:hAnsi="Arial"/>
+          <w:color w:val="222222"/>
+          <w:kern w:val="2"/>
+          <w:sz w:val="24"/>
+          <w:szCs w:val="24"/>
+          <w:lang w:val="pl-PL" w:eastAsia="zh-CN" w:bidi="hi-IN"/>
+        </w:rPr>
+        <w:t>modułem odbywa się za pomocą protokołu UART przy prędkości 9600 baudów</w:t>
+      </w:r>
+      <w:r>
+        <w:rPr>
+          <w:rFonts w:ascii="Arial" w:hAnsi="Arial"/>
+          <w:color w:val="222222"/>
+          <w:lang w:val="pl-PL"/>
+        </w:rPr>
+        <w:t>.</w:t>
       </w:r>
     </w:p>
     <w:p>
@@ -587,12 +692,7 @@
         </w:numPr>
         <w:spacing w:lineRule="auto" w:line="240" w:before="114" w:after="114"/>
         <w:jc w:val="both"/>
-        <w:rPr>
-          <w:b/>
-          <w:b/>
-          <w:sz w:val="28"/>
-          <w:lang w:val="pl-PL"/>
-        </w:rPr>
+        <w:rPr/>
       </w:pPr>
       <w:r>
         <w:rPr>
@@ -856,11 +956,7 @@
         <w:spacing w:lineRule="auto" w:line="240" w:before="114" w:after="114"/>
         <w:ind w:left="720" w:hanging="0"/>
         <w:jc w:val="both"/>
-        <w:rPr>
-          <w:rFonts w:ascii="Arial" w:hAnsi="Arial"/>
-          <w:color w:val="222222"/>
-          <w:lang w:val="pl-PL"/>
-        </w:rPr>
+        <w:rPr/>
       </w:pPr>
       <w:r>
         <w:rPr>
@@ -869,53 +965,6 @@
           <w:lang w:val="pl-PL"/>
         </w:rPr>
         <w:t>Obsługuje ona również przerwania zegarowe.</w:t>
-      </w:r>
-    </w:p>
-    <w:p>
-      <w:pPr>
-        <w:pStyle w:val="Textbody1"/>
-        <w:spacing w:lineRule="auto" w:line="240" w:before="114" w:after="114"/>
-        <w:ind w:left="720" w:hanging="0"/>
-        <w:jc w:val="both"/>
-        <w:rPr>
-          <w:rFonts w:ascii="Arial" w:hAnsi="Arial"/>
-          <w:color w:val="222222"/>
-          <w:lang w:val="pl-PL"/>
-        </w:rPr>
-      </w:pPr>
-      <w:r>
-        <w:rPr>
-          <w:rFonts w:ascii="Arial" w:hAnsi="Arial"/>
-          <w:color w:val="222222"/>
-          <w:lang w:val="pl-PL"/>
-        </w:rPr>
-      </w:r>
-    </w:p>
-    <w:p>
-      <w:pPr>
-        <w:pStyle w:val="Textbody1"/>
-        <w:spacing w:lineRule="auto" w:line="240" w:before="114" w:after="114"/>
-        <w:jc w:val="both"/>
-        <w:rPr>
-          <w:rFonts w:ascii="Arial" w:hAnsi="Arial"/>
-          <w:b/>
-          <w:b/>
-          <w:color w:val="222222"/>
-          <w:sz w:val="28"/>
-          <w:lang w:val="pl-PL"/>
-        </w:rPr>
-      </w:pPr>
-      <w:r>
-        <w:rPr>
-          <w:rFonts w:ascii="Arial" w:hAnsi="Arial"/>
-          <w:b/>
-          <w:color w:val="222222"/>
-          <w:sz w:val="28"/>
-          <w:lang w:val="pl-PL"/>
-        </w:rPr>
-      </w:r>
-      <w:r>
-        <w:br w:type="page"/>
       </w:r>
     </w:p>
     <w:p>
@@ -927,9 +976,7 @@
         </w:numPr>
         <w:spacing w:lineRule="auto" w:line="240" w:before="114" w:after="114"/>
         <w:jc w:val="both"/>
-        <w:rPr>
-          <w:lang w:val="pl-PL"/>
-        </w:rPr>
+        <w:rPr/>
       </w:pPr>
       <w:r>
         <w:rPr>
@@ -986,10 +1033,7 @@
         <w:spacing w:lineRule="auto" w:line="240" w:before="114" w:after="114"/>
         <w:ind w:left="720" w:hanging="0"/>
         <w:jc w:val="both"/>
-        <w:rPr>
-          <w:rFonts w:ascii="Arial" w:hAnsi="Arial"/>
-          <w:lang w:val="pl-PL"/>
-        </w:rPr>
+        <w:rPr/>
       </w:pPr>
       <w:r>
         <w:rPr>
@@ -1029,6 +1073,76 @@
           <w:lang w:val="pl-PL"/>
         </w:rPr>
         <w:t>. Odtwarzanie porzebiega z wykorzystaniem sterowników BSP płytki discovery.</w:t>
+      </w:r>
+    </w:p>
+    <w:p>
+      <w:pPr>
+        <w:pStyle w:val="Textbody1"/>
+        <w:spacing w:lineRule="auto" w:line="240" w:before="114" w:after="114"/>
+        <w:ind w:hanging="0"/>
+        <w:jc w:val="both"/>
+        <w:rPr>
+          <w:rFonts w:ascii="Arial" w:hAnsi="Arial"/>
+          <w:b/>
+          <w:b/>
+          <w:color w:val="222222"/>
+          <w:sz w:val="28"/>
+          <w:szCs w:val="28"/>
+          <w:lang w:val="pl-PL"/>
+        </w:rPr>
+      </w:pPr>
+      <w:r>
+        <w:rPr/>
+      </w:r>
+    </w:p>
+    <w:p>
+      <w:pPr>
+        <w:pStyle w:val="Textbody1"/>
+        <w:widowControl/>
+        <w:numPr>
+          <w:ilvl w:val="0"/>
+          <w:numId w:val="0"/>
+        </w:numPr>
+        <w:suppressAutoHyphens w:val="true"/>
+        <w:spacing w:lineRule="auto" w:line="240" w:before="114" w:after="114"/>
+        <w:jc w:val="both"/>
+        <w:textAlignment w:val="baseline"/>
+        <w:rPr>
+          <w:rFonts w:ascii="Arial" w:hAnsi="Arial"/>
+          <w:b/>
+          <w:b/>
+          <w:color w:val="222222"/>
+          <w:sz w:val="28"/>
+          <w:szCs w:val="28"/>
+          <w:lang w:val="pl-PL"/>
+        </w:rPr>
+      </w:pPr>
+      <w:r>
+        <w:rPr/>
+      </w:r>
+    </w:p>
+    <w:p>
+      <w:pPr>
+        <w:pStyle w:val="Textbody1"/>
+        <w:numPr>
+          <w:ilvl w:val="0"/>
+          <w:numId w:val="0"/>
+        </w:numPr>
+        <w:spacing w:lineRule="auto" w:line="240" w:before="114" w:after="114"/>
+        <w:ind w:left="720" w:hanging="0"/>
+        <w:jc w:val="both"/>
+        <w:rPr>
+          <w:rFonts w:ascii="Arial" w:hAnsi="Arial"/>
+          <w:b/>
+          <w:b/>
+          <w:color w:val="222222"/>
+          <w:sz w:val="28"/>
+          <w:szCs w:val="28"/>
+          <w:lang w:val="pl-PL"/>
+        </w:rPr>
+      </w:pPr>
+      <w:r>
+        <w:rPr/>
       </w:r>
     </w:p>
     <w:p>
@@ -1040,15 +1154,7 @@
         </w:numPr>
         <w:spacing w:lineRule="auto" w:line="240" w:before="114" w:after="114"/>
         <w:jc w:val="both"/>
-        <w:rPr>
-          <w:rFonts w:ascii="Arial" w:hAnsi="Arial"/>
-          <w:b/>
-          <w:b/>
-          <w:color w:val="222222"/>
-          <w:sz w:val="28"/>
-          <w:szCs w:val="28"/>
-          <w:lang w:val="pl-PL"/>
-        </w:rPr>
+        <w:rPr/>
       </w:pPr>
       <w:r>
         <w:rPr>
@@ -1296,10 +1402,259 @@
         <w:ind w:left="720" w:hanging="0"/>
         <w:jc w:val="both"/>
         <w:rPr>
-          <w:rFonts w:ascii="Arial" w:hAnsi="Arial"/>
-          <w:b w:val="false"/>
-          <w:b w:val="false"/>
-          <w:bCs w:val="false"/>
+          <w:sz w:val="24"/>
+          <w:szCs w:val="24"/>
+        </w:rPr>
+      </w:pPr>
+      <w:r>
+        <w:rPr>
+          <w:rFonts w:ascii="Arial" w:hAnsi="Arial"/>
+          <w:b w:val="false"/>
+          <w:bCs w:val="false"/>
+          <w:color w:val="222222"/>
+          <w:sz w:val="24"/>
+          <w:szCs w:val="24"/>
+          <w:lang w:val="pl-PL"/>
+        </w:rPr>
+        <w:t xml:space="preserve">Klasa </w:t>
+      </w:r>
+      <w:r>
+        <w:rPr>
+          <w:rFonts w:ascii="Arial" w:hAnsi="Arial"/>
+          <w:b/>
+          <w:bCs/>
+          <w:color w:val="222222"/>
+          <w:sz w:val="24"/>
+          <w:szCs w:val="24"/>
+          <w:lang w:val="pl-PL"/>
+        </w:rPr>
+        <w:t>Playlist</w:t>
+      </w:r>
+      <w:r>
+        <w:rPr>
+          <w:rFonts w:ascii="Arial" w:hAnsi="Arial"/>
+          <w:b w:val="false"/>
+          <w:bCs w:val="false"/>
+          <w:color w:val="222222"/>
+          <w:sz w:val="24"/>
+          <w:szCs w:val="24"/>
+          <w:lang w:val="pl-PL"/>
+        </w:rPr>
+        <w:t xml:space="preserve"> udostępnia listę plików audio do odtwarzania z danego katalogu karty SD do odtwarzania przez klasę </w:t>
+      </w:r>
+      <w:r>
+        <w:rPr>
+          <w:rFonts w:eastAsia="Noto Serif CJK SC" w:cs="Lohit Devanagari" w:ascii="Arial" w:hAnsi="Arial"/>
+          <w:b/>
+          <w:bCs/>
+          <w:color w:val="222222"/>
+          <w:kern w:val="2"/>
+          <w:sz w:val="24"/>
+          <w:szCs w:val="24"/>
+          <w:lang w:val="pl-PL" w:eastAsia="zh-CN" w:bidi="hi-IN"/>
+        </w:rPr>
+        <w:t>PlaylistPlayer</w:t>
+      </w:r>
+      <w:r>
+        <w:rPr>
+          <w:rFonts w:ascii="Arial" w:hAnsi="Arial"/>
+          <w:b w:val="false"/>
+          <w:bCs w:val="false"/>
+          <w:color w:val="222222"/>
+          <w:sz w:val="24"/>
+          <w:szCs w:val="24"/>
+          <w:lang w:val="pl-PL"/>
+        </w:rPr>
+        <w:t xml:space="preserve">. </w:t>
+      </w:r>
+      <w:r>
+        <w:rPr>
+          <w:rFonts w:ascii="Arial" w:hAnsi="Arial"/>
+          <w:b w:val="false"/>
+          <w:bCs w:val="false"/>
+          <w:color w:val="222222"/>
+          <w:sz w:val="24"/>
+          <w:szCs w:val="24"/>
+          <w:lang w:val="pl-PL"/>
+        </w:rPr>
+        <w:t xml:space="preserve">PlaylistPlayer wykorzystuje klasę </w:t>
+      </w:r>
+      <w:r>
+        <w:rPr>
+          <w:rFonts w:ascii="Arial" w:hAnsi="Arial"/>
+          <w:b/>
+          <w:bCs/>
+          <w:color w:val="222222"/>
+          <w:sz w:val="24"/>
+          <w:szCs w:val="24"/>
+          <w:lang w:val="pl-PL"/>
+        </w:rPr>
+        <w:t>AudioPlayer</w:t>
+      </w:r>
+      <w:r>
+        <w:rPr>
+          <w:rFonts w:ascii="Arial" w:hAnsi="Arial"/>
+          <w:b w:val="false"/>
+          <w:bCs w:val="false"/>
+          <w:color w:val="222222"/>
+          <w:sz w:val="24"/>
+          <w:szCs w:val="24"/>
+          <w:lang w:val="pl-PL"/>
+        </w:rPr>
+        <w:t xml:space="preserve"> wrapując jego funkcjonalności oraz udostępniając dodatkową funkcjonalność odtwarzania według playlisty. Lista funkcjonalności:</w:t>
+      </w:r>
+    </w:p>
+    <w:p>
+      <w:pPr>
+        <w:pStyle w:val="Textbody1"/>
+        <w:numPr>
+          <w:ilvl w:val="0"/>
+          <w:numId w:val="6"/>
+        </w:numPr>
+        <w:spacing w:lineRule="auto" w:line="240" w:before="114" w:after="114"/>
+        <w:jc w:val="both"/>
+        <w:rPr>
+          <w:sz w:val="24"/>
+          <w:szCs w:val="24"/>
+        </w:rPr>
+      </w:pPr>
+      <w:r>
+        <w:rPr>
+          <w:rFonts w:ascii="Arial" w:hAnsi="Arial"/>
+          <w:b w:val="false"/>
+          <w:bCs w:val="false"/>
+          <w:color w:val="222222"/>
+          <w:sz w:val="24"/>
+          <w:szCs w:val="24"/>
+          <w:lang w:val="pl-PL"/>
+        </w:rPr>
+        <w:t>wybór utworu z playlisty</w:t>
+      </w:r>
+    </w:p>
+    <w:p>
+      <w:pPr>
+        <w:pStyle w:val="Textbody1"/>
+        <w:numPr>
+          <w:ilvl w:val="0"/>
+          <w:numId w:val="6"/>
+        </w:numPr>
+        <w:spacing w:lineRule="auto" w:line="240" w:before="114" w:after="114"/>
+        <w:jc w:val="both"/>
+        <w:rPr>
+          <w:sz w:val="24"/>
+          <w:szCs w:val="24"/>
+        </w:rPr>
+      </w:pPr>
+      <w:r>
+        <w:rPr>
+          <w:rFonts w:ascii="Arial" w:hAnsi="Arial"/>
+          <w:b w:val="false"/>
+          <w:bCs w:val="false"/>
+          <w:color w:val="222222"/>
+          <w:sz w:val="24"/>
+          <w:szCs w:val="24"/>
+          <w:lang w:val="pl-PL"/>
+        </w:rPr>
+        <w:t>zmiana poziomu głośności</w:t>
+      </w:r>
+    </w:p>
+    <w:p>
+      <w:pPr>
+        <w:pStyle w:val="Textbody1"/>
+        <w:numPr>
+          <w:ilvl w:val="0"/>
+          <w:numId w:val="6"/>
+        </w:numPr>
+        <w:spacing w:lineRule="auto" w:line="240" w:before="114" w:after="114"/>
+        <w:jc w:val="both"/>
+        <w:rPr>
+          <w:sz w:val="24"/>
+          <w:szCs w:val="24"/>
+        </w:rPr>
+      </w:pPr>
+      <w:r>
+        <w:rPr>
+          <w:rFonts w:ascii="Arial" w:hAnsi="Arial"/>
+          <w:b w:val="false"/>
+          <w:bCs w:val="false"/>
+          <w:color w:val="222222"/>
+          <w:sz w:val="24"/>
+          <w:szCs w:val="24"/>
+          <w:lang w:val="pl-PL"/>
+        </w:rPr>
+        <w:t>zmiana pozycji odtwarzania</w:t>
+      </w:r>
+    </w:p>
+    <w:p>
+      <w:pPr>
+        <w:pStyle w:val="Textbody1"/>
+        <w:numPr>
+          <w:ilvl w:val="0"/>
+          <w:numId w:val="6"/>
+        </w:numPr>
+        <w:spacing w:lineRule="auto" w:line="240" w:before="114" w:after="114"/>
+        <w:jc w:val="both"/>
+        <w:rPr>
+          <w:sz w:val="24"/>
+          <w:szCs w:val="24"/>
+        </w:rPr>
+      </w:pPr>
+      <w:r>
+        <w:rPr>
+          <w:rFonts w:ascii="Arial" w:hAnsi="Arial"/>
+          <w:b w:val="false"/>
+          <w:bCs w:val="false"/>
+          <w:color w:val="222222"/>
+          <w:sz w:val="24"/>
+          <w:szCs w:val="24"/>
+          <w:lang w:val="pl-PL"/>
+        </w:rPr>
+        <w:t>pauza, stop</w:t>
+      </w:r>
+    </w:p>
+    <w:p>
+      <w:pPr>
+        <w:pStyle w:val="Textbody1"/>
+        <w:numPr>
+          <w:ilvl w:val="0"/>
+          <w:numId w:val="6"/>
+        </w:numPr>
+        <w:spacing w:lineRule="auto" w:line="240" w:before="114" w:after="114"/>
+        <w:jc w:val="both"/>
+        <w:rPr>
+          <w:sz w:val="24"/>
+          <w:szCs w:val="24"/>
+        </w:rPr>
+      </w:pPr>
+      <w:r>
+        <w:rPr>
+          <w:rFonts w:ascii="Arial" w:hAnsi="Arial"/>
+          <w:b w:val="false"/>
+          <w:bCs w:val="false"/>
+          <w:color w:val="222222"/>
+          <w:sz w:val="24"/>
+          <w:szCs w:val="24"/>
+          <w:lang w:val="pl-PL"/>
+        </w:rPr>
+        <w:t>ustawienie filtru audio (equalizera graficznego)</w:t>
+      </w:r>
+    </w:p>
+    <w:p>
+      <w:pPr>
+        <w:pStyle w:val="Textbody1"/>
+        <w:widowControl/>
+        <w:numPr>
+          <w:ilvl w:val="0"/>
+          <w:numId w:val="0"/>
+        </w:numPr>
+        <w:suppressAutoHyphens w:val="true"/>
+        <w:spacing w:lineRule="auto" w:line="240" w:before="114" w:after="114"/>
+        <w:jc w:val="both"/>
+        <w:textAlignment w:val="baseline"/>
+        <w:rPr>
+          <w:rFonts w:ascii="Arial" w:hAnsi="Arial"/>
+          <w:b/>
+          <w:b/>
           <w:color w:val="222222"/>
           <w:sz w:val="28"/>
           <w:szCs w:val="28"/>
@@ -1307,64 +1662,10 @@
         </w:rPr>
       </w:pPr>
       <w:r>
-        <w:rPr>
-          <w:rFonts w:ascii="Arial" w:hAnsi="Arial"/>
-          <w:b w:val="false"/>
-          <w:bCs w:val="false"/>
-          <w:color w:val="222222"/>
-          <w:sz w:val="28"/>
-          <w:szCs w:val="28"/>
-          <w:lang w:val="pl-PL"/>
-        </w:rPr>
-        <w:t xml:space="preserve">Klasa </w:t>
-      </w:r>
-      <w:r>
-        <w:rPr>
-          <w:rFonts w:ascii="Arial" w:hAnsi="Arial"/>
-          <w:b/>
-          <w:bCs/>
-          <w:color w:val="222222"/>
-          <w:sz w:val="28"/>
-          <w:szCs w:val="28"/>
-          <w:lang w:val="pl-PL"/>
-        </w:rPr>
-        <w:t>Playlist</w:t>
-      </w:r>
-      <w:r>
-        <w:rPr>
-          <w:rFonts w:ascii="Arial" w:hAnsi="Arial"/>
-          <w:b w:val="false"/>
-          <w:bCs w:val="false"/>
-          <w:color w:val="222222"/>
-          <w:sz w:val="28"/>
-          <w:szCs w:val="28"/>
-          <w:lang w:val="pl-PL"/>
-        </w:rPr>
-        <w:t xml:space="preserve"> udostępnia listę plików audio do odtwarzania z danego katalogu karty SD do odtwarzania przez klasę </w:t>
-      </w:r>
-      <w:r>
-        <w:rPr>
-          <w:rFonts w:ascii="Arial" w:hAnsi="Arial"/>
-          <w:b/>
-          <w:bCs/>
-          <w:color w:val="222222"/>
-          <w:sz w:val="28"/>
-          <w:szCs w:val="28"/>
-          <w:lang w:val="pl-PL"/>
-        </w:rPr>
-        <w:t>AudioPlayer</w:t>
-      </w:r>
-      <w:r>
-        <w:rPr>
-          <w:rFonts w:ascii="Arial" w:hAnsi="Arial"/>
-          <w:b w:val="false"/>
-          <w:bCs w:val="false"/>
-          <w:color w:val="222222"/>
-          <w:sz w:val="28"/>
-          <w:szCs w:val="28"/>
-          <w:lang w:val="pl-PL"/>
-        </w:rPr>
-        <w:t>.</w:t>
+        <w:rPr/>
+      </w:r>
+      <w:r>
+        <w:br w:type="page"/>
       </w:r>
     </w:p>
     <w:p>
@@ -1376,9 +1677,7 @@
         </w:numPr>
         <w:spacing w:lineRule="auto" w:line="240" w:before="114" w:after="114"/>
         <w:jc w:val="both"/>
-        <w:rPr>
-          <w:lang w:val="pl-PL"/>
-        </w:rPr>
+        <w:rPr/>
       </w:pPr>
       <w:r>
         <w:rPr>
@@ -1390,6 +1689,274 @@
           <w:lang w:val="pl-PL"/>
         </w:rPr>
         <w:t>Publikacja interfejsu odtwarzacza poprzez moduł bluetooth.</w:t>
+      </w:r>
+    </w:p>
+    <w:p>
+      <w:pPr>
+        <w:pStyle w:val="Textbody1"/>
+        <w:numPr>
+          <w:ilvl w:val="0"/>
+          <w:numId w:val="0"/>
+        </w:numPr>
+        <w:spacing w:lineRule="auto" w:line="240" w:before="114" w:after="114"/>
+        <w:ind w:left="720" w:hanging="0"/>
+        <w:jc w:val="both"/>
+        <w:rPr/>
+      </w:pPr>
+      <w:r>
+        <w:rPr>
+          <w:rFonts w:ascii="Arial" w:hAnsi="Arial"/>
+          <w:b w:val="false"/>
+          <w:bCs w:val="false"/>
+          <w:color w:val="222222"/>
+          <w:sz w:val="24"/>
+          <w:szCs w:val="24"/>
+          <w:lang w:val="pl-PL"/>
+        </w:rPr>
+        <w:t xml:space="preserve">Za komunikację bluetooth odpowiada klasa </w:t>
+      </w:r>
+      <w:r>
+        <w:rPr>
+          <w:rFonts w:ascii="Arial" w:hAnsi="Arial"/>
+          <w:b/>
+          <w:bCs/>
+          <w:color w:val="222222"/>
+          <w:sz w:val="24"/>
+          <w:szCs w:val="24"/>
+          <w:lang w:val="pl-PL"/>
+        </w:rPr>
+        <w:t>BluetoothCommunicationProvider</w:t>
+      </w:r>
+      <w:r>
+        <w:rPr>
+          <w:rFonts w:ascii="Arial" w:hAnsi="Arial"/>
+          <w:b w:val="false"/>
+          <w:bCs w:val="false"/>
+          <w:color w:val="222222"/>
+          <w:sz w:val="24"/>
+          <w:szCs w:val="24"/>
+          <w:lang w:val="pl-PL"/>
+        </w:rPr>
+        <w:t xml:space="preserve"> umożliwiająca wysyłanie i odbieranie wiadomości. Inicjalizuje ona moduł bluetooth i implementuje prosty protoków komunikacji </w:t>
+      </w:r>
+      <w:r>
+        <w:rPr>
+          <w:rFonts w:eastAsia="Noto Serif CJK SC" w:cs="Lohit Devanagari" w:ascii="Arial" w:hAnsi="Arial"/>
+          <w:b w:val="false"/>
+          <w:bCs w:val="false"/>
+          <w:color w:val="222222"/>
+          <w:kern w:val="2"/>
+          <w:sz w:val="24"/>
+          <w:szCs w:val="24"/>
+          <w:lang w:val="pl-PL" w:eastAsia="zh-CN" w:bidi="hi-IN"/>
+        </w:rPr>
+        <w:t>przesyłając wiadomości o określonym rozmiarze.</w:t>
+      </w:r>
+    </w:p>
+    <w:p>
+      <w:pPr>
+        <w:pStyle w:val="Textbody1"/>
+        <w:numPr>
+          <w:ilvl w:val="0"/>
+          <w:numId w:val="0"/>
+        </w:numPr>
+        <w:spacing w:lineRule="auto" w:line="240" w:before="114" w:after="114"/>
+        <w:ind w:left="720" w:hanging="0"/>
+        <w:jc w:val="both"/>
+        <w:rPr/>
+      </w:pPr>
+      <w:r>
+        <w:rPr>
+          <w:rFonts w:eastAsia="Noto Serif CJK SC" w:cs="Lohit Devanagari" w:ascii="Arial" w:hAnsi="Arial"/>
+          <w:b w:val="false"/>
+          <w:bCs w:val="false"/>
+          <w:color w:val="222222"/>
+          <w:kern w:val="2"/>
+          <w:sz w:val="24"/>
+          <w:szCs w:val="24"/>
+          <w:lang w:val="pl-PL" w:eastAsia="zh-CN" w:bidi="hi-IN"/>
+        </w:rPr>
+        <w:t xml:space="preserve">Wiadomości bluetooth zdefiniowane zarówno dla mikrokontrolera i aplikacji zdalne są zdefiniowane w bibliotece </w:t>
+      </w:r>
+      <w:r>
+        <w:rPr>
+          <w:rFonts w:eastAsia="Noto Serif CJK SC" w:cs="Lohit Devanagari" w:ascii="Arial" w:hAnsi="Arial"/>
+          <w:b/>
+          <w:bCs/>
+          <w:color w:val="222222"/>
+          <w:kern w:val="2"/>
+          <w:sz w:val="24"/>
+          <w:szCs w:val="24"/>
+          <w:lang w:val="pl-PL" w:eastAsia="zh-CN" w:bidi="hi-IN"/>
+        </w:rPr>
+        <w:t>player-protocol</w:t>
+      </w:r>
+      <w:r>
+        <w:rPr>
+          <w:rFonts w:eastAsia="Noto Serif CJK SC" w:cs="Lohit Devanagari" w:ascii="Arial" w:hAnsi="Arial"/>
+          <w:b w:val="false"/>
+          <w:bCs w:val="false"/>
+          <w:color w:val="222222"/>
+          <w:kern w:val="2"/>
+          <w:sz w:val="24"/>
+          <w:szCs w:val="24"/>
+          <w:lang w:val="pl-PL" w:eastAsia="zh-CN" w:bidi="hi-IN"/>
+        </w:rPr>
+        <w:t xml:space="preserve"> automatyzującej proces serializacji dancych oraz definiującej interfejs odtwarzacza. Obsługuje trzy typy wiadomości:</w:t>
+      </w:r>
+    </w:p>
+    <w:p>
+      <w:pPr>
+        <w:pStyle w:val="Textbody1"/>
+        <w:numPr>
+          <w:ilvl w:val="0"/>
+          <w:numId w:val="5"/>
+        </w:numPr>
+        <w:spacing w:lineRule="auto" w:line="240" w:before="114" w:after="114"/>
+        <w:jc w:val="both"/>
+        <w:rPr/>
+      </w:pPr>
+      <w:r>
+        <w:rPr>
+          <w:rFonts w:eastAsia="Noto Serif CJK SC" w:cs="Lohit Devanagari" w:ascii="Arial" w:hAnsi="Arial"/>
+          <w:b w:val="false"/>
+          <w:bCs w:val="false"/>
+          <w:color w:val="222222"/>
+          <w:kern w:val="2"/>
+          <w:sz w:val="24"/>
+          <w:szCs w:val="24"/>
+          <w:lang w:val="pl-PL" w:eastAsia="zh-CN" w:bidi="hi-IN"/>
+        </w:rPr>
+        <w:t>changed – periodyczne wiadomości wysyłane przez serwer (kontroler)</w:t>
+      </w:r>
+    </w:p>
+    <w:p>
+      <w:pPr>
+        <w:pStyle w:val="Textbody1"/>
+        <w:numPr>
+          <w:ilvl w:val="0"/>
+          <w:numId w:val="5"/>
+        </w:numPr>
+        <w:spacing w:lineRule="auto" w:line="240" w:before="114" w:after="114"/>
+        <w:jc w:val="both"/>
+        <w:rPr/>
+      </w:pPr>
+      <w:r>
+        <w:rPr>
+          <w:rFonts w:eastAsia="Noto Serif CJK SC" w:cs="Lohit Devanagari" w:ascii="Arial" w:hAnsi="Arial"/>
+          <w:b w:val="false"/>
+          <w:bCs w:val="false"/>
+          <w:color w:val="222222"/>
+          <w:kern w:val="2"/>
+          <w:sz w:val="24"/>
+          <w:szCs w:val="24"/>
+          <w:lang w:val="pl-PL" w:eastAsia="zh-CN" w:bidi="hi-IN"/>
+        </w:rPr>
+        <w:t>request – wiadomości wysyłane przez klienta (aplikację)</w:t>
+      </w:r>
+    </w:p>
+    <w:p>
+      <w:pPr>
+        <w:pStyle w:val="Textbody1"/>
+        <w:numPr>
+          <w:ilvl w:val="0"/>
+          <w:numId w:val="5"/>
+        </w:numPr>
+        <w:spacing w:lineRule="auto" w:line="240" w:before="114" w:after="114"/>
+        <w:jc w:val="both"/>
+        <w:rPr/>
+      </w:pPr>
+      <w:r>
+        <w:rPr>
+          <w:rFonts w:eastAsia="Noto Serif CJK SC" w:cs="Lohit Devanagari" w:ascii="Arial" w:hAnsi="Arial"/>
+          <w:b w:val="false"/>
+          <w:bCs w:val="false"/>
+          <w:color w:val="222222"/>
+          <w:kern w:val="2"/>
+          <w:sz w:val="24"/>
+          <w:szCs w:val="24"/>
+          <w:lang w:val="pl-PL" w:eastAsia="zh-CN" w:bidi="hi-IN"/>
+        </w:rPr>
+        <w:t>response – odpowiedzi serwera (kontrolera)</w:t>
+      </w:r>
+    </w:p>
+    <w:p>
+      <w:pPr>
+        <w:pStyle w:val="Textbody1"/>
+        <w:numPr>
+          <w:ilvl w:val="0"/>
+          <w:numId w:val="0"/>
+        </w:numPr>
+        <w:spacing w:lineRule="auto" w:line="240" w:before="114" w:after="114"/>
+        <w:ind w:left="720" w:hanging="0"/>
+        <w:jc w:val="both"/>
+        <w:rPr/>
+      </w:pPr>
+      <w:r>
+        <w:rPr>
+          <w:rFonts w:eastAsia="Noto Serif CJK SC" w:cs="Lohit Devanagari" w:ascii="Arial" w:hAnsi="Arial"/>
+          <w:b w:val="false"/>
+          <w:bCs w:val="false"/>
+          <w:color w:val="222222"/>
+          <w:kern w:val="2"/>
+          <w:sz w:val="24"/>
+          <w:szCs w:val="24"/>
+          <w:lang w:val="pl-PL" w:eastAsia="zh-CN" w:bidi="hi-IN"/>
+        </w:rPr>
+        <w:t xml:space="preserve">Po stronie mikrokontrolera za obsługę requestów i wysyłanie wiadomości periodycznych odpowiadają klasy </w:t>
+      </w:r>
+      <w:r>
+        <w:rPr>
+          <w:rFonts w:eastAsia="Noto Serif CJK SC" w:cs="Lohit Devanagari" w:ascii="Arial" w:hAnsi="Arial"/>
+          <w:b/>
+          <w:bCs/>
+          <w:color w:val="222222"/>
+          <w:kern w:val="2"/>
+          <w:sz w:val="24"/>
+          <w:szCs w:val="24"/>
+          <w:lang w:val="pl-PL" w:eastAsia="zh-CN" w:bidi="hi-IN"/>
+        </w:rPr>
+        <w:t>RequestHandler</w:t>
+      </w:r>
+      <w:r>
+        <w:rPr>
+          <w:rFonts w:eastAsia="Noto Serif CJK SC" w:cs="Lohit Devanagari" w:ascii="Arial" w:hAnsi="Arial"/>
+          <w:b w:val="false"/>
+          <w:bCs w:val="false"/>
+          <w:color w:val="222222"/>
+          <w:kern w:val="2"/>
+          <w:sz w:val="24"/>
+          <w:szCs w:val="24"/>
+          <w:lang w:val="pl-PL" w:eastAsia="zh-CN" w:bidi="hi-IN"/>
+        </w:rPr>
+        <w:t xml:space="preserve"> oraz </w:t>
+      </w:r>
+      <w:r>
+        <w:rPr>
+          <w:rFonts w:eastAsia="Noto Serif CJK SC" w:cs="Lohit Devanagari" w:ascii="Arial" w:hAnsi="Arial"/>
+          <w:b/>
+          <w:bCs/>
+          <w:color w:val="222222"/>
+          <w:kern w:val="2"/>
+          <w:sz w:val="24"/>
+          <w:szCs w:val="24"/>
+          <w:lang w:val="pl-PL" w:eastAsia="zh-CN" w:bidi="hi-IN"/>
+        </w:rPr>
+        <w:t>NotificationService</w:t>
+      </w:r>
+      <w:r>
+        <w:rPr>
+          <w:rFonts w:eastAsia="Noto Serif CJK SC" w:cs="Lohit Devanagari" w:ascii="Arial" w:hAnsi="Arial"/>
+          <w:b w:val="false"/>
+          <w:bCs w:val="false"/>
+          <w:i w:val="false"/>
+          <w:color w:val="222222"/>
+          <w:kern w:val="2"/>
+          <w:sz w:val="24"/>
+          <w:szCs w:val="24"/>
+          <w:lang w:val="pl-PL" w:eastAsia="zh-CN" w:bidi="hi-IN"/>
+        </w:rPr>
+        <w:t>.</w:t>
       </w:r>
     </w:p>
     <w:p>
@@ -1401,24 +1968,957 @@
         </w:numPr>
         <w:spacing w:lineRule="auto" w:line="240" w:before="114" w:after="114"/>
         <w:jc w:val="both"/>
-        <w:rPr>
-          <w:b/>
-          <w:b/>
+        <w:rPr/>
+      </w:pPr>
+      <w:r>
+        <w:rPr>
+          <w:rFonts w:ascii="Arial" w:hAnsi="Arial"/>
+          <w:b/>
+          <w:color w:val="222222"/>
           <w:sz w:val="28"/>
           <w:szCs w:val="28"/>
           <w:lang w:val="pl-PL"/>
         </w:rPr>
-      </w:pPr>
-      <w:r>
-        <w:rPr>
-          <w:rFonts w:ascii="Arial" w:hAnsi="Arial"/>
-          <w:b/>
-          <w:color w:val="222222"/>
+        <w:t>Przygotowanie aplikacji obsługującej mikrokontrolerowy odtwarzacz przez bluetooth.</w:t>
+      </w:r>
+    </w:p>
+    <w:p>
+      <w:pPr>
+        <w:pStyle w:val="Textbody1"/>
+        <w:numPr>
+          <w:ilvl w:val="0"/>
+          <w:numId w:val="0"/>
+        </w:numPr>
+        <w:spacing w:lineRule="auto" w:line="240" w:before="114" w:after="114"/>
+        <w:ind w:left="720" w:hanging="0"/>
+        <w:jc w:val="both"/>
+        <w:rPr/>
+      </w:pPr>
+      <w:r>
+        <w:rPr>
+          <w:rFonts w:ascii="Arial" w:hAnsi="Arial"/>
+          <w:b w:val="false"/>
+          <w:bCs w:val="false"/>
+          <w:color w:val="222222"/>
+          <w:sz w:val="24"/>
+          <w:szCs w:val="24"/>
+          <w:lang w:val="pl-PL"/>
+        </w:rPr>
+        <w:t xml:space="preserve">Aplikacja klienta odtwarzacza jest programem napisanym w C++17 z wykorzystaniem biblioteki Qt5. Implementuje on wzorzec strukturalny MVC z widokiem napisanym w języku QML oraz modelem i kontrolerem </w:t>
+      </w:r>
+      <w:r>
+        <w:rPr>
+          <w:rFonts w:eastAsia="Noto Serif CJK SC" w:cs="Lohit Devanagari" w:ascii="Arial" w:hAnsi="Arial"/>
+          <w:b w:val="false"/>
+          <w:bCs w:val="false"/>
+          <w:color w:val="222222"/>
+          <w:kern w:val="2"/>
+          <w:sz w:val="24"/>
+          <w:szCs w:val="24"/>
+          <w:lang w:val="pl-PL" w:eastAsia="zh-CN" w:bidi="hi-IN"/>
+        </w:rPr>
+        <w:t>zaimplementowanymi po stronie C++.</w:t>
+      </w:r>
+    </w:p>
+    <w:p>
+      <w:pPr>
+        <w:pStyle w:val="Textbody1"/>
+        <w:numPr>
+          <w:ilvl w:val="0"/>
+          <w:numId w:val="0"/>
+        </w:numPr>
+        <w:spacing w:lineRule="auto" w:line="240" w:before="114" w:after="114"/>
+        <w:ind w:left="720" w:hanging="0"/>
+        <w:jc w:val="both"/>
+        <w:rPr/>
+      </w:pPr>
+      <w:r>
+        <w:rPr>
+          <w:rFonts w:eastAsia="Noto Serif CJK SC" w:cs="Lohit Devanagari" w:ascii="Arial" w:hAnsi="Arial"/>
+          <w:b w:val="false"/>
+          <w:bCs w:val="false"/>
+          <w:color w:val="222222"/>
+          <w:kern w:val="2"/>
+          <w:sz w:val="24"/>
+          <w:szCs w:val="24"/>
+          <w:lang w:val="pl-PL" w:eastAsia="zh-CN" w:bidi="hi-IN"/>
+        </w:rPr>
+        <w:t xml:space="preserve">Do kompunikacji użyto modułu Bluetooth biblioteki Qt, wykorzystując podobnie jak po stronie serwera bibliotekę </w:t>
+      </w:r>
+      <w:r>
+        <w:rPr>
+          <w:rFonts w:eastAsia="Noto Serif CJK SC" w:cs="Lohit Devanagari" w:ascii="Arial" w:hAnsi="Arial"/>
+          <w:b/>
+          <w:bCs/>
+          <w:color w:val="222222"/>
+          <w:kern w:val="2"/>
+          <w:sz w:val="24"/>
+          <w:szCs w:val="24"/>
+          <w:lang w:val="pl-PL" w:eastAsia="zh-CN" w:bidi="hi-IN"/>
+        </w:rPr>
+        <w:t>player-protocol</w:t>
+      </w:r>
+      <w:r>
+        <w:rPr>
+          <w:rFonts w:eastAsia="Noto Serif CJK SC" w:cs="Lohit Devanagari" w:ascii="Arial" w:hAnsi="Arial"/>
+          <w:b w:val="false"/>
+          <w:bCs w:val="false"/>
+          <w:color w:val="222222"/>
+          <w:kern w:val="2"/>
+          <w:sz w:val="24"/>
+          <w:szCs w:val="24"/>
+          <w:lang w:val="pl-PL" w:eastAsia="zh-CN" w:bidi="hi-IN"/>
+        </w:rPr>
+        <w:t>.</w:t>
+      </w:r>
+    </w:p>
+    <w:p>
+      <w:pPr>
+        <w:pStyle w:val="Textbody1"/>
+        <w:spacing w:lineRule="auto" w:line="240" w:before="114" w:after="114"/>
+        <w:jc w:val="both"/>
+        <w:rPr>
+          <w:rFonts w:ascii="Arial" w:hAnsi="Arial" w:eastAsia="Noto Serif CJK SC" w:cs="Lohit Devanagari"/>
+          <w:b w:val="false"/>
+          <w:b w:val="false"/>
+          <w:bCs w:val="false"/>
+          <w:color w:val="222222"/>
+          <w:kern w:val="2"/>
+          <w:sz w:val="24"/>
+          <w:szCs w:val="24"/>
+          <w:lang w:val="pl-PL" w:eastAsia="zh-CN" w:bidi="hi-IN"/>
+        </w:rPr>
+      </w:pPr>
+      <w:r>
+        <w:rPr/>
+        <w:drawing>
+          <wp:anchor behindDoc="0" distT="0" distB="0" distL="0" distR="0" simplePos="0" locked="0" layoutInCell="1" allowOverlap="1" relativeHeight="3">
+            <wp:simplePos x="0" y="0"/>
+            <wp:positionH relativeFrom="column">
+              <wp:posOffset>3597910</wp:posOffset>
+            </wp:positionH>
+            <wp:positionV relativeFrom="paragraph">
+              <wp:posOffset>78105</wp:posOffset>
+            </wp:positionV>
+            <wp:extent cx="2619375" cy="3987800"/>
+            <wp:effectExtent l="0" t="0" r="0" b="0"/>
+            <wp:wrapSquare wrapText="largest"/>
+            <wp:docPr id="2" name="Image1" descr=""/>
+            <wp:cNvGraphicFramePr>
+              <a:graphicFrameLocks xmlns:a="http://schemas.openxmlformats.org/drawingml/2006/main" noChangeAspect="1"/>
+            </wp:cNvGraphicFramePr>
+            <a:graphic xmlns:a="http://schemas.openxmlformats.org/drawingml/2006/main">
+              <a:graphicData uri="http://schemas.openxmlformats.org/drawingml/2006/picture">
+                <pic:pic xmlns:pic="http://schemas.openxmlformats.org/drawingml/2006/picture">
+                  <pic:nvPicPr>
+                    <pic:cNvPr id="2" name="Image1" descr=""/>
+                    <pic:cNvPicPr>
+                      <a:picLocks noChangeAspect="1" noChangeArrowheads="1"/>
+                    </pic:cNvPicPr>
+                  </pic:nvPicPr>
+                  <pic:blipFill>
+                    <a:blip r:embed="rId3"/>
+                    <a:stretch>
+                      <a:fillRect/>
+                    </a:stretch>
+                  </pic:blipFill>
+                  <pic:spPr bwMode="auto">
+                    <a:xfrm>
+                      <a:off x="0" y="0"/>
+                      <a:ext cx="2619375" cy="3987800"/>
+                    </a:xfrm>
+                    <a:prstGeom prst="rect">
+                      <a:avLst/>
+                    </a:prstGeom>
+                  </pic:spPr>
+                </pic:pic>
+              </a:graphicData>
+            </a:graphic>
+          </wp:anchor>
+        </w:drawing>
+        <w:drawing>
+          <wp:anchor behindDoc="0" distT="0" distB="0" distL="0" distR="0" simplePos="0" locked="0" layoutInCell="1" allowOverlap="1" relativeHeight="6">
+            <wp:simplePos x="0" y="0"/>
+            <wp:positionH relativeFrom="column">
+              <wp:posOffset>268605</wp:posOffset>
+            </wp:positionH>
+            <wp:positionV relativeFrom="paragraph">
+              <wp:posOffset>102870</wp:posOffset>
+            </wp:positionV>
+            <wp:extent cx="2607945" cy="3970655"/>
+            <wp:effectExtent l="0" t="0" r="0" b="0"/>
+            <wp:wrapSquare wrapText="largest"/>
+            <wp:docPr id="3" name="Image4" descr=""/>
+            <wp:cNvGraphicFramePr>
+              <a:graphicFrameLocks xmlns:a="http://schemas.openxmlformats.org/drawingml/2006/main" noChangeAspect="1"/>
+            </wp:cNvGraphicFramePr>
+            <a:graphic xmlns:a="http://schemas.openxmlformats.org/drawingml/2006/main">
+              <a:graphicData uri="http://schemas.openxmlformats.org/drawingml/2006/picture">
+                <pic:pic xmlns:pic="http://schemas.openxmlformats.org/drawingml/2006/picture">
+                  <pic:nvPicPr>
+                    <pic:cNvPr id="3" name="Image4" descr=""/>
+                    <pic:cNvPicPr>
+                      <a:picLocks noChangeAspect="1" noChangeArrowheads="1"/>
+                    </pic:cNvPicPr>
+                  </pic:nvPicPr>
+                  <pic:blipFill>
+                    <a:blip r:embed="rId4"/>
+                    <a:stretch>
+                      <a:fillRect/>
+                    </a:stretch>
+                  </pic:blipFill>
+                  <pic:spPr bwMode="auto">
+                    <a:xfrm>
+                      <a:off x="0" y="0"/>
+                      <a:ext cx="2607945" cy="3970655"/>
+                    </a:xfrm>
+                    <a:prstGeom prst="rect">
+                      <a:avLst/>
+                    </a:prstGeom>
+                  </pic:spPr>
+                </pic:pic>
+              </a:graphicData>
+            </a:graphic>
+          </wp:anchor>
+        </w:drawing>
+      </w:r>
+    </w:p>
+    <w:p>
+      <w:pPr>
+        <w:pStyle w:val="Textbody1"/>
+        <w:widowControl/>
+        <w:numPr>
+          <w:ilvl w:val="0"/>
+          <w:numId w:val="0"/>
+        </w:numPr>
+        <w:suppressAutoHyphens w:val="true"/>
+        <w:spacing w:lineRule="auto" w:line="240" w:before="114" w:after="114"/>
+        <w:jc w:val="both"/>
+        <w:textAlignment w:val="baseline"/>
+        <w:rPr>
+          <w:rFonts w:ascii="Arial" w:hAnsi="Arial" w:cs="Arial"/>
+          <w:b/>
+          <w:b/>
           <w:sz w:val="28"/>
           <w:szCs w:val="28"/>
           <w:lang w:val="pl-PL"/>
         </w:rPr>
-        <w:t>Przygotowanie aplikacji dla androida obsługującej mikrokontrolerowy odtwarzacz przez bluetooth.</w:t>
+      </w:pPr>
+      <w:r>
+        <w:rPr/>
+      </w:r>
+      <w:r>
+        <w:br w:type="page"/>
+      </w:r>
+    </w:p>
+    <w:p>
+      <w:pPr>
+        <w:pStyle w:val="Textbody1"/>
+        <w:spacing w:lineRule="auto" w:line="240" w:before="114" w:after="114"/>
+        <w:jc w:val="both"/>
+        <w:rPr>
+          <w:rFonts w:ascii="Arial" w:hAnsi="Arial" w:cs="Arial"/>
+          <w:b/>
+          <w:b/>
+          <w:sz w:val="28"/>
+          <w:szCs w:val="28"/>
+          <w:lang w:val="pl-PL"/>
+        </w:rPr>
+      </w:pPr>
+      <w:r>
+        <w:rPr/>
+        <w:drawing>
+          <wp:anchor behindDoc="0" distT="0" distB="0" distL="0" distR="0" simplePos="0" locked="0" layoutInCell="1" allowOverlap="1" relativeHeight="4">
+            <wp:simplePos x="0" y="0"/>
+            <wp:positionH relativeFrom="column">
+              <wp:posOffset>386715</wp:posOffset>
+            </wp:positionH>
+            <wp:positionV relativeFrom="paragraph">
+              <wp:posOffset>189865</wp:posOffset>
+            </wp:positionV>
+            <wp:extent cx="2411095" cy="3670300"/>
+            <wp:effectExtent l="0" t="0" r="0" b="0"/>
+            <wp:wrapSquare wrapText="largest"/>
+            <wp:docPr id="4" name="Image2" descr=""/>
+            <wp:cNvGraphicFramePr>
+              <a:graphicFrameLocks xmlns:a="http://schemas.openxmlformats.org/drawingml/2006/main" noChangeAspect="1"/>
+            </wp:cNvGraphicFramePr>
+            <a:graphic xmlns:a="http://schemas.openxmlformats.org/drawingml/2006/main">
+              <a:graphicData uri="http://schemas.openxmlformats.org/drawingml/2006/picture">
+                <pic:pic xmlns:pic="http://schemas.openxmlformats.org/drawingml/2006/picture">
+                  <pic:nvPicPr>
+                    <pic:cNvPr id="4" name="Image2" descr=""/>
+                    <pic:cNvPicPr>
+                      <a:picLocks noChangeAspect="1" noChangeArrowheads="1"/>
+                    </pic:cNvPicPr>
+                  </pic:nvPicPr>
+                  <pic:blipFill>
+                    <a:blip r:embed="rId5"/>
+                    <a:stretch>
+                      <a:fillRect/>
+                    </a:stretch>
+                  </pic:blipFill>
+                  <pic:spPr bwMode="auto">
+                    <a:xfrm>
+                      <a:off x="0" y="0"/>
+                      <a:ext cx="2411095" cy="3670300"/>
+                    </a:xfrm>
+                    <a:prstGeom prst="rect">
+                      <a:avLst/>
+                    </a:prstGeom>
+                  </pic:spPr>
+                </pic:pic>
+              </a:graphicData>
+            </a:graphic>
+          </wp:anchor>
+        </w:drawing>
+        <w:drawing>
+          <wp:anchor behindDoc="0" distT="0" distB="0" distL="0" distR="0" simplePos="0" locked="0" layoutInCell="1" allowOverlap="1" relativeHeight="5">
+            <wp:simplePos x="0" y="0"/>
+            <wp:positionH relativeFrom="column">
+              <wp:posOffset>3126105</wp:posOffset>
+            </wp:positionH>
+            <wp:positionV relativeFrom="paragraph">
+              <wp:posOffset>165735</wp:posOffset>
+            </wp:positionV>
+            <wp:extent cx="2397125" cy="3649345"/>
+            <wp:effectExtent l="0" t="0" r="0" b="0"/>
+            <wp:wrapSquare wrapText="largest"/>
+            <wp:docPr id="5" name="Image3" descr=""/>
+            <wp:cNvGraphicFramePr>
+              <a:graphicFrameLocks xmlns:a="http://schemas.openxmlformats.org/drawingml/2006/main" noChangeAspect="1"/>
+            </wp:cNvGraphicFramePr>
+            <a:graphic xmlns:a="http://schemas.openxmlformats.org/drawingml/2006/main">
+              <a:graphicData uri="http://schemas.openxmlformats.org/drawingml/2006/picture">
+                <pic:pic xmlns:pic="http://schemas.openxmlformats.org/drawingml/2006/picture">
+                  <pic:nvPicPr>
+                    <pic:cNvPr id="5" name="Image3" descr=""/>
+                    <pic:cNvPicPr>
+                      <a:picLocks noChangeAspect="1" noChangeArrowheads="1"/>
+                    </pic:cNvPicPr>
+                  </pic:nvPicPr>
+                  <pic:blipFill>
+                    <a:blip r:embed="rId6"/>
+                    <a:stretch>
+                      <a:fillRect/>
+                    </a:stretch>
+                  </pic:blipFill>
+                  <pic:spPr bwMode="auto">
+                    <a:xfrm>
+                      <a:off x="0" y="0"/>
+                      <a:ext cx="2397125" cy="3649345"/>
+                    </a:xfrm>
+                    <a:prstGeom prst="rect">
+                      <a:avLst/>
+                    </a:prstGeom>
+                  </pic:spPr>
+                </pic:pic>
+              </a:graphicData>
+            </a:graphic>
+          </wp:anchor>
+        </w:drawing>
+      </w:r>
+    </w:p>
+    <w:p>
+      <w:pPr>
+        <w:pStyle w:val="Textbody1"/>
+        <w:spacing w:lineRule="auto" w:line="240" w:before="114" w:after="114"/>
+        <w:jc w:val="both"/>
+        <w:rPr>
+          <w:rFonts w:ascii="Arial" w:hAnsi="Arial" w:cs="Arial"/>
+          <w:b/>
+          <w:b/>
+          <w:sz w:val="28"/>
+          <w:szCs w:val="28"/>
+          <w:lang w:val="pl-PL"/>
+        </w:rPr>
+      </w:pPr>
+      <w:r>
+        <w:rPr/>
+      </w:r>
+    </w:p>
+    <w:p>
+      <w:pPr>
+        <w:pStyle w:val="Textbody1"/>
+        <w:spacing w:lineRule="auto" w:line="240" w:before="114" w:after="114"/>
+        <w:jc w:val="both"/>
+        <w:rPr>
+          <w:rFonts w:ascii="Arial" w:hAnsi="Arial" w:cs="Arial"/>
+          <w:b/>
+          <w:b/>
+          <w:sz w:val="28"/>
+          <w:szCs w:val="28"/>
+          <w:lang w:val="pl-PL"/>
+        </w:rPr>
+      </w:pPr>
+      <w:r>
+        <w:rPr/>
+      </w:r>
+    </w:p>
+    <w:p>
+      <w:pPr>
+        <w:pStyle w:val="Textbody1"/>
+        <w:spacing w:lineRule="auto" w:line="240" w:before="114" w:after="114"/>
+        <w:jc w:val="both"/>
+        <w:rPr>
+          <w:rFonts w:ascii="Arial" w:hAnsi="Arial" w:cs="Arial"/>
+          <w:b/>
+          <w:b/>
+          <w:sz w:val="28"/>
+          <w:szCs w:val="28"/>
+          <w:lang w:val="pl-PL"/>
+        </w:rPr>
+      </w:pPr>
+      <w:r>
+        <w:rPr/>
+      </w:r>
+    </w:p>
+    <w:p>
+      <w:pPr>
+        <w:pStyle w:val="Textbody1"/>
+        <w:spacing w:lineRule="auto" w:line="240" w:before="114" w:after="114"/>
+        <w:jc w:val="both"/>
+        <w:rPr>
+          <w:rFonts w:ascii="Arial" w:hAnsi="Arial" w:cs="Arial"/>
+          <w:b/>
+          <w:b/>
+          <w:sz w:val="28"/>
+          <w:szCs w:val="28"/>
+          <w:lang w:val="pl-PL"/>
+        </w:rPr>
+      </w:pPr>
+      <w:r>
+        <w:rPr/>
+      </w:r>
+    </w:p>
+    <w:p>
+      <w:pPr>
+        <w:pStyle w:val="Textbody1"/>
+        <w:spacing w:lineRule="auto" w:line="240" w:before="114" w:after="114"/>
+        <w:jc w:val="both"/>
+        <w:rPr>
+          <w:rFonts w:ascii="Arial" w:hAnsi="Arial" w:cs="Arial"/>
+          <w:b/>
+          <w:b/>
+          <w:sz w:val="28"/>
+          <w:szCs w:val="28"/>
+          <w:lang w:val="pl-PL"/>
+        </w:rPr>
+      </w:pPr>
+      <w:r>
+        <w:rPr/>
+      </w:r>
+    </w:p>
+    <w:p>
+      <w:pPr>
+        <w:pStyle w:val="Textbody1"/>
+        <w:spacing w:lineRule="auto" w:line="240" w:before="114" w:after="114"/>
+        <w:jc w:val="both"/>
+        <w:rPr>
+          <w:rFonts w:ascii="Arial" w:hAnsi="Arial" w:cs="Arial"/>
+          <w:b/>
+          <w:b/>
+          <w:sz w:val="28"/>
+          <w:szCs w:val="28"/>
+          <w:lang w:val="pl-PL"/>
+        </w:rPr>
+      </w:pPr>
+      <w:r>
+        <w:rPr/>
+      </w:r>
+    </w:p>
+    <w:p>
+      <w:pPr>
+        <w:pStyle w:val="Textbody1"/>
+        <w:spacing w:lineRule="auto" w:line="240" w:before="114" w:after="114"/>
+        <w:jc w:val="both"/>
+        <w:rPr>
+          <w:rFonts w:ascii="Arial" w:hAnsi="Arial" w:cs="Arial"/>
+          <w:b/>
+          <w:b/>
+          <w:sz w:val="28"/>
+          <w:szCs w:val="28"/>
+          <w:lang w:val="pl-PL"/>
+        </w:rPr>
+      </w:pPr>
+      <w:r>
+        <w:rPr/>
+      </w:r>
+    </w:p>
+    <w:p>
+      <w:pPr>
+        <w:pStyle w:val="Textbody1"/>
+        <w:spacing w:lineRule="auto" w:line="240" w:before="114" w:after="114"/>
+        <w:jc w:val="both"/>
+        <w:rPr>
+          <w:rFonts w:ascii="Arial" w:hAnsi="Arial" w:cs="Arial"/>
+          <w:b/>
+          <w:b/>
+          <w:sz w:val="28"/>
+          <w:szCs w:val="28"/>
+          <w:lang w:val="pl-PL"/>
+        </w:rPr>
+      </w:pPr>
+      <w:r>
+        <w:rPr/>
+      </w:r>
+    </w:p>
+    <w:p>
+      <w:pPr>
+        <w:pStyle w:val="Textbody1"/>
+        <w:spacing w:lineRule="auto" w:line="240" w:before="114" w:after="114"/>
+        <w:jc w:val="both"/>
+        <w:rPr>
+          <w:rFonts w:ascii="Arial" w:hAnsi="Arial" w:cs="Arial"/>
+          <w:b/>
+          <w:b/>
+          <w:sz w:val="28"/>
+          <w:szCs w:val="28"/>
+          <w:lang w:val="pl-PL"/>
+        </w:rPr>
+      </w:pPr>
+      <w:r>
+        <w:rPr/>
+      </w:r>
+    </w:p>
+    <w:p>
+      <w:pPr>
+        <w:pStyle w:val="Textbody1"/>
+        <w:spacing w:lineRule="auto" w:line="240" w:before="114" w:after="114"/>
+        <w:jc w:val="both"/>
+        <w:rPr>
+          <w:rFonts w:ascii="Arial" w:hAnsi="Arial" w:cs="Arial"/>
+          <w:b/>
+          <w:b/>
+          <w:sz w:val="28"/>
+          <w:szCs w:val="28"/>
+          <w:lang w:val="pl-PL"/>
+        </w:rPr>
+      </w:pPr>
+      <w:r>
+        <w:rPr/>
+      </w:r>
+    </w:p>
+    <w:p>
+      <w:pPr>
+        <w:pStyle w:val="Textbody1"/>
+        <w:spacing w:lineRule="auto" w:line="240" w:before="114" w:after="114"/>
+        <w:jc w:val="both"/>
+        <w:rPr>
+          <w:rFonts w:ascii="Arial" w:hAnsi="Arial" w:cs="Arial"/>
+          <w:b/>
+          <w:b/>
+          <w:sz w:val="28"/>
+          <w:szCs w:val="28"/>
+          <w:lang w:val="pl-PL"/>
+        </w:rPr>
+      </w:pPr>
+      <w:r>
+        <w:rPr/>
+      </w:r>
+    </w:p>
+    <w:p>
+      <w:pPr>
+        <w:pStyle w:val="Textbody1"/>
+        <w:spacing w:lineRule="auto" w:line="240" w:before="114" w:after="114"/>
+        <w:jc w:val="both"/>
+        <w:rPr>
+          <w:b w:val="false"/>
+          <w:b w:val="false"/>
+          <w:bCs w:val="false"/>
+          <w:sz w:val="24"/>
+          <w:szCs w:val="24"/>
+        </w:rPr>
+      </w:pPr>
+      <w:r>
+        <w:rPr>
+          <w:rFonts w:cs="Arial" w:ascii="Arial" w:hAnsi="Arial"/>
+          <w:b w:val="false"/>
+          <w:bCs w:val="false"/>
+          <w:sz w:val="24"/>
+          <w:szCs w:val="24"/>
+          <w:lang w:val="pl-PL"/>
+        </w:rPr>
+        <w:t>Klasy modelowe:</w:t>
+      </w:r>
+    </w:p>
+    <w:p>
+      <w:pPr>
+        <w:pStyle w:val="Textbody1"/>
+        <w:numPr>
+          <w:ilvl w:val="0"/>
+          <w:numId w:val="7"/>
+        </w:numPr>
+        <w:spacing w:lineRule="auto" w:line="240" w:before="114" w:after="114"/>
+        <w:jc w:val="both"/>
+        <w:rPr/>
+      </w:pPr>
+      <w:r>
+        <w:rPr>
+          <w:rFonts w:cs="Arial" w:ascii="Arial" w:hAnsi="Arial"/>
+          <w:b/>
+          <w:bCs/>
+          <w:sz w:val="24"/>
+          <w:szCs w:val="24"/>
+          <w:lang w:val="pl-PL"/>
+        </w:rPr>
+        <w:t>ConnectionModel</w:t>
+      </w:r>
+      <w:r>
+        <w:rPr>
+          <w:rFonts w:cs="Arial" w:ascii="Arial" w:hAnsi="Arial"/>
+          <w:b w:val="false"/>
+          <w:bCs w:val="false"/>
+          <w:sz w:val="24"/>
+          <w:szCs w:val="24"/>
+          <w:lang w:val="pl-PL"/>
+        </w:rPr>
+        <w:t xml:space="preserve"> – użyty podczas łączenia się z mikrokontrolerem</w:t>
+      </w:r>
+    </w:p>
+    <w:p>
+      <w:pPr>
+        <w:pStyle w:val="Textbody1"/>
+        <w:numPr>
+          <w:ilvl w:val="0"/>
+          <w:numId w:val="7"/>
+        </w:numPr>
+        <w:spacing w:lineRule="auto" w:line="240" w:before="114" w:after="114"/>
+        <w:jc w:val="both"/>
+        <w:rPr>
+          <w:b w:val="false"/>
+          <w:b w:val="false"/>
+          <w:bCs w:val="false"/>
+          <w:sz w:val="24"/>
+          <w:szCs w:val="24"/>
+        </w:rPr>
+      </w:pPr>
+      <w:r>
+        <w:rPr>
+          <w:rFonts w:cs="Arial" w:ascii="Arial" w:hAnsi="Arial"/>
+          <w:b/>
+          <w:bCs/>
+          <w:sz w:val="24"/>
+          <w:szCs w:val="24"/>
+          <w:lang w:val="pl-PL"/>
+        </w:rPr>
+        <w:t>PlayState</w:t>
+      </w:r>
+      <w:r>
+        <w:rPr>
+          <w:rFonts w:cs="Arial" w:ascii="Arial" w:hAnsi="Arial"/>
+          <w:b w:val="false"/>
+          <w:bCs w:val="false"/>
+          <w:sz w:val="24"/>
+          <w:szCs w:val="24"/>
+          <w:lang w:val="pl-PL"/>
+        </w:rPr>
+        <w:t xml:space="preserve"> – status odtwarzania</w:t>
+      </w:r>
+    </w:p>
+    <w:p>
+      <w:pPr>
+        <w:pStyle w:val="Textbody1"/>
+        <w:numPr>
+          <w:ilvl w:val="0"/>
+          <w:numId w:val="7"/>
+        </w:numPr>
+        <w:spacing w:lineRule="auto" w:line="240" w:before="114" w:after="114"/>
+        <w:jc w:val="both"/>
+        <w:rPr>
+          <w:b w:val="false"/>
+          <w:b w:val="false"/>
+          <w:bCs w:val="false"/>
+          <w:sz w:val="24"/>
+          <w:szCs w:val="24"/>
+        </w:rPr>
+      </w:pPr>
+      <w:r>
+        <w:rPr>
+          <w:rFonts w:cs="Arial" w:ascii="Arial" w:hAnsi="Arial"/>
+          <w:b/>
+          <w:bCs/>
+          <w:sz w:val="24"/>
+          <w:szCs w:val="24"/>
+          <w:lang w:val="pl-PL"/>
+        </w:rPr>
+        <w:t>EqualizerModel</w:t>
+      </w:r>
+      <w:r>
+        <w:rPr>
+          <w:rFonts w:cs="Arial" w:ascii="Arial" w:hAnsi="Arial"/>
+          <w:b w:val="false"/>
+          <w:bCs w:val="false"/>
+          <w:sz w:val="24"/>
+          <w:szCs w:val="24"/>
+          <w:lang w:val="pl-PL"/>
+        </w:rPr>
+        <w:t xml:space="preserve"> – konfiguracja parametrów equalizera</w:t>
+      </w:r>
+    </w:p>
+    <w:p>
+      <w:pPr>
+        <w:pStyle w:val="Textbody1"/>
+        <w:numPr>
+          <w:ilvl w:val="0"/>
+          <w:numId w:val="7"/>
+        </w:numPr>
+        <w:spacing w:lineRule="auto" w:line="240" w:before="114" w:after="114"/>
+        <w:jc w:val="both"/>
+        <w:rPr/>
+      </w:pPr>
+      <w:r>
+        <w:rPr>
+          <w:rFonts w:cs="Arial" w:ascii="Arial" w:hAnsi="Arial"/>
+          <w:b/>
+          <w:bCs/>
+          <w:sz w:val="24"/>
+          <w:szCs w:val="24"/>
+          <w:lang w:val="pl-PL"/>
+        </w:rPr>
+        <w:t>PlayerModel</w:t>
+      </w:r>
+      <w:r>
+        <w:rPr>
+          <w:rFonts w:cs="Arial" w:ascii="Arial" w:hAnsi="Arial"/>
+          <w:b w:val="false"/>
+          <w:bCs w:val="false"/>
+          <w:sz w:val="24"/>
+          <w:szCs w:val="24"/>
+          <w:lang w:val="pl-PL"/>
+        </w:rPr>
+        <w:t xml:space="preserve"> – model odtwarzacza zawierający </w:t>
+      </w:r>
+      <w:r>
+        <w:rPr>
+          <w:rFonts w:eastAsia="Noto Serif CJK SC" w:cs="Arial" w:ascii="Arial" w:hAnsi="Arial"/>
+          <w:b w:val="false"/>
+          <w:bCs w:val="false"/>
+          <w:color w:val="auto"/>
+          <w:kern w:val="2"/>
+          <w:sz w:val="24"/>
+          <w:szCs w:val="24"/>
+          <w:lang w:val="pl-PL" w:eastAsia="zh-CN" w:bidi="hi-IN"/>
+        </w:rPr>
+        <w:t>cały jego stan</w:t>
+      </w:r>
+    </w:p>
+    <w:p>
+      <w:pPr>
+        <w:pStyle w:val="Textbody1"/>
+        <w:spacing w:lineRule="auto" w:line="240" w:before="114" w:after="114"/>
+        <w:jc w:val="both"/>
+        <w:rPr/>
+      </w:pPr>
+      <w:r>
+        <w:rPr>
+          <w:rFonts w:eastAsia="Noto Serif CJK SC" w:cs="Arial" w:ascii="Arial" w:hAnsi="Arial"/>
+          <w:b w:val="false"/>
+          <w:bCs w:val="false"/>
+          <w:color w:val="auto"/>
+          <w:kern w:val="2"/>
+          <w:sz w:val="24"/>
+          <w:szCs w:val="24"/>
+          <w:lang w:val="pl-PL" w:eastAsia="zh-CN" w:bidi="hi-IN"/>
+        </w:rPr>
+        <w:t>Klasy kontrolera:</w:t>
+      </w:r>
+    </w:p>
+    <w:p>
+      <w:pPr>
+        <w:pStyle w:val="Textbody1"/>
+        <w:numPr>
+          <w:ilvl w:val="0"/>
+          <w:numId w:val="8"/>
+        </w:numPr>
+        <w:spacing w:lineRule="auto" w:line="240" w:before="114" w:after="114"/>
+        <w:jc w:val="both"/>
+        <w:rPr/>
+      </w:pPr>
+      <w:r>
+        <w:rPr>
+          <w:rFonts w:eastAsia="Noto Serif CJK SC" w:cs="Arial" w:ascii="Arial" w:hAnsi="Arial"/>
+          <w:b/>
+          <w:bCs/>
+          <w:color w:val="auto"/>
+          <w:kern w:val="2"/>
+          <w:sz w:val="24"/>
+          <w:szCs w:val="24"/>
+          <w:lang w:val="pl-PL" w:eastAsia="zh-CN" w:bidi="hi-IN"/>
+        </w:rPr>
+        <w:t>PlayerController</w:t>
+      </w:r>
+      <w:r>
+        <w:rPr>
+          <w:rFonts w:eastAsia="Noto Serif CJK SC" w:cs="Arial" w:ascii="Arial" w:hAnsi="Arial"/>
+          <w:b w:val="false"/>
+          <w:bCs w:val="false"/>
+          <w:color w:val="auto"/>
+          <w:kern w:val="2"/>
+          <w:sz w:val="24"/>
+          <w:szCs w:val="24"/>
+          <w:lang w:val="pl-PL" w:eastAsia="zh-CN" w:bidi="hi-IN"/>
+        </w:rPr>
+        <w:t xml:space="preserve"> – odbiera interakcje użytkownika, przekazując je dalej do klas modelu i komunikacji z serwerem.</w:t>
+      </w:r>
+    </w:p>
+    <w:p>
+      <w:pPr>
+        <w:pStyle w:val="Textbody1"/>
+        <w:spacing w:lineRule="auto" w:line="240" w:before="114" w:after="114"/>
+        <w:jc w:val="both"/>
+        <w:rPr/>
+      </w:pPr>
+      <w:r>
+        <w:rPr>
+          <w:rFonts w:eastAsia="Noto Serif CJK SC" w:cs="Arial" w:ascii="Arial" w:hAnsi="Arial"/>
+          <w:b w:val="false"/>
+          <w:bCs w:val="false"/>
+          <w:color w:val="auto"/>
+          <w:kern w:val="2"/>
+          <w:sz w:val="24"/>
+          <w:szCs w:val="24"/>
+          <w:lang w:val="pl-PL" w:eastAsia="zh-CN" w:bidi="hi-IN"/>
+        </w:rPr>
+        <w:t>Widok:</w:t>
+      </w:r>
+    </w:p>
+    <w:p>
+      <w:pPr>
+        <w:pStyle w:val="Textbody1"/>
+        <w:spacing w:lineRule="auto" w:line="240" w:before="114" w:after="114"/>
+        <w:jc w:val="both"/>
+        <w:rPr/>
+      </w:pPr>
+      <w:r>
+        <w:rPr>
+          <w:rFonts w:eastAsia="Noto Serif CJK SC" w:cs="Arial" w:ascii="Arial" w:hAnsi="Arial"/>
+          <w:b w:val="false"/>
+          <w:bCs w:val="false"/>
+          <w:color w:val="auto"/>
+          <w:kern w:val="2"/>
+          <w:sz w:val="24"/>
+          <w:szCs w:val="24"/>
+          <w:lang w:val="pl-PL" w:eastAsia="zh-CN" w:bidi="hi-IN"/>
+        </w:rPr>
+        <w:t>Dostępne są trzy widoki dla użytkownika</w:t>
+      </w:r>
+    </w:p>
+    <w:p>
+      <w:pPr>
+        <w:pStyle w:val="Textbody1"/>
+        <w:numPr>
+          <w:ilvl w:val="0"/>
+          <w:numId w:val="9"/>
+        </w:numPr>
+        <w:spacing w:lineRule="auto" w:line="240" w:before="114" w:after="114"/>
+        <w:jc w:val="both"/>
+        <w:rPr/>
+      </w:pPr>
+      <w:r>
+        <w:rPr>
+          <w:rFonts w:eastAsia="Noto Serif CJK SC" w:cs="Arial" w:ascii="Arial" w:hAnsi="Arial"/>
+          <w:b w:val="false"/>
+          <w:bCs w:val="false"/>
+          <w:color w:val="auto"/>
+          <w:kern w:val="2"/>
+          <w:sz w:val="24"/>
+          <w:szCs w:val="24"/>
+          <w:lang w:val="pl-PL" w:eastAsia="zh-CN" w:bidi="hi-IN"/>
+        </w:rPr>
+        <w:t>Equalizer – umożliwia zmienianie parametrów equalizera oraz głośności odtwarzania</w:t>
+      </w:r>
+    </w:p>
+    <w:p>
+      <w:pPr>
+        <w:pStyle w:val="Textbody1"/>
+        <w:numPr>
+          <w:ilvl w:val="0"/>
+          <w:numId w:val="9"/>
+        </w:numPr>
+        <w:spacing w:lineRule="auto" w:line="240" w:before="114" w:after="114"/>
+        <w:jc w:val="both"/>
+        <w:rPr/>
+      </w:pPr>
+      <w:r>
+        <w:rPr>
+          <w:rFonts w:eastAsia="Noto Serif CJK SC" w:cs="Arial" w:ascii="Arial" w:hAnsi="Arial"/>
+          <w:b w:val="false"/>
+          <w:bCs w:val="false"/>
+          <w:color w:val="auto"/>
+          <w:kern w:val="2"/>
+          <w:sz w:val="24"/>
+          <w:szCs w:val="24"/>
+          <w:lang w:val="pl-PL" w:eastAsia="zh-CN" w:bidi="hi-IN"/>
+        </w:rPr>
+        <w:t>Player – domyślny widok, pozwalający na kontrolowanie obecnie odtwarzanego utworu</w:t>
+      </w:r>
+    </w:p>
+    <w:p>
+      <w:pPr>
+        <w:pStyle w:val="Textbody1"/>
+        <w:numPr>
+          <w:ilvl w:val="0"/>
+          <w:numId w:val="9"/>
+        </w:numPr>
+        <w:spacing w:lineRule="auto" w:line="240" w:before="114" w:after="114"/>
+        <w:jc w:val="both"/>
+        <w:rPr/>
+      </w:pPr>
+      <w:r>
+        <w:rPr>
+          <w:rFonts w:eastAsia="Noto Serif CJK SC" w:cs="Arial" w:ascii="Arial" w:hAnsi="Arial"/>
+          <w:b w:val="false"/>
+          <w:bCs w:val="false"/>
+          <w:color w:val="auto"/>
+          <w:kern w:val="2"/>
+          <w:sz w:val="24"/>
+          <w:szCs w:val="24"/>
+          <w:lang w:val="pl-PL" w:eastAsia="zh-CN" w:bidi="hi-IN"/>
+        </w:rPr>
+        <w:t>Playlist – pozwala na wybór utworu do odtwarzania z playlisty</w:t>
+      </w:r>
+    </w:p>
+    <w:p>
+      <w:pPr>
+        <w:pStyle w:val="Normal"/>
+        <w:rPr>
+          <w:rFonts w:ascii="Arial" w:hAnsi="Arial"/>
+          <w:b w:val="false"/>
+          <w:b w:val="false"/>
+          <w:bCs w:val="false"/>
+          <w:color w:val="222222"/>
+          <w:sz w:val="24"/>
+          <w:szCs w:val="24"/>
+          <w:lang w:val="pl-PL"/>
+        </w:rPr>
+      </w:pPr>
+      <w:r>
+        <w:rPr>
+          <w:rFonts w:ascii="Arial" w:hAnsi="Arial"/>
+          <w:b w:val="false"/>
+          <w:bCs w:val="false"/>
+          <w:color w:val="222222"/>
+          <w:sz w:val="24"/>
+          <w:szCs w:val="24"/>
+          <w:lang w:val="pl-PL"/>
+        </w:rPr>
+        <w:t xml:space="preserve">Podczas nawiązywania połączenia wyświetlany jest użytkownikowi </w:t>
+      </w:r>
+      <w:r>
+        <w:rPr>
+          <w:rFonts w:ascii="Arial" w:hAnsi="Arial"/>
+          <w:b w:val="false"/>
+          <w:bCs w:val="false"/>
+          <w:color w:val="222222"/>
+          <w:sz w:val="24"/>
+          <w:szCs w:val="24"/>
+          <w:lang w:val="pl-PL"/>
+        </w:rPr>
+        <w:t>indykator, a w razie błędu dialog z pytaniem o ponowienie połączenia.</w:t>
+      </w:r>
+      <w:r>
+        <w:br w:type="page"/>
       </w:r>
     </w:p>
     <w:p>
@@ -1430,48 +2930,206 @@
         </w:numPr>
         <w:spacing w:lineRule="auto" w:line="240" w:before="114" w:after="114"/>
         <w:jc w:val="both"/>
-        <w:rPr>
-          <w:b/>
-          <w:b/>
+        <w:rPr/>
+      </w:pPr>
+      <w:r>
+        <w:rPr>
+          <w:rFonts w:eastAsia="Noto Serif CJK SC" w:cs="Lohit Devanagari" w:ascii="Arial" w:hAnsi="Arial"/>
+          <w:b/>
+          <w:bCs/>
+          <w:color w:val="222222"/>
+          <w:kern w:val="2"/>
           <w:sz w:val="28"/>
           <w:szCs w:val="28"/>
-          <w:lang w:val="pl-PL"/>
-        </w:rPr>
-      </w:pPr>
-      <w:r>
-        <w:rPr>
-          <w:rFonts w:cs="Arial" w:ascii="Arial" w:hAnsi="Arial"/>
-          <w:b/>
-          <w:sz w:val="28"/>
-          <w:szCs w:val="28"/>
-          <w:lang w:val="pl-PL"/>
-        </w:rPr>
-        <w:t>Przetestowanie i ewentualne poprawki błędów całego systemu.</w:t>
-      </w:r>
-    </w:p>
-    <w:p>
-      <w:pPr>
-        <w:pStyle w:val="Normal"/>
-        <w:rPr>
-          <w:rFonts w:ascii="Arial" w:hAnsi="Arial"/>
+          <w:lang w:val="pl-PL" w:eastAsia="zh-CN" w:bidi="hi-IN"/>
+        </w:rPr>
+        <w:t>Napotkanie trudności implementacyjne</w:t>
+      </w:r>
+    </w:p>
+    <w:p>
+      <w:pPr>
+        <w:pStyle w:val="Textbody1"/>
+        <w:spacing w:lineRule="auto" w:line="240" w:before="114" w:after="114"/>
+        <w:jc w:val="both"/>
+        <w:rPr/>
+      </w:pPr>
+      <w:r>
+        <w:rPr>
+          <w:rFonts w:eastAsia="Noto Serif CJK SC" w:cs="Lohit Devanagari" w:ascii="Arial" w:hAnsi="Arial"/>
+          <w:b w:val="false"/>
+          <w:bCs w:val="false"/>
+          <w:color w:val="222222"/>
+          <w:kern w:val="2"/>
+          <w:sz w:val="24"/>
+          <w:szCs w:val="24"/>
+          <w:lang w:val="pl-PL" w:eastAsia="zh-CN" w:bidi="hi-IN"/>
+        </w:rPr>
+        <w:t>Podstawowym problemem implementacji była wydajność mikroprocesora. W finalnej wersji pliki audio z częśtotliwością 44KHz nie są odtwarzane z pełną prędkością. Pliki o niższych częstotliwościach odtwarzają</w:t>
+      </w:r>
+      <w:r>
+        <w:rPr>
+          <w:rFonts w:eastAsia="Noto Serif CJK SC" w:cs="Lohit Devanagari" w:ascii="Arial" w:hAnsi="Arial"/>
+          <w:b w:val="false"/>
+          <w:bCs w:val="false"/>
+          <w:color w:val="222222"/>
+          <w:kern w:val="2"/>
+          <w:sz w:val="24"/>
+          <w:szCs w:val="24"/>
+          <w:lang w:val="pl-PL" w:eastAsia="zh-CN" w:bidi="hi-IN"/>
+        </w:rPr>
+        <w:t> się</w:t>
+      </w:r>
+      <w:r>
+        <w:rPr>
+          <w:rFonts w:eastAsia="Noto Serif CJK SC" w:cs="Lohit Devanagari" w:ascii="Arial" w:hAnsi="Arial"/>
+          <w:b w:val="false"/>
+          <w:bCs w:val="false"/>
+          <w:color w:val="222222"/>
+          <w:kern w:val="2"/>
+          <w:sz w:val="24"/>
+          <w:szCs w:val="24"/>
+          <w:lang w:val="pl-PL" w:eastAsia="zh-CN" w:bidi="hi-IN"/>
+        </w:rPr>
+        <w:t xml:space="preserve"> poprawnie. Przyczyną niskiej wydajności są jest między innymi komunikacja z kartą SD – odczyt danych zajmował największą część przetworzenia bufora przed przekazaniem go do odtwarzacza.</w:t>
+      </w:r>
+    </w:p>
+    <w:p>
+      <w:pPr>
+        <w:pStyle w:val="Textbody1"/>
+        <w:spacing w:lineRule="auto" w:line="240" w:before="114" w:after="114"/>
+        <w:jc w:val="both"/>
+        <w:rPr/>
+      </w:pPr>
+      <w:r>
+        <w:rPr>
+          <w:rFonts w:eastAsia="Noto Serif CJK SC" w:cs="Lohit Devanagari" w:ascii="Arial" w:hAnsi="Arial"/>
+          <w:b w:val="false"/>
+          <w:bCs w:val="false"/>
+          <w:color w:val="222222"/>
+          <w:kern w:val="2"/>
+          <w:sz w:val="24"/>
+          <w:szCs w:val="24"/>
+          <w:lang w:val="pl-PL" w:eastAsia="zh-CN" w:bidi="hi-IN"/>
+        </w:rPr>
+        <w:t>A</w:t>
+      </w:r>
+      <w:r>
+        <w:rPr>
+          <w:rFonts w:eastAsia="Noto Serif CJK SC" w:cs="Lohit Devanagari" w:ascii="Arial" w:hAnsi="Arial"/>
+          <w:b w:val="false"/>
+          <w:bCs w:val="false"/>
+          <w:color w:val="222222"/>
+          <w:kern w:val="2"/>
+          <w:sz w:val="24"/>
+          <w:szCs w:val="24"/>
+          <w:lang w:val="pl-PL" w:eastAsia="zh-CN" w:bidi="hi-IN"/>
+        </w:rPr>
+        <w:t>by zwiększyć wydajność filtrowania próbek audio konieczne było zwiększenie bufora odczytu i filtrowanie go w częściach, co umożliwiło płynne odtwarzanie plików audio.</w:t>
+      </w:r>
+    </w:p>
+    <w:p>
+      <w:pPr>
+        <w:pStyle w:val="Textbody1"/>
+        <w:spacing w:lineRule="auto" w:line="240" w:before="114" w:after="114"/>
+        <w:jc w:val="both"/>
+        <w:rPr/>
+      </w:pPr>
+      <w:r>
+        <w:rPr>
+          <w:rFonts w:eastAsia="Noto Serif CJK SC" w:cs="Lohit Devanagari" w:ascii="Arial" w:hAnsi="Arial"/>
+          <w:b w:val="false"/>
+          <w:bCs w:val="false"/>
+          <w:color w:val="222222"/>
+          <w:kern w:val="2"/>
+          <w:sz w:val="24"/>
+          <w:szCs w:val="24"/>
+          <w:lang w:val="pl-PL" w:eastAsia="zh-CN" w:bidi="hi-IN"/>
+        </w:rPr>
+        <w:t>Problemem, który utrudniał implementację były również obserwowalne modele. Po stronie kontrolera zmiana stanu odtwarzacza powodowała wysłanie wiadomości do aplikacji. Po stronie aplikacji zmiana w modelu propagowała się do widoku, a następnie do kontrolera. W przypadku kiedy zmiany zostały obsłużone niepoprawnie mogło dojść do nieskończonej pętli komunikacji między kontrolerem a aplikacją.</w:t>
+      </w:r>
+    </w:p>
+    <w:p>
+      <w:pPr>
+        <w:pStyle w:val="Textbody1"/>
+        <w:spacing w:lineRule="auto" w:line="240" w:before="114" w:after="114"/>
+        <w:jc w:val="both"/>
+        <w:rPr/>
+      </w:pPr>
+      <w:r>
+        <w:rPr>
+          <w:rFonts w:eastAsia="Noto Serif CJK SC" w:cs="Lohit Devanagari" w:ascii="Arial" w:hAnsi="Arial"/>
+          <w:b w:val="false"/>
+          <w:bCs w:val="false"/>
+          <w:color w:val="222222"/>
+          <w:kern w:val="2"/>
+          <w:sz w:val="24"/>
+          <w:szCs w:val="24"/>
+          <w:lang w:val="pl-PL" w:eastAsia="zh-CN" w:bidi="hi-IN"/>
+        </w:rPr>
+        <w:t>Przykładem kiedy zatrzymanie daleszego propagowania wiadomości było trudne jest np. konfiguracja equalizera. Po stronie aplikacji zapisuje ona typy double natomiast po stronie mikrokontrolera typy float. Konieczne było więc wykonanie porównania z dodatkowym epsilonem, aby zatrzymać dalsze przekazywanie informacji o zmianie wartości.</w:t>
+      </w:r>
+    </w:p>
+    <w:p>
+      <w:pPr>
+        <w:pStyle w:val="Textbody1"/>
+        <w:spacing w:lineRule="auto" w:line="240" w:before="114" w:after="114"/>
+        <w:jc w:val="both"/>
+        <w:rPr/>
+      </w:pPr>
+      <w:r>
+        <w:rPr>
+          <w:rFonts w:eastAsia="Noto Serif CJK SC" w:cs="Lohit Devanagari" w:ascii="Arial" w:hAnsi="Arial"/>
+          <w:b w:val="false"/>
+          <w:bCs w:val="false"/>
+          <w:color w:val="222222"/>
+          <w:kern w:val="2"/>
+          <w:sz w:val="24"/>
+          <w:szCs w:val="24"/>
+          <w:lang w:val="pl-PL" w:eastAsia="zh-CN" w:bidi="hi-IN"/>
+        </w:rPr>
+        <w:t>T</w:t>
+      </w:r>
+      <w:r>
+        <w:rPr>
+          <w:rFonts w:eastAsia="Noto Serif CJK SC" w:cs="Lohit Devanagari" w:ascii="Arial" w:hAnsi="Arial"/>
+          <w:b w:val="false"/>
+          <w:bCs w:val="false"/>
+          <w:color w:val="222222"/>
+          <w:kern w:val="2"/>
+          <w:sz w:val="24"/>
+          <w:szCs w:val="24"/>
+          <w:lang w:val="pl-PL" w:eastAsia="zh-CN" w:bidi="hi-IN"/>
+        </w:rPr>
+        <w:t>rudnością w implementacji po stronie kontrolera była również wydajność programu w tybie Debug. Tak skompilowany program działał wolniej i nie odtwarzał utworów w czasie rzeczywistym, co utrudniło proces debugowania.</w:t>
+      </w:r>
+    </w:p>
+    <w:p>
+      <w:pPr>
+        <w:pStyle w:val="Textbody1"/>
+        <w:spacing w:lineRule="auto" w:line="240" w:before="114" w:after="114"/>
+        <w:jc w:val="both"/>
+        <w:rPr>
+          <w:rFonts w:ascii="Arial" w:hAnsi="Arial" w:eastAsia="Noto Serif CJK SC" w:cs="Lohit Devanagari"/>
           <w:b/>
           <w:b/>
           <w:bCs/>
           <w:color w:val="222222"/>
+          <w:kern w:val="2"/>
           <w:sz w:val="32"/>
           <w:szCs w:val="32"/>
-          <w:lang w:val="pl-PL"/>
-        </w:rPr>
-      </w:pPr>
-      <w:r>
-        <w:rPr>
-          <w:rFonts w:ascii="Arial" w:hAnsi="Arial"/>
+          <w:lang w:val="pl-PL" w:eastAsia="zh-CN" w:bidi="hi-IN"/>
+        </w:rPr>
+      </w:pPr>
+      <w:r>
+        <w:rPr>
+          <w:rFonts w:eastAsia="Noto Serif CJK SC" w:cs="Lohit Devanagari" w:ascii="Arial" w:hAnsi="Arial"/>
           <w:b/>
           <w:bCs/>
           <w:color w:val="222222"/>
+          <w:kern w:val="2"/>
           <w:sz w:val="32"/>
           <w:szCs w:val="32"/>
-          <w:lang w:val="pl-PL"/>
+          <w:lang w:val="pl-PL" w:eastAsia="zh-CN" w:bidi="hi-IN"/>
         </w:rPr>
       </w:r>
       <w:r>
@@ -1484,24 +3142,250 @@
         <w:spacing w:lineRule="auto" w:line="240" w:before="114" w:after="114"/>
         <w:jc w:val="both"/>
         <w:rPr>
-          <w:rFonts w:ascii="Arial" w:hAnsi="Arial"/>
+          <w:rFonts w:ascii="Arial" w:hAnsi="Arial" w:eastAsia="Noto Serif CJK SC" w:cs="Lohit Devanagari"/>
           <w:b/>
           <w:b/>
           <w:bCs/>
           <w:color w:val="222222"/>
+          <w:kern w:val="2"/>
           <w:sz w:val="32"/>
           <w:szCs w:val="32"/>
-          <w:lang w:val="pl-PL"/>
-        </w:rPr>
-      </w:pPr>
-      <w:r>
-        <w:rPr>
-          <w:rFonts w:ascii="Arial" w:hAnsi="Arial"/>
+          <w:lang w:val="pl-PL" w:eastAsia="zh-CN" w:bidi="hi-IN"/>
+        </w:rPr>
+      </w:pPr>
+      <w:r>
+        <w:rPr>
+          <w:rFonts w:eastAsia="Noto Serif CJK SC" w:cs="Lohit Devanagari" w:ascii="Arial" w:hAnsi="Arial"/>
           <w:b/>
           <w:bCs/>
           <w:color w:val="222222"/>
+          <w:kern w:val="2"/>
           <w:sz w:val="32"/>
           <w:szCs w:val="32"/>
+          <w:lang w:val="pl-PL" w:eastAsia="zh-CN" w:bidi="hi-IN"/>
+        </w:rPr>
+        <w:t>Repozytoria</w:t>
+      </w:r>
+    </w:p>
+    <w:p>
+      <w:pPr>
+        <w:pStyle w:val="Textbody1"/>
+        <w:spacing w:lineRule="auto" w:line="240" w:before="114" w:after="114"/>
+        <w:jc w:val="both"/>
+        <w:rPr>
+          <w:rFonts w:ascii="Arial" w:hAnsi="Arial" w:eastAsia="Noto Serif CJK SC" w:cs="Lohit Devanagari"/>
+          <w:b w:val="false"/>
+          <w:b w:val="false"/>
+          <w:bCs w:val="false"/>
+          <w:color w:val="222222"/>
+          <w:kern w:val="2"/>
+          <w:sz w:val="24"/>
+          <w:szCs w:val="24"/>
+          <w:lang w:val="pl-PL" w:eastAsia="zh-CN" w:bidi="hi-IN"/>
+        </w:rPr>
+      </w:pPr>
+      <w:r>
+        <w:rPr>
+          <w:rFonts w:eastAsia="Noto Serif CJK SC" w:cs="Lohit Devanagari" w:ascii="Arial" w:hAnsi="Arial"/>
+          <w:b w:val="false"/>
+          <w:bCs w:val="false"/>
+          <w:color w:val="222222"/>
+          <w:kern w:val="2"/>
+          <w:sz w:val="24"/>
+          <w:szCs w:val="24"/>
+          <w:lang w:val="pl-PL" w:eastAsia="zh-CN" w:bidi="hi-IN"/>
+        </w:rPr>
+        <w:t>Kod źródłowy aplikacji kontrolującej odtwarzacz</w:t>
+      </w:r>
+    </w:p>
+    <w:p>
+      <w:pPr>
+        <w:pStyle w:val="Textbody1"/>
+        <w:spacing w:lineRule="auto" w:line="240" w:before="114" w:after="114"/>
+        <w:jc w:val="both"/>
+        <w:rPr/>
+      </w:pPr>
+      <w:hyperlink r:id="rId8">
+        <w:r>
+          <w:rPr>
+            <w:rStyle w:val="InternetLink"/>
+            <w:rFonts w:eastAsia="Noto Serif CJK SC" w:cs="Lohit Devanagari" w:ascii="Arial" w:hAnsi="Arial"/>
+            <w:b w:val="false"/>
+            <w:bCs w:val="false"/>
+            <w:color w:val="222222"/>
+            <w:kern w:val="2"/>
+            <w:sz w:val="24"/>
+            <w:szCs w:val="24"/>
+            <w:lang w:val="pl-PL" w:eastAsia="zh-CN" w:bidi="hi-IN"/>
+          </w:rPr>
+          <w:t>https://github.com/artudi54/DigitalEqualizerRemote</w:t>
+        </w:r>
+      </w:hyperlink>
+    </w:p>
+    <w:p>
+      <w:pPr>
+        <w:pStyle w:val="Textbody1"/>
+        <w:spacing w:lineRule="auto" w:line="240" w:before="114" w:after="114"/>
+        <w:jc w:val="both"/>
+        <w:rPr>
+          <w:rFonts w:ascii="Arial" w:hAnsi="Arial" w:eastAsia="Noto Serif CJK SC" w:cs="Lohit Devanagari"/>
+          <w:b w:val="false"/>
+          <w:b w:val="false"/>
+          <w:bCs w:val="false"/>
+          <w:color w:val="222222"/>
+          <w:kern w:val="2"/>
+          <w:sz w:val="24"/>
+          <w:szCs w:val="24"/>
+          <w:lang w:val="pl-PL" w:eastAsia="zh-CN" w:bidi="hi-IN"/>
+        </w:rPr>
+      </w:pPr>
+      <w:r>
+        <w:rPr>
+          <w:rFonts w:eastAsia="Noto Serif CJK SC" w:cs="Lohit Devanagari" w:ascii="Arial" w:hAnsi="Arial"/>
+          <w:b w:val="false"/>
+          <w:bCs w:val="false"/>
+          <w:color w:val="222222"/>
+          <w:kern w:val="2"/>
+          <w:sz w:val="24"/>
+          <w:szCs w:val="24"/>
+          <w:lang w:val="pl-PL" w:eastAsia="zh-CN" w:bidi="hi-IN"/>
+        </w:rPr>
+        <w:t>Kod źródłowy programu mikrokontrolera</w:t>
+      </w:r>
+    </w:p>
+    <w:p>
+      <w:pPr>
+        <w:pStyle w:val="Textbody1"/>
+        <w:spacing w:lineRule="auto" w:line="240" w:before="114" w:after="114"/>
+        <w:jc w:val="both"/>
+        <w:rPr/>
+      </w:pPr>
+      <w:hyperlink r:id="rId10">
+        <w:r>
+          <w:rPr>
+            <w:rStyle w:val="InternetLink"/>
+            <w:rFonts w:eastAsia="Noto Serif CJK SC" w:cs="Lohit Devanagari" w:ascii="Arial" w:hAnsi="Arial"/>
+            <w:b w:val="false"/>
+            <w:bCs w:val="false"/>
+            <w:color w:val="222222"/>
+            <w:kern w:val="2"/>
+            <w:sz w:val="24"/>
+            <w:szCs w:val="24"/>
+            <w:lang w:val="pl-PL" w:eastAsia="zh-CN" w:bidi="hi-IN"/>
+          </w:rPr>
+          <w:t>https://github.com/artudi54/DigitalEqualizer</w:t>
+        </w:r>
+      </w:hyperlink>
+    </w:p>
+    <w:p>
+      <w:pPr>
+        <w:pStyle w:val="Textbody1"/>
+        <w:spacing w:lineRule="auto" w:line="240" w:before="114" w:after="114"/>
+        <w:jc w:val="both"/>
+        <w:rPr>
+          <w:rFonts w:ascii="Arial" w:hAnsi="Arial" w:eastAsia="Noto Serif CJK SC" w:cs="Lohit Devanagari"/>
+          <w:b w:val="false"/>
+          <w:b w:val="false"/>
+          <w:bCs w:val="false"/>
+          <w:color w:val="222222"/>
+          <w:kern w:val="2"/>
+          <w:sz w:val="24"/>
+          <w:szCs w:val="24"/>
+          <w:lang w:val="pl-PL" w:eastAsia="zh-CN" w:bidi="hi-IN"/>
+        </w:rPr>
+      </w:pPr>
+      <w:r>
+        <w:rPr>
+          <w:rFonts w:eastAsia="Noto Serif CJK SC" w:cs="Lohit Devanagari" w:ascii="Arial" w:hAnsi="Arial"/>
+          <w:b w:val="false"/>
+          <w:bCs w:val="false"/>
+          <w:color w:val="222222"/>
+          <w:kern w:val="2"/>
+          <w:sz w:val="24"/>
+          <w:szCs w:val="24"/>
+          <w:lang w:val="pl-PL" w:eastAsia="zh-CN" w:bidi="hi-IN"/>
+        </w:rPr>
+        <w:t>Biblioteka komunikatów odtwarzacza klient-serwer</w:t>
+      </w:r>
+    </w:p>
+    <w:p>
+      <w:pPr>
+        <w:pStyle w:val="Textbody1"/>
+        <w:spacing w:lineRule="auto" w:line="240" w:before="114" w:after="114"/>
+        <w:jc w:val="both"/>
+        <w:rPr/>
+      </w:pPr>
+      <w:hyperlink r:id="rId12">
+        <w:r>
+          <w:rPr>
+            <w:rStyle w:val="InternetLink"/>
+            <w:rFonts w:eastAsia="Noto Serif CJK SC" w:cs="Lohit Devanagari" w:ascii="Arial" w:hAnsi="Arial"/>
+            <w:b w:val="false"/>
+            <w:bCs w:val="false"/>
+            <w:color w:val="222222"/>
+            <w:kern w:val="2"/>
+            <w:sz w:val="24"/>
+            <w:szCs w:val="24"/>
+            <w:lang w:val="pl-PL" w:eastAsia="zh-CN" w:bidi="hi-IN"/>
+          </w:rPr>
+          <w:t>https://github.com/artudi54/player-protocol</w:t>
+        </w:r>
+      </w:hyperlink>
+    </w:p>
+    <w:p>
+      <w:pPr>
+        <w:pStyle w:val="Textbody1"/>
+        <w:spacing w:lineRule="auto" w:line="240" w:before="114" w:after="114"/>
+        <w:jc w:val="both"/>
+        <w:rPr>
+          <w:rFonts w:ascii="Arial" w:hAnsi="Arial" w:eastAsia="Noto Serif CJK SC" w:cs="Lohit Devanagari"/>
+          <w:b w:val="false"/>
+          <w:b w:val="false"/>
+          <w:bCs w:val="false"/>
+          <w:color w:val="222222"/>
+          <w:kern w:val="2"/>
+          <w:sz w:val="24"/>
+          <w:szCs w:val="24"/>
+          <w:lang w:val="pl-PL" w:eastAsia="zh-CN" w:bidi="hi-IN"/>
+        </w:rPr>
+      </w:pPr>
+      <w:r>
+        <w:rPr>
+          <w:rFonts w:eastAsia="Noto Serif CJK SC" w:cs="Lohit Devanagari" w:ascii="Arial" w:hAnsi="Arial"/>
+          <w:b w:val="false"/>
+          <w:bCs w:val="false"/>
+          <w:color w:val="222222"/>
+          <w:kern w:val="2"/>
+          <w:sz w:val="24"/>
+          <w:szCs w:val="24"/>
+          <w:lang w:val="pl-PL" w:eastAsia="zh-CN" w:bidi="hi-IN"/>
+        </w:rPr>
+      </w:r>
+    </w:p>
+    <w:p>
+      <w:pPr>
+        <w:pStyle w:val="Textbody1"/>
+        <w:spacing w:lineRule="auto" w:line="240" w:before="114" w:after="114"/>
+        <w:jc w:val="both"/>
+        <w:rPr>
+          <w:rFonts w:ascii="Arial" w:hAnsi="Arial"/>
+          <w:b/>
+          <w:b/>
+          <w:bCs/>
+          <w:color w:val="222222"/>
+          <w:sz w:val="32"/>
+          <w:szCs w:val="32"/>
+          <w:lang w:val="pl-PL"/>
+        </w:rPr>
+      </w:pPr>
+      <w:r>
+        <w:rPr>
+          <w:rFonts w:ascii="Arial" w:hAnsi="Arial"/>
+          <w:b/>
+          <w:bCs/>
+          <w:color w:val="222222"/>
+          <w:sz w:val="32"/>
+          <w:szCs w:val="32"/>
           <w:lang w:val="pl-PL"/>
         </w:rPr>
         <w:t>Źródła</w:t>
@@ -1536,7 +3420,7 @@
         <w:jc w:val="both"/>
         <w:rPr/>
       </w:pPr>
-      <w:hyperlink r:id="rId3">
+      <w:hyperlink r:id="rId13">
         <w:r>
           <w:rPr>
             <w:rStyle w:val="InternetLink"/>
@@ -1571,7 +3455,7 @@
         <w:jc w:val="both"/>
         <w:rPr/>
       </w:pPr>
-      <w:hyperlink r:id="rId4">
+      <w:hyperlink r:id="rId14">
         <w:r>
           <w:rPr>
             <w:rStyle w:val="InternetLink"/>
@@ -1638,7 +3522,7 @@
         <w:jc w:val="both"/>
         <w:rPr/>
       </w:pPr>
-      <w:hyperlink r:id="rId5">
+      <w:hyperlink r:id="rId15">
         <w:r>
           <w:rPr>
             <w:rStyle w:val="InternetLink"/>
@@ -1673,15 +3557,13 @@
         <w:jc w:val="both"/>
         <w:rPr/>
       </w:pPr>
-      <w:hyperlink r:id="rId7">
-        <w:r>
-          <w:rPr>
-            <w:rStyle w:val="InternetLink"/>
-            <w:lang w:val="pl-PL"/>
-          </w:rPr>
-          <w:t>https://sourceforge.net/projects/equalizerapo/</w:t>
-        </w:r>
-      </w:hyperlink>
+      <w:r>
+        <w:rPr>
+          <w:rStyle w:val="InternetLink"/>
+          <w:lang w:val="pl-PL"/>
+        </w:rPr>
+        <w:t>https://sourceforge.net/projects/equalizerapo/</w:t>
+      </w:r>
     </w:p>
     <w:p>
       <w:pPr>
@@ -1722,18 +3604,16 @@
         </w:rPr>
         <w:fldChar w:fldCharType="separate"/>
       </w:r>
-      <w:hyperlink r:id="rId8">
-        <w:r>
-          <w:rPr>
-            <w:rStyle w:val="InternetLink"/>
-            <w:lang w:val="pl-PL"/>
-          </w:rPr>
-          <w:t>http://www.zytrax.com/tech/audio/equalization.html#overview</w:t>
-        </w:r>
-      </w:hyperlink>
       <w:r>
         <w:rPr>
           <w:rStyle w:val="InternetLink"/>
+          <w:lang w:val="pl-PL"/>
+        </w:rPr>
+        <w:t>http://www.zytrax.com/tech/audio/equalization.html#overview</w:t>
+      </w:r>
+      <w:r>
+        <w:rPr>
+          <w:rStyle w:val="InternetLink"/>
         </w:rPr>
         <w:fldChar w:fldCharType="end"/>
       </w:r>
@@ -1759,12 +3639,9 @@
         <w:pStyle w:val="Textbody1"/>
         <w:spacing w:lineRule="auto" w:line="240" w:before="114" w:after="114"/>
         <w:jc w:val="both"/>
-        <w:rPr>
-          <w:rStyle w:val="InternetLink"/>
-          <w:lang w:val="pl-PL"/>
-        </w:rPr>
-      </w:pPr>
-      <w:hyperlink r:id="rId9">
+        <w:rPr/>
+      </w:pPr>
+      <w:hyperlink r:id="rId16">
         <w:r>
           <w:rPr>
             <w:rStyle w:val="InternetLink"/>
@@ -2234,6 +4111,736 @@
   <w:abstractNum w:abstractNumId="5">
     <w:lvl w:ilvl="0">
       <w:start w:val="1"/>
+      <w:numFmt w:val="bullet"/>
+      <w:lvlText w:val=""/>
+      <w:lvlJc w:val="left"/>
+      <w:pPr>
+        <w:tabs>
+          <w:tab w:val="num" w:pos="720"/>
+        </w:tabs>
+        <w:ind w:left="720" w:hanging="360"/>
+      </w:pPr>
+      <w:rPr>
+        <w:rFonts w:ascii="Symbol" w:hAnsi="Symbol" w:cs="Symbol" w:hint="default"/>
+        <w:rFonts w:cs="OpenSymbol"/>
+      </w:rPr>
+    </w:lvl>
+    <w:lvl w:ilvl="1">
+      <w:start w:val="1"/>
+      <w:numFmt w:val="bullet"/>
+      <w:lvlText w:val="◦"/>
+      <w:lvlJc w:val="left"/>
+      <w:pPr>
+        <w:tabs>
+          <w:tab w:val="num" w:pos="1080"/>
+        </w:tabs>
+        <w:ind w:left="1080" w:hanging="360"/>
+      </w:pPr>
+      <w:rPr>
+        <w:rFonts w:ascii="OpenSymbol" w:hAnsi="OpenSymbol" w:cs="OpenSymbol" w:hint="default"/>
+        <w:rFonts w:cs="OpenSymbol"/>
+      </w:rPr>
+    </w:lvl>
+    <w:lvl w:ilvl="2">
+      <w:start w:val="1"/>
+      <w:numFmt w:val="bullet"/>
+      <w:lvlText w:val="▪"/>
+      <w:lvlJc w:val="left"/>
+      <w:pPr>
+        <w:tabs>
+          <w:tab w:val="num" w:pos="1440"/>
+        </w:tabs>
+        <w:ind w:left="1440" w:hanging="360"/>
+      </w:pPr>
+      <w:rPr>
+        <w:rFonts w:ascii="OpenSymbol" w:hAnsi="OpenSymbol" w:cs="OpenSymbol" w:hint="default"/>
+        <w:rFonts w:cs="OpenSymbol"/>
+      </w:rPr>
+    </w:lvl>
+    <w:lvl w:ilvl="3">
+      <w:start w:val="1"/>
+      <w:numFmt w:val="bullet"/>
+      <w:lvlText w:val=""/>
+      <w:lvlJc w:val="left"/>
+      <w:pPr>
+        <w:tabs>
+          <w:tab w:val="num" w:pos="1800"/>
+        </w:tabs>
+        <w:ind w:left="1800" w:hanging="360"/>
+      </w:pPr>
+      <w:rPr>
+        <w:rFonts w:ascii="Symbol" w:hAnsi="Symbol" w:cs="Symbol" w:hint="default"/>
+        <w:rFonts w:cs="OpenSymbol"/>
+      </w:rPr>
+    </w:lvl>
+    <w:lvl w:ilvl="4">
+      <w:start w:val="1"/>
+      <w:numFmt w:val="bullet"/>
+      <w:lvlText w:val="◦"/>
+      <w:lvlJc w:val="left"/>
+      <w:pPr>
+        <w:tabs>
+          <w:tab w:val="num" w:pos="2160"/>
+        </w:tabs>
+        <w:ind w:left="2160" w:hanging="360"/>
+      </w:pPr>
+      <w:rPr>
+        <w:rFonts w:ascii="OpenSymbol" w:hAnsi="OpenSymbol" w:cs="OpenSymbol" w:hint="default"/>
+        <w:rFonts w:cs="OpenSymbol"/>
+      </w:rPr>
+    </w:lvl>
+    <w:lvl w:ilvl="5">
+      <w:start w:val="1"/>
+      <w:numFmt w:val="bullet"/>
+      <w:lvlText w:val="▪"/>
+      <w:lvlJc w:val="left"/>
+      <w:pPr>
+        <w:tabs>
+          <w:tab w:val="num" w:pos="2520"/>
+        </w:tabs>
+        <w:ind w:left="2520" w:hanging="360"/>
+      </w:pPr>
+      <w:rPr>
+        <w:rFonts w:ascii="OpenSymbol" w:hAnsi="OpenSymbol" w:cs="OpenSymbol" w:hint="default"/>
+        <w:rFonts w:cs="OpenSymbol"/>
+      </w:rPr>
+    </w:lvl>
+    <w:lvl w:ilvl="6">
+      <w:start w:val="1"/>
+      <w:numFmt w:val="bullet"/>
+      <w:lvlText w:val=""/>
+      <w:lvlJc w:val="left"/>
+      <w:pPr>
+        <w:tabs>
+          <w:tab w:val="num" w:pos="2880"/>
+        </w:tabs>
+        <w:ind w:left="2880" w:hanging="360"/>
+      </w:pPr>
+      <w:rPr>
+        <w:rFonts w:ascii="Symbol" w:hAnsi="Symbol" w:cs="Symbol" w:hint="default"/>
+        <w:rFonts w:cs="OpenSymbol"/>
+      </w:rPr>
+    </w:lvl>
+    <w:lvl w:ilvl="7">
+      <w:start w:val="1"/>
+      <w:numFmt w:val="bullet"/>
+      <w:lvlText w:val="◦"/>
+      <w:lvlJc w:val="left"/>
+      <w:pPr>
+        <w:tabs>
+          <w:tab w:val="num" w:pos="3240"/>
+        </w:tabs>
+        <w:ind w:left="3240" w:hanging="360"/>
+      </w:pPr>
+      <w:rPr>
+        <w:rFonts w:ascii="OpenSymbol" w:hAnsi="OpenSymbol" w:cs="OpenSymbol" w:hint="default"/>
+        <w:rFonts w:cs="OpenSymbol"/>
+      </w:rPr>
+    </w:lvl>
+    <w:lvl w:ilvl="8">
+      <w:start w:val="1"/>
+      <w:numFmt w:val="bullet"/>
+      <w:lvlText w:val="▪"/>
+      <w:lvlJc w:val="left"/>
+      <w:pPr>
+        <w:tabs>
+          <w:tab w:val="num" w:pos="3600"/>
+        </w:tabs>
+        <w:ind w:left="3600" w:hanging="360"/>
+      </w:pPr>
+      <w:rPr>
+        <w:rFonts w:ascii="OpenSymbol" w:hAnsi="OpenSymbol" w:cs="OpenSymbol" w:hint="default"/>
+        <w:rFonts w:cs="OpenSymbol"/>
+      </w:rPr>
+    </w:lvl>
+  </w:abstractNum>
+  <w:abstractNum w:abstractNumId="6">
+    <w:lvl w:ilvl="0">
+      <w:start w:val="1"/>
+      <w:numFmt w:val="bullet"/>
+      <w:lvlText w:val=""/>
+      <w:lvlJc w:val="left"/>
+      <w:pPr>
+        <w:tabs>
+          <w:tab w:val="num" w:pos="1440"/>
+        </w:tabs>
+        <w:ind w:left="1440" w:hanging="360"/>
+      </w:pPr>
+      <w:rPr>
+        <w:rFonts w:ascii="Symbol" w:hAnsi="Symbol" w:cs="Symbol" w:hint="default"/>
+        <w:rFonts w:cs="OpenSymbol"/>
+      </w:rPr>
+    </w:lvl>
+    <w:lvl w:ilvl="1">
+      <w:start w:val="1"/>
+      <w:numFmt w:val="bullet"/>
+      <w:lvlText w:val="◦"/>
+      <w:lvlJc w:val="left"/>
+      <w:pPr>
+        <w:tabs>
+          <w:tab w:val="num" w:pos="1800"/>
+        </w:tabs>
+        <w:ind w:left="1800" w:hanging="360"/>
+      </w:pPr>
+      <w:rPr>
+        <w:rFonts w:ascii="OpenSymbol" w:hAnsi="OpenSymbol" w:cs="OpenSymbol" w:hint="default"/>
+        <w:rFonts w:cs="OpenSymbol"/>
+      </w:rPr>
+    </w:lvl>
+    <w:lvl w:ilvl="2">
+      <w:start w:val="1"/>
+      <w:numFmt w:val="bullet"/>
+      <w:lvlText w:val="▪"/>
+      <w:lvlJc w:val="left"/>
+      <w:pPr>
+        <w:tabs>
+          <w:tab w:val="num" w:pos="2160"/>
+        </w:tabs>
+        <w:ind w:left="2160" w:hanging="360"/>
+      </w:pPr>
+      <w:rPr>
+        <w:rFonts w:ascii="OpenSymbol" w:hAnsi="OpenSymbol" w:cs="OpenSymbol" w:hint="default"/>
+        <w:rFonts w:cs="OpenSymbol"/>
+      </w:rPr>
+    </w:lvl>
+    <w:lvl w:ilvl="3">
+      <w:start w:val="1"/>
+      <w:numFmt w:val="bullet"/>
+      <w:lvlText w:val=""/>
+      <w:lvlJc w:val="left"/>
+      <w:pPr>
+        <w:tabs>
+          <w:tab w:val="num" w:pos="2520"/>
+        </w:tabs>
+        <w:ind w:left="2520" w:hanging="360"/>
+      </w:pPr>
+      <w:rPr>
+        <w:rFonts w:ascii="Symbol" w:hAnsi="Symbol" w:cs="Symbol" w:hint="default"/>
+        <w:rFonts w:cs="OpenSymbol"/>
+      </w:rPr>
+    </w:lvl>
+    <w:lvl w:ilvl="4">
+      <w:start w:val="1"/>
+      <w:numFmt w:val="bullet"/>
+      <w:lvlText w:val="◦"/>
+      <w:lvlJc w:val="left"/>
+      <w:pPr>
+        <w:tabs>
+          <w:tab w:val="num" w:pos="2880"/>
+        </w:tabs>
+        <w:ind w:left="2880" w:hanging="360"/>
+      </w:pPr>
+      <w:rPr>
+        <w:rFonts w:ascii="OpenSymbol" w:hAnsi="OpenSymbol" w:cs="OpenSymbol" w:hint="default"/>
+        <w:rFonts w:cs="OpenSymbol"/>
+      </w:rPr>
+    </w:lvl>
+    <w:lvl w:ilvl="5">
+      <w:start w:val="1"/>
+      <w:numFmt w:val="bullet"/>
+      <w:lvlText w:val="▪"/>
+      <w:lvlJc w:val="left"/>
+      <w:pPr>
+        <w:tabs>
+          <w:tab w:val="num" w:pos="3240"/>
+        </w:tabs>
+        <w:ind w:left="3240" w:hanging="360"/>
+      </w:pPr>
+      <w:rPr>
+        <w:rFonts w:ascii="OpenSymbol" w:hAnsi="OpenSymbol" w:cs="OpenSymbol" w:hint="default"/>
+        <w:rFonts w:cs="OpenSymbol"/>
+      </w:rPr>
+    </w:lvl>
+    <w:lvl w:ilvl="6">
+      <w:start w:val="1"/>
+      <w:numFmt w:val="bullet"/>
+      <w:lvlText w:val=""/>
+      <w:lvlJc w:val="left"/>
+      <w:pPr>
+        <w:tabs>
+          <w:tab w:val="num" w:pos="3600"/>
+        </w:tabs>
+        <w:ind w:left="3600" w:hanging="360"/>
+      </w:pPr>
+      <w:rPr>
+        <w:rFonts w:ascii="Symbol" w:hAnsi="Symbol" w:cs="Symbol" w:hint="default"/>
+        <w:rFonts w:cs="OpenSymbol"/>
+      </w:rPr>
+    </w:lvl>
+    <w:lvl w:ilvl="7">
+      <w:start w:val="1"/>
+      <w:numFmt w:val="bullet"/>
+      <w:lvlText w:val="◦"/>
+      <w:lvlJc w:val="left"/>
+      <w:pPr>
+        <w:tabs>
+          <w:tab w:val="num" w:pos="3960"/>
+        </w:tabs>
+        <w:ind w:left="3960" w:hanging="360"/>
+      </w:pPr>
+      <w:rPr>
+        <w:rFonts w:ascii="OpenSymbol" w:hAnsi="OpenSymbol" w:cs="OpenSymbol" w:hint="default"/>
+        <w:rFonts w:cs="OpenSymbol"/>
+      </w:rPr>
+    </w:lvl>
+    <w:lvl w:ilvl="8">
+      <w:start w:val="1"/>
+      <w:numFmt w:val="bullet"/>
+      <w:lvlText w:val="▪"/>
+      <w:lvlJc w:val="left"/>
+      <w:pPr>
+        <w:tabs>
+          <w:tab w:val="num" w:pos="4320"/>
+        </w:tabs>
+        <w:ind w:left="4320" w:hanging="360"/>
+      </w:pPr>
+      <w:rPr>
+        <w:rFonts w:ascii="OpenSymbol" w:hAnsi="OpenSymbol" w:cs="OpenSymbol" w:hint="default"/>
+        <w:rFonts w:cs="OpenSymbol"/>
+      </w:rPr>
+    </w:lvl>
+  </w:abstractNum>
+  <w:abstractNum w:abstractNumId="7">
+    <w:lvl w:ilvl="0">
+      <w:start w:val="1"/>
+      <w:numFmt w:val="bullet"/>
+      <w:lvlText w:val=""/>
+      <w:lvlJc w:val="left"/>
+      <w:pPr>
+        <w:tabs>
+          <w:tab w:val="num" w:pos="720"/>
+        </w:tabs>
+        <w:ind w:left="720" w:hanging="360"/>
+      </w:pPr>
+      <w:rPr>
+        <w:rFonts w:ascii="Symbol" w:hAnsi="Symbol" w:cs="Symbol" w:hint="default"/>
+        <w:rFonts w:cs="OpenSymbol"/>
+      </w:rPr>
+    </w:lvl>
+    <w:lvl w:ilvl="1">
+      <w:start w:val="1"/>
+      <w:numFmt w:val="bullet"/>
+      <w:lvlText w:val="◦"/>
+      <w:lvlJc w:val="left"/>
+      <w:pPr>
+        <w:tabs>
+          <w:tab w:val="num" w:pos="1080"/>
+        </w:tabs>
+        <w:ind w:left="1080" w:hanging="360"/>
+      </w:pPr>
+      <w:rPr>
+        <w:rFonts w:ascii="OpenSymbol" w:hAnsi="OpenSymbol" w:cs="OpenSymbol" w:hint="default"/>
+        <w:rFonts w:cs="OpenSymbol"/>
+      </w:rPr>
+    </w:lvl>
+    <w:lvl w:ilvl="2">
+      <w:start w:val="1"/>
+      <w:numFmt w:val="bullet"/>
+      <w:lvlText w:val="▪"/>
+      <w:lvlJc w:val="left"/>
+      <w:pPr>
+        <w:tabs>
+          <w:tab w:val="num" w:pos="1440"/>
+        </w:tabs>
+        <w:ind w:left="1440" w:hanging="360"/>
+      </w:pPr>
+      <w:rPr>
+        <w:rFonts w:ascii="OpenSymbol" w:hAnsi="OpenSymbol" w:cs="OpenSymbol" w:hint="default"/>
+        <w:rFonts w:cs="OpenSymbol"/>
+      </w:rPr>
+    </w:lvl>
+    <w:lvl w:ilvl="3">
+      <w:start w:val="1"/>
+      <w:numFmt w:val="bullet"/>
+      <w:lvlText w:val=""/>
+      <w:lvlJc w:val="left"/>
+      <w:pPr>
+        <w:tabs>
+          <w:tab w:val="num" w:pos="1800"/>
+        </w:tabs>
+        <w:ind w:left="1800" w:hanging="360"/>
+      </w:pPr>
+      <w:rPr>
+        <w:rFonts w:ascii="Symbol" w:hAnsi="Symbol" w:cs="Symbol" w:hint="default"/>
+        <w:rFonts w:cs="OpenSymbol"/>
+      </w:rPr>
+    </w:lvl>
+    <w:lvl w:ilvl="4">
+      <w:start w:val="1"/>
+      <w:numFmt w:val="bullet"/>
+      <w:lvlText w:val="◦"/>
+      <w:lvlJc w:val="left"/>
+      <w:pPr>
+        <w:tabs>
+          <w:tab w:val="num" w:pos="2160"/>
+        </w:tabs>
+        <w:ind w:left="2160" w:hanging="360"/>
+      </w:pPr>
+      <w:rPr>
+        <w:rFonts w:ascii="OpenSymbol" w:hAnsi="OpenSymbol" w:cs="OpenSymbol" w:hint="default"/>
+        <w:rFonts w:cs="OpenSymbol"/>
+      </w:rPr>
+    </w:lvl>
+    <w:lvl w:ilvl="5">
+      <w:start w:val="1"/>
+      <w:numFmt w:val="bullet"/>
+      <w:lvlText w:val="▪"/>
+      <w:lvlJc w:val="left"/>
+      <w:pPr>
+        <w:tabs>
+          <w:tab w:val="num" w:pos="2520"/>
+        </w:tabs>
+        <w:ind w:left="2520" w:hanging="360"/>
+      </w:pPr>
+      <w:rPr>
+        <w:rFonts w:ascii="OpenSymbol" w:hAnsi="OpenSymbol" w:cs="OpenSymbol" w:hint="default"/>
+        <w:rFonts w:cs="OpenSymbol"/>
+      </w:rPr>
+    </w:lvl>
+    <w:lvl w:ilvl="6">
+      <w:start w:val="1"/>
+      <w:numFmt w:val="bullet"/>
+      <w:lvlText w:val=""/>
+      <w:lvlJc w:val="left"/>
+      <w:pPr>
+        <w:tabs>
+          <w:tab w:val="num" w:pos="2880"/>
+        </w:tabs>
+        <w:ind w:left="2880" w:hanging="360"/>
+      </w:pPr>
+      <w:rPr>
+        <w:rFonts w:ascii="Symbol" w:hAnsi="Symbol" w:cs="Symbol" w:hint="default"/>
+        <w:rFonts w:cs="OpenSymbol"/>
+      </w:rPr>
+    </w:lvl>
+    <w:lvl w:ilvl="7">
+      <w:start w:val="1"/>
+      <w:numFmt w:val="bullet"/>
+      <w:lvlText w:val="◦"/>
+      <w:lvlJc w:val="left"/>
+      <w:pPr>
+        <w:tabs>
+          <w:tab w:val="num" w:pos="3240"/>
+        </w:tabs>
+        <w:ind w:left="3240" w:hanging="360"/>
+      </w:pPr>
+      <w:rPr>
+        <w:rFonts w:ascii="OpenSymbol" w:hAnsi="OpenSymbol" w:cs="OpenSymbol" w:hint="default"/>
+        <w:rFonts w:cs="OpenSymbol"/>
+      </w:rPr>
+    </w:lvl>
+    <w:lvl w:ilvl="8">
+      <w:start w:val="1"/>
+      <w:numFmt w:val="bullet"/>
+      <w:lvlText w:val="▪"/>
+      <w:lvlJc w:val="left"/>
+      <w:pPr>
+        <w:tabs>
+          <w:tab w:val="num" w:pos="3600"/>
+        </w:tabs>
+        <w:ind w:left="3600" w:hanging="360"/>
+      </w:pPr>
+      <w:rPr>
+        <w:rFonts w:ascii="OpenSymbol" w:hAnsi="OpenSymbol" w:cs="OpenSymbol" w:hint="default"/>
+        <w:rFonts w:cs="OpenSymbol"/>
+      </w:rPr>
+    </w:lvl>
+  </w:abstractNum>
+  <w:abstractNum w:abstractNumId="8">
+    <w:lvl w:ilvl="0">
+      <w:start w:val="1"/>
+      <w:numFmt w:val="bullet"/>
+      <w:lvlText w:val=""/>
+      <w:lvlJc w:val="left"/>
+      <w:pPr>
+        <w:tabs>
+          <w:tab w:val="num" w:pos="720"/>
+        </w:tabs>
+        <w:ind w:left="720" w:hanging="360"/>
+      </w:pPr>
+      <w:rPr>
+        <w:rFonts w:ascii="Symbol" w:hAnsi="Symbol" w:cs="Symbol" w:hint="default"/>
+        <w:rFonts w:cs="OpenSymbol"/>
+      </w:rPr>
+    </w:lvl>
+    <w:lvl w:ilvl="1">
+      <w:start w:val="1"/>
+      <w:numFmt w:val="bullet"/>
+      <w:lvlText w:val="◦"/>
+      <w:lvlJc w:val="left"/>
+      <w:pPr>
+        <w:tabs>
+          <w:tab w:val="num" w:pos="1080"/>
+        </w:tabs>
+        <w:ind w:left="1080" w:hanging="360"/>
+      </w:pPr>
+      <w:rPr>
+        <w:rFonts w:ascii="OpenSymbol" w:hAnsi="OpenSymbol" w:cs="OpenSymbol" w:hint="default"/>
+        <w:rFonts w:cs="OpenSymbol"/>
+      </w:rPr>
+    </w:lvl>
+    <w:lvl w:ilvl="2">
+      <w:start w:val="1"/>
+      <w:numFmt w:val="bullet"/>
+      <w:lvlText w:val="▪"/>
+      <w:lvlJc w:val="left"/>
+      <w:pPr>
+        <w:tabs>
+          <w:tab w:val="num" w:pos="1440"/>
+        </w:tabs>
+        <w:ind w:left="1440" w:hanging="360"/>
+      </w:pPr>
+      <w:rPr>
+        <w:rFonts w:ascii="OpenSymbol" w:hAnsi="OpenSymbol" w:cs="OpenSymbol" w:hint="default"/>
+        <w:rFonts w:cs="OpenSymbol"/>
+      </w:rPr>
+    </w:lvl>
+    <w:lvl w:ilvl="3">
+      <w:start w:val="1"/>
+      <w:numFmt w:val="bullet"/>
+      <w:lvlText w:val=""/>
+      <w:lvlJc w:val="left"/>
+      <w:pPr>
+        <w:tabs>
+          <w:tab w:val="num" w:pos="1800"/>
+        </w:tabs>
+        <w:ind w:left="1800" w:hanging="360"/>
+      </w:pPr>
+      <w:rPr>
+        <w:rFonts w:ascii="Symbol" w:hAnsi="Symbol" w:cs="Symbol" w:hint="default"/>
+        <w:rFonts w:cs="OpenSymbol"/>
+      </w:rPr>
+    </w:lvl>
+    <w:lvl w:ilvl="4">
+      <w:start w:val="1"/>
+      <w:numFmt w:val="bullet"/>
+      <w:lvlText w:val="◦"/>
+      <w:lvlJc w:val="left"/>
+      <w:pPr>
+        <w:tabs>
+          <w:tab w:val="num" w:pos="2160"/>
+        </w:tabs>
+        <w:ind w:left="2160" w:hanging="360"/>
+      </w:pPr>
+      <w:rPr>
+        <w:rFonts w:ascii="OpenSymbol" w:hAnsi="OpenSymbol" w:cs="OpenSymbol" w:hint="default"/>
+        <w:rFonts w:cs="OpenSymbol"/>
+      </w:rPr>
+    </w:lvl>
+    <w:lvl w:ilvl="5">
+      <w:start w:val="1"/>
+      <w:numFmt w:val="bullet"/>
+      <w:lvlText w:val="▪"/>
+      <w:lvlJc w:val="left"/>
+      <w:pPr>
+        <w:tabs>
+          <w:tab w:val="num" w:pos="2520"/>
+        </w:tabs>
+        <w:ind w:left="2520" w:hanging="360"/>
+      </w:pPr>
+      <w:rPr>
+        <w:rFonts w:ascii="OpenSymbol" w:hAnsi="OpenSymbol" w:cs="OpenSymbol" w:hint="default"/>
+        <w:rFonts w:cs="OpenSymbol"/>
+      </w:rPr>
+    </w:lvl>
+    <w:lvl w:ilvl="6">
+      <w:start w:val="1"/>
+      <w:numFmt w:val="bullet"/>
+      <w:lvlText w:val=""/>
+      <w:lvlJc w:val="left"/>
+      <w:pPr>
+        <w:tabs>
+          <w:tab w:val="num" w:pos="2880"/>
+        </w:tabs>
+        <w:ind w:left="2880" w:hanging="360"/>
+      </w:pPr>
+      <w:rPr>
+        <w:rFonts w:ascii="Symbol" w:hAnsi="Symbol" w:cs="Symbol" w:hint="default"/>
+        <w:rFonts w:cs="OpenSymbol"/>
+      </w:rPr>
+    </w:lvl>
+    <w:lvl w:ilvl="7">
+      <w:start w:val="1"/>
+      <w:numFmt w:val="bullet"/>
+      <w:lvlText w:val="◦"/>
+      <w:lvlJc w:val="left"/>
+      <w:pPr>
+        <w:tabs>
+          <w:tab w:val="num" w:pos="3240"/>
+        </w:tabs>
+        <w:ind w:left="3240" w:hanging="360"/>
+      </w:pPr>
+      <w:rPr>
+        <w:rFonts w:ascii="OpenSymbol" w:hAnsi="OpenSymbol" w:cs="OpenSymbol" w:hint="default"/>
+        <w:rFonts w:cs="OpenSymbol"/>
+      </w:rPr>
+    </w:lvl>
+    <w:lvl w:ilvl="8">
+      <w:start w:val="1"/>
+      <w:numFmt w:val="bullet"/>
+      <w:lvlText w:val="▪"/>
+      <w:lvlJc w:val="left"/>
+      <w:pPr>
+        <w:tabs>
+          <w:tab w:val="num" w:pos="3600"/>
+        </w:tabs>
+        <w:ind w:left="3600" w:hanging="360"/>
+      </w:pPr>
+      <w:rPr>
+        <w:rFonts w:ascii="OpenSymbol" w:hAnsi="OpenSymbol" w:cs="OpenSymbol" w:hint="default"/>
+        <w:rFonts w:cs="OpenSymbol"/>
+      </w:rPr>
+    </w:lvl>
+  </w:abstractNum>
+  <w:abstractNum w:abstractNumId="9">
+    <w:lvl w:ilvl="0">
+      <w:start w:val="1"/>
+      <w:numFmt w:val="bullet"/>
+      <w:lvlText w:val=""/>
+      <w:lvlJc w:val="left"/>
+      <w:pPr>
+        <w:tabs>
+          <w:tab w:val="num" w:pos="720"/>
+        </w:tabs>
+        <w:ind w:left="720" w:hanging="360"/>
+      </w:pPr>
+      <w:rPr>
+        <w:rFonts w:ascii="Symbol" w:hAnsi="Symbol" w:cs="Symbol" w:hint="default"/>
+        <w:rFonts w:cs="OpenSymbol"/>
+      </w:rPr>
+    </w:lvl>
+    <w:lvl w:ilvl="1">
+      <w:start w:val="1"/>
+      <w:numFmt w:val="bullet"/>
+      <w:lvlText w:val="◦"/>
+      <w:lvlJc w:val="left"/>
+      <w:pPr>
+        <w:tabs>
+          <w:tab w:val="num" w:pos="1080"/>
+        </w:tabs>
+        <w:ind w:left="1080" w:hanging="360"/>
+      </w:pPr>
+      <w:rPr>
+        <w:rFonts w:ascii="OpenSymbol" w:hAnsi="OpenSymbol" w:cs="OpenSymbol" w:hint="default"/>
+        <w:rFonts w:cs="OpenSymbol"/>
+      </w:rPr>
+    </w:lvl>
+    <w:lvl w:ilvl="2">
+      <w:start w:val="1"/>
+      <w:numFmt w:val="bullet"/>
+      <w:lvlText w:val="▪"/>
+      <w:lvlJc w:val="left"/>
+      <w:pPr>
+        <w:tabs>
+          <w:tab w:val="num" w:pos="1440"/>
+        </w:tabs>
+        <w:ind w:left="1440" w:hanging="360"/>
+      </w:pPr>
+      <w:rPr>
+        <w:rFonts w:ascii="OpenSymbol" w:hAnsi="OpenSymbol" w:cs="OpenSymbol" w:hint="default"/>
+        <w:rFonts w:cs="OpenSymbol"/>
+      </w:rPr>
+    </w:lvl>
+    <w:lvl w:ilvl="3">
+      <w:start w:val="1"/>
+      <w:numFmt w:val="bullet"/>
+      <w:lvlText w:val=""/>
+      <w:lvlJc w:val="left"/>
+      <w:pPr>
+        <w:tabs>
+          <w:tab w:val="num" w:pos="1800"/>
+        </w:tabs>
+        <w:ind w:left="1800" w:hanging="360"/>
+      </w:pPr>
+      <w:rPr>
+        <w:rFonts w:ascii="Symbol" w:hAnsi="Symbol" w:cs="Symbol" w:hint="default"/>
+        <w:rFonts w:cs="OpenSymbol"/>
+      </w:rPr>
+    </w:lvl>
+    <w:lvl w:ilvl="4">
+      <w:start w:val="1"/>
+      <w:numFmt w:val="bullet"/>
+      <w:lvlText w:val="◦"/>
+      <w:lvlJc w:val="left"/>
+      <w:pPr>
+        <w:tabs>
+          <w:tab w:val="num" w:pos="2160"/>
+        </w:tabs>
+        <w:ind w:left="2160" w:hanging="360"/>
+      </w:pPr>
+      <w:rPr>
+        <w:rFonts w:ascii="OpenSymbol" w:hAnsi="OpenSymbol" w:cs="OpenSymbol" w:hint="default"/>
+        <w:rFonts w:cs="OpenSymbol"/>
+      </w:rPr>
+    </w:lvl>
+    <w:lvl w:ilvl="5">
+      <w:start w:val="1"/>
+      <w:numFmt w:val="bullet"/>
+      <w:lvlText w:val="▪"/>
+      <w:lvlJc w:val="left"/>
+      <w:pPr>
+        <w:tabs>
+          <w:tab w:val="num" w:pos="2520"/>
+        </w:tabs>
+        <w:ind w:left="2520" w:hanging="360"/>
+      </w:pPr>
+      <w:rPr>
+        <w:rFonts w:ascii="OpenSymbol" w:hAnsi="OpenSymbol" w:cs="OpenSymbol" w:hint="default"/>
+        <w:rFonts w:cs="OpenSymbol"/>
+      </w:rPr>
+    </w:lvl>
+    <w:lvl w:ilvl="6">
+      <w:start w:val="1"/>
+      <w:numFmt w:val="bullet"/>
+      <w:lvlText w:val=""/>
+      <w:lvlJc w:val="left"/>
+      <w:pPr>
+        <w:tabs>
+          <w:tab w:val="num" w:pos="2880"/>
+        </w:tabs>
+        <w:ind w:left="2880" w:hanging="360"/>
+      </w:pPr>
+      <w:rPr>
+        <w:rFonts w:ascii="Symbol" w:hAnsi="Symbol" w:cs="Symbol" w:hint="default"/>
+        <w:rFonts w:cs="OpenSymbol"/>
+      </w:rPr>
+    </w:lvl>
+    <w:lvl w:ilvl="7">
+      <w:start w:val="1"/>
+      <w:numFmt w:val="bullet"/>
+      <w:lvlText w:val="◦"/>
+      <w:lvlJc w:val="left"/>
+      <w:pPr>
+        <w:tabs>
+          <w:tab w:val="num" w:pos="3240"/>
+        </w:tabs>
+        <w:ind w:left="3240" w:hanging="360"/>
+      </w:pPr>
+      <w:rPr>
+        <w:rFonts w:ascii="OpenSymbol" w:hAnsi="OpenSymbol" w:cs="OpenSymbol" w:hint="default"/>
+        <w:rFonts w:cs="OpenSymbol"/>
+      </w:rPr>
+    </w:lvl>
+    <w:lvl w:ilvl="8">
+      <w:start w:val="1"/>
+      <w:numFmt w:val="bullet"/>
+      <w:lvlText w:val="▪"/>
+      <w:lvlJc w:val="left"/>
+      <w:pPr>
+        <w:tabs>
+          <w:tab w:val="num" w:pos="3600"/>
+        </w:tabs>
+        <w:ind w:left="3600" w:hanging="360"/>
+      </w:pPr>
+      <w:rPr>
+        <w:rFonts w:ascii="OpenSymbol" w:hAnsi="OpenSymbol" w:cs="OpenSymbol" w:hint="default"/>
+        <w:rFonts w:cs="OpenSymbol"/>
+      </w:rPr>
+    </w:lvl>
+  </w:abstractNum>
+  <w:abstractNum w:abstractNumId="10">
+    <w:lvl w:ilvl="0">
+      <w:start w:val="1"/>
       <w:numFmt w:val="none"/>
       <w:suff w:val="nothing"/>
       <w:lvlText w:val=""/>
@@ -2337,6 +4944,21 @@
   </w:num>
   <w:num w:numId="5">
     <w:abstractNumId w:val="5"/>
+  </w:num>
+  <w:num w:numId="6">
+    <w:abstractNumId w:val="6"/>
+  </w:num>
+  <w:num w:numId="7">
+    <w:abstractNumId w:val="7"/>
+  </w:num>
+  <w:num w:numId="8">
+    <w:abstractNumId w:val="8"/>
+  </w:num>
+  <w:num w:numId="9">
+    <w:abstractNumId w:val="9"/>
+  </w:num>
+  <w:num w:numId="10">
+    <w:abstractNumId w:val="10"/>
   </w:num>
 </w:numbering>
 </file>
@@ -2736,6 +5358,7 @@
       <w:widowControl/>
       <w:suppressAutoHyphens w:val="true"/>
       <w:bidi w:val="0"/>
+      <w:spacing w:before="0" w:after="0"/>
       <w:jc w:val="left"/>
       <w:textAlignment w:val="baseline"/>
     </w:pPr>
@@ -2869,6 +5492,7 @@
     <w:pPr>
       <w:widowControl/>
       <w:bidi w:val="0"/>
+      <w:spacing w:before="0" w:after="0"/>
       <w:jc w:val="left"/>
     </w:pPr>
     <w:rPr>
@@ -2903,6 +5527,7 @@
       <w:widowControl/>
       <w:suppressLineNumbers/>
       <w:bidi w:val="0"/>
+      <w:spacing w:before="0" w:after="0"/>
       <w:jc w:val="left"/>
     </w:pPr>
     <w:rPr>
@@ -2934,6 +5559,7 @@
       <w:widowControl/>
       <w:suppressAutoHyphens w:val="true"/>
       <w:bidi w:val="0"/>
+      <w:spacing w:before="0" w:after="0"/>
       <w:jc w:val="left"/>
       <w:textAlignment w:val="baseline"/>
     </w:pPr>

</xml_diff>